<commit_message>
vault backup: 2022-02-27 11:21:40
</commit_message>
<xml_diff>
--- a/Book/output/book.docx
+++ b/Book/output/book.docx
@@ -1487,13 +1487,13 @@
         <w:t xml:space="preserve">(questions only)</w:t>
       </w:r>
       <w:r>
-        <w:br/>
+        <w:t xml:space="preserve"> </w:t>
       </w:r>
       <w:r>
         <w:t xml:space="preserve">2 = Initial Body - initial post raw body text</w:t>
       </w:r>
       <w:r>
-        <w:br/>
+        <w:t xml:space="preserve"> </w:t>
       </w:r>
       <w:r>
         <w:t xml:space="preserve">3 = Initial Tags - initial list of tags</w:t>
@@ -1509,7 +1509,7 @@
         <w:t xml:space="preserve">(questions only)</w:t>
       </w:r>
       <w:r>
-        <w:br/>
+        <w:t xml:space="preserve"> </w:t>
       </w:r>
       <w:r>
         <w:t xml:space="preserve">4 = Edit Title - modified title</w:t>
@@ -1525,13 +1525,23 @@
         <w:t xml:space="preserve">(questions only)</w:t>
       </w:r>
       <w:r>
-        <w:br/>
-      </w:r>
-      <w:r>
-        <w:t xml:space="preserve">5 = Edit Body - modified post body (raw markdown)</w:t>
-      </w:r>
-      <w:r>
-        <w:br/>
+        <w:t xml:space="preserve"> </w:t>
+      </w:r>
+      <w:r>
+        <w:t xml:space="preserve">5 = Edit Body - modified post body (</w:t>
+      </w:r>
+      <w:r>
+        <w:rPr>
+          <w:iCs/>
+          <w:i/>
+        </w:rPr>
+        <w:t xml:space="preserve">raw markdown</w:t>
+      </w:r>
+      <w:r>
+        <w:t xml:space="preserve">)</w:t>
+      </w:r>
+      <w:r>
+        <w:t xml:space="preserve"> </w:t>
       </w:r>
       <w:r>
         <w:t xml:space="preserve">6 = Edit Tags - modified list of tags _(questions only)</w:t>
@@ -2433,7 +2443,7 @@
       </w:r>
     </w:p>
     <w:bookmarkEnd w:id="26"/>
-    <w:bookmarkStart w:id="28" w:name="aggregating-data"/>
+    <w:bookmarkStart w:id="27" w:name="aggregating-data"/>
     <w:p>
       <w:pPr>
         <w:pStyle w:val="Heading3"/>
@@ -3034,13 +3044,14 @@
         <w:t xml:space="preserve">    1,2</w:t>
       </w:r>
     </w:p>
-    <w:bookmarkStart w:id="27" w:name="pivoting-pattern"/>
-    <w:p>
-      <w:pPr>
-        <w:pStyle w:val="Heading4"/>
-      </w:pPr>
-      <w:r>
-        <w:t xml:space="preserve">Pivoting Pattern</w:t>
+    <w:bookmarkEnd w:id="27"/>
+    <w:bookmarkStart w:id="28" w:name="pivoting-data"/>
+    <w:p>
+      <w:pPr>
+        <w:pStyle w:val="Heading3"/>
+      </w:pPr>
+      <w:r>
+        <w:t xml:space="preserve">Pivoting Data</w:t>
       </w:r>
     </w:p>
     <w:p>
@@ -3542,7 +3553,6 @@
         <w:t xml:space="preserve">, etc. There’s way too many of them to mention here and nobody remembers the exact syntax so you just look it up in the documentation.</w:t>
       </w:r>
     </w:p>
-    <w:bookmarkEnd w:id="27"/>
     <w:bookmarkEnd w:id="28"/>
     <w:bookmarkStart w:id="31" w:name="joining-data"/>
     <w:p>
@@ -10414,268 +10424,214 @@
         <w:rPr>
           <w:rStyle w:val="VerbatimChar"/>
         </w:rPr>
-        <w:t xml:space="preserve">    pm.user_id,</w:t>
-      </w:r>
-      <w:r>
-        <w:br/>
-      </w:r>
-      <w:r>
-        <w:rPr>
-          <w:rStyle w:val="VerbatimChar"/>
-        </w:rPr>
-        <w:t xml:space="preserve">    pm.user_name,</w:t>
-      </w:r>
-      <w:r>
-        <w:br/>
-      </w:r>
-      <w:r>
-        <w:rPr>
-          <w:rStyle w:val="VerbatimChar"/>
-        </w:rPr>
-        <w:t xml:space="preserve">    SUM(pm.posts_created)       AS posts_created,</w:t>
-      </w:r>
-      <w:r>
-        <w:br/>
-      </w:r>
-      <w:r>
-        <w:rPr>
-          <w:rStyle w:val="VerbatimChar"/>
-        </w:rPr>
-        <w:t xml:space="preserve">    SUM(pm.answers_created)     AS answers_created,</w:t>
-      </w:r>
-      <w:r>
-        <w:br/>
-      </w:r>
-      <w:r>
-        <w:rPr>
-          <w:rStyle w:val="VerbatimChar"/>
-        </w:rPr>
-        <w:t xml:space="preserve">    SUM(pm.questions_created)   AS questions_created,</w:t>
-      </w:r>
-      <w:r>
-        <w:br/>
-      </w:r>
-      <w:r>
-        <w:rPr>
-          <w:rStyle w:val="VerbatimChar"/>
-        </w:rPr>
-        <w:t xml:space="preserve">    COUNT(pm.activity_date)     AS streak_in_days,</w:t>
-      </w:r>
-      <w:r>
-        <w:br/>
-      </w:r>
-      <w:r>
-        <w:rPr>
-          <w:rStyle w:val="VerbatimChar"/>
-        </w:rPr>
-        <w:t xml:space="preserve">    ROUND(SUM(pm.posts_created)   * 1.0 </w:t>
-      </w:r>
-      <w:r>
-        <w:br/>
-      </w:r>
-      <w:r>
-        <w:rPr>
-          <w:rStyle w:val="VerbatimChar"/>
-        </w:rPr>
-        <w:t xml:space="preserve">        / COUNT(pm.activity_date), 1) AS posts_per_day,</w:t>
-      </w:r>
-      <w:r>
-        <w:br/>
-      </w:r>
-      <w:r>
-        <w:rPr>
-          <w:rStyle w:val="VerbatimChar"/>
-        </w:rPr>
-        <w:t xml:space="preserve">    ROUND(SUM(pm.answers_created) * 1.0</w:t>
-      </w:r>
-      <w:r>
-        <w:br/>
-      </w:r>
-      <w:r>
-        <w:rPr>
-          <w:rStyle w:val="VerbatimChar"/>
-        </w:rPr>
-        <w:t xml:space="preserve">        / COUNT(pm.activity_date), 1) AS answers_created_per_day,</w:t>
-      </w:r>
-      <w:r>
-        <w:br/>
-      </w:r>
-      <w:r>
-        <w:rPr>
-          <w:rStyle w:val="VerbatimChar"/>
-        </w:rPr>
-        <w:t xml:space="preserve">    ROUND(SUM(pm.questions_created) * 1.0</w:t>
-      </w:r>
-      <w:r>
-        <w:br/>
-      </w:r>
-      <w:r>
-        <w:rPr>
-          <w:rStyle w:val="VerbatimChar"/>
-        </w:rPr>
-        <w:t xml:space="preserve">        / COUNT(pm.activity_date), 1) AS questions_created_per_day,</w:t>
-      </w:r>
-      <w:r>
-        <w:br/>
-      </w:r>
-      <w:r>
-        <w:rPr>
-          <w:rStyle w:val="VerbatimChar"/>
-        </w:rPr>
-        <w:t xml:space="preserve">    ROUND(SUM(vu.total_upvotes)  * 1.0 </w:t>
-      </w:r>
-      <w:r>
-        <w:br/>
-      </w:r>
-      <w:r>
-        <w:rPr>
-          <w:rStyle w:val="VerbatimChar"/>
-        </w:rPr>
-        <w:t xml:space="preserve">        / COUNT(pm.activity_date), 1) AS upvotes_per_day,</w:t>
-      </w:r>
-      <w:r>
-        <w:br/>
-      </w:r>
-      <w:r>
-        <w:rPr>
-          <w:rStyle w:val="VerbatimChar"/>
-        </w:rPr>
-        <w:t xml:space="preserve">    ROUND(SUM(vu.total_downvotes) * 1.0 </w:t>
-      </w:r>
-      <w:r>
-        <w:br/>
-      </w:r>
-      <w:r>
-        <w:rPr>
-          <w:rStyle w:val="VerbatimChar"/>
-        </w:rPr>
-        <w:t xml:space="preserve">        / COUNT(pm.activity_date), 1) AS downvotes_per_day,</w:t>
-      </w:r>
-      <w:r>
-        <w:br/>
-      </w:r>
-      <w:r>
-        <w:rPr>
-          <w:rStyle w:val="VerbatimChar"/>
-        </w:rPr>
-        <w:t xml:space="preserve">    ROUND(SUM(cp.total_comments)  * 1.0 </w:t>
-      </w:r>
-      <w:r>
-        <w:br/>
-      </w:r>
-      <w:r>
-        <w:rPr>
-          <w:rStyle w:val="VerbatimChar"/>
-        </w:rPr>
-        <w:t xml:space="preserve">        / COUNT(pm.activity_date), 1) AS comments_on_user_posts_per_day,</w:t>
-      </w:r>
-      <w:r>
-        <w:br/>
-      </w:r>
-      <w:r>
-        <w:rPr>
-          <w:rStyle w:val="VerbatimChar"/>
-        </w:rPr>
-        <w:t xml:space="preserve">    ROUND(SUM(cu.total_comments)  * 1.0 </w:t>
-      </w:r>
-      <w:r>
-        <w:br/>
-      </w:r>
-      <w:r>
-        <w:rPr>
-          <w:rStyle w:val="VerbatimChar"/>
-        </w:rPr>
-        <w:t xml:space="preserve">        / COUNT(pm.activity_date), 1) AS comments_by_user_per_day,</w:t>
-      </w:r>
-      <w:r>
-        <w:br/>
-      </w:r>
-      <w:r>
-        <w:rPr>
-          <w:rStyle w:val="VerbatimChar"/>
-        </w:rPr>
-        <w:t xml:space="preserve">    ROUND(SUM(pm.answers_created) * 1.0 </w:t>
-      </w:r>
-      <w:r>
-        <w:br/>
-      </w:r>
-      <w:r>
-        <w:rPr>
-          <w:rStyle w:val="VerbatimChar"/>
-        </w:rPr>
-        <w:t xml:space="preserve">        / SUM(pm.posts_created), 1)   AS answers_per_post_ratio,</w:t>
-      </w:r>
-      <w:r>
-        <w:br/>
-      </w:r>
-      <w:r>
-        <w:rPr>
-          <w:rStyle w:val="VerbatimChar"/>
-        </w:rPr>
-        <w:t xml:space="preserve">    ROUND(SUM(vu.total_upvotes)   * 1.0 </w:t>
-      </w:r>
-      <w:r>
-        <w:br/>
-      </w:r>
-      <w:r>
-        <w:rPr>
-          <w:rStyle w:val="VerbatimChar"/>
-        </w:rPr>
-        <w:t xml:space="preserve">        / SUM(pm.posts_created), 1)   AS upvotes_per_post,</w:t>
-      </w:r>
-      <w:r>
-        <w:br/>
-      </w:r>
-      <w:r>
-        <w:rPr>
-          <w:rStyle w:val="VerbatimChar"/>
-        </w:rPr>
-        <w:t xml:space="preserve">    ROUND(SUM(vu.total_downvotes) * 1.0 </w:t>
-      </w:r>
-      <w:r>
-        <w:br/>
-      </w:r>
-      <w:r>
-        <w:rPr>
-          <w:rStyle w:val="VerbatimChar"/>
-        </w:rPr>
-        <w:t xml:space="preserve">        / SUM(pm.posts_created), 1)   AS downvotes_per_post,</w:t>
-      </w:r>
-      <w:r>
-        <w:br/>
-      </w:r>
-      <w:r>
-        <w:rPr>
-          <w:rStyle w:val="VerbatimChar"/>
-        </w:rPr>
-        <w:t xml:space="preserve">    ROUND(SUM(cp.total_comments)  * 1.0 </w:t>
-      </w:r>
-      <w:r>
-        <w:br/>
-      </w:r>
-      <w:r>
-        <w:rPr>
-          <w:rStyle w:val="VerbatimChar"/>
-        </w:rPr>
-        <w:t xml:space="preserve">        / SUM(pm.posts_created), 1)   AS comments_per_post_on_user_posts,</w:t>
-      </w:r>
-      <w:r>
-        <w:br/>
-      </w:r>
-      <w:r>
-        <w:rPr>
-          <w:rStyle w:val="VerbatimChar"/>
-        </w:rPr>
-        <w:t xml:space="preserve">    ROUND(SUM(cu.total_comments)  * 1.0 </w:t>
-      </w:r>
-      <w:r>
-        <w:br/>
-      </w:r>
-      <w:r>
-        <w:rPr>
-          <w:rStyle w:val="VerbatimChar"/>
-        </w:rPr>
-        <w:t xml:space="preserve">        / SUM(pm.posts_created), 1)   AS comments_by_user_per_per_post</w:t>
+        <w:t xml:space="preserve">    user_id,</w:t>
+      </w:r>
+      <w:r>
+        <w:br/>
+      </w:r>
+      <w:r>
+        <w:rPr>
+          <w:rStyle w:val="VerbatimChar"/>
+        </w:rPr>
+        <w:t xml:space="preserve">    user_name,</w:t>
+      </w:r>
+      <w:r>
+        <w:br/>
+      </w:r>
+      <w:r>
+        <w:rPr>
+          <w:rStyle w:val="VerbatimChar"/>
+        </w:rPr>
+        <w:t xml:space="preserve">    total_posts_created, </w:t>
+      </w:r>
+      <w:r>
+        <w:br/>
+      </w:r>
+      <w:r>
+        <w:rPr>
+          <w:rStyle w:val="VerbatimChar"/>
+        </w:rPr>
+        <w:t xml:space="preserve">    total_answers_created,</w:t>
+      </w:r>
+      <w:r>
+        <w:br/>
+      </w:r>
+      <w:r>
+        <w:rPr>
+          <w:rStyle w:val="VerbatimChar"/>
+        </w:rPr>
+        <w:t xml:space="preserve">    total_answers_edited,</w:t>
+      </w:r>
+      <w:r>
+        <w:br/>
+      </w:r>
+      <w:r>
+        <w:rPr>
+          <w:rStyle w:val="VerbatimChar"/>
+        </w:rPr>
+        <w:t xml:space="preserve">    total_questions_created,</w:t>
+      </w:r>
+      <w:r>
+        <w:br/>
+      </w:r>
+      <w:r>
+        <w:rPr>
+          <w:rStyle w:val="VerbatimChar"/>
+        </w:rPr>
+        <w:t xml:space="preserve">    total_questions_edited,</w:t>
+      </w:r>
+      <w:r>
+        <w:br/>
+      </w:r>
+      <w:r>
+        <w:rPr>
+          <w:rStyle w:val="VerbatimChar"/>
+        </w:rPr>
+        <w:t xml:space="preserve">    total_upvotes,</w:t>
+      </w:r>
+      <w:r>
+        <w:br/>
+      </w:r>
+      <w:r>
+        <w:rPr>
+          <w:rStyle w:val="VerbatimChar"/>
+        </w:rPr>
+        <w:t xml:space="preserve">    total_comments_by_user,</w:t>
+      </w:r>
+      <w:r>
+        <w:br/>
+      </w:r>
+      <w:r>
+        <w:rPr>
+          <w:rStyle w:val="VerbatimChar"/>
+        </w:rPr>
+        <w:t xml:space="preserve">    total_comments_on_post,</w:t>
+      </w:r>
+      <w:r>
+        <w:br/>
+      </w:r>
+      <w:r>
+        <w:rPr>
+          <w:rStyle w:val="VerbatimChar"/>
+        </w:rPr>
+        <w:t xml:space="preserve">    streak_in_days,</w:t>
+      </w:r>
+      <w:r>
+        <w:br/>
+      </w:r>
+      <w:r>
+        <w:rPr>
+          <w:rStyle w:val="VerbatimChar"/>
+        </w:rPr>
+        <w:t xml:space="preserve">    ROUND(IFNULL(SAFE_DIVIDE(total_posts_created, </w:t>
+      </w:r>
+      <w:r>
+        <w:br/>
+      </w:r>
+      <w:r>
+        <w:rPr>
+          <w:rStyle w:val="VerbatimChar"/>
+        </w:rPr>
+        <w:t xml:space="preserve">                             streak_in_days), 0), 1)          AS posts_per_day,</w:t>
+      </w:r>
+      <w:r>
+        <w:br/>
+      </w:r>
+      <w:r>
+        <w:rPr>
+          <w:rStyle w:val="VerbatimChar"/>
+        </w:rPr>
+        <w:t xml:space="preserve">    ROUND(CAST(IFNULL(SAFE_DIVIDE(total_posts_edited, streak_in_days), 0) AS NUMERIC), 1)           AS edits_per_day,</w:t>
+      </w:r>
+      <w:r>
+        <w:br/>
+      </w:r>
+      <w:r>
+        <w:rPr>
+          <w:rStyle w:val="VerbatimChar"/>
+        </w:rPr>
+        <w:t xml:space="preserve">    ROUND(CAST(IFNULL(SAFE_DIVIDE(total_answers_created, streak_in_days), 0) AS NUMERIC), 1)        AS answers_per_day,</w:t>
+      </w:r>
+      <w:r>
+        <w:br/>
+      </w:r>
+      <w:r>
+        <w:rPr>
+          <w:rStyle w:val="VerbatimChar"/>
+        </w:rPr>
+        <w:t xml:space="preserve">    ROUND(CAST(IFNULL(SAFE_DIVIDE(total_questions_created, streak_in_days), 0) AS NUMERIC), 1)      AS questions_per_day,</w:t>
+      </w:r>
+      <w:r>
+        <w:br/>
+      </w:r>
+      <w:r>
+        <w:rPr>
+          <w:rStyle w:val="VerbatimChar"/>
+        </w:rPr>
+        <w:t xml:space="preserve">    ROUND(CAST(IFNULL(SAFE_DIVIDE(total_comments_by_user, streak_in_days), 0) AS NUMERIC), 1)       AS comments_by_user_per_day,</w:t>
+      </w:r>
+      <w:r>
+        <w:br/>
+      </w:r>
+      <w:r>
+        <w:rPr>
+          <w:rStyle w:val="VerbatimChar"/>
+        </w:rPr>
+        <w:t xml:space="preserve">    ROUND(CAST(IFNULL(SAFE_DIVIDE(total_answers_created, </w:t>
+      </w:r>
+      <w:r>
+        <w:br/>
+      </w:r>
+      <w:r>
+        <w:rPr>
+          <w:rStyle w:val="VerbatimChar"/>
+        </w:rPr>
+        <w:t xml:space="preserve">    total_posts_created), 0) AS NUMERIC), 1)   AS answers_per_post,</w:t>
+      </w:r>
+      <w:r>
+        <w:br/>
+      </w:r>
+      <w:r>
+        <w:rPr>
+          <w:rStyle w:val="VerbatimChar"/>
+        </w:rPr>
+        <w:t xml:space="preserve">    ROUND(CAST(IFNULL(SAFE_DIVIDE(total_questions_created, total_posts_created), 0) AS NUMERIC), 1) AS questions_per_post,</w:t>
+      </w:r>
+      <w:r>
+        <w:br/>
+      </w:r>
+      <w:r>
+        <w:rPr>
+          <w:rStyle w:val="VerbatimChar"/>
+        </w:rPr>
+        <w:t xml:space="preserve">    ROUND(CAST(IFNULL(SAFE_DIVIDE(total_upvotes, total_posts_created), 0) AS NUMERIC), 1)           AS upvotes_per_post,</w:t>
+      </w:r>
+      <w:r>
+        <w:br/>
+      </w:r>
+      <w:r>
+        <w:rPr>
+          <w:rStyle w:val="VerbatimChar"/>
+        </w:rPr>
+        <w:t xml:space="preserve">    ROUND(CAST(IFNULL(SAFE_DIVIDE(total_downvotes, total_posts_created), 0) AS NUMERIC), 1)         AS downvotes_per_post,</w:t>
+      </w:r>
+      <w:r>
+        <w:br/>
+      </w:r>
+      <w:r>
+        <w:rPr>
+          <w:rStyle w:val="VerbatimChar"/>
+        </w:rPr>
+        <w:t xml:space="preserve">    ROUND(CAST(IFNULL(SAFE_DIVIDE(total_comments_by_user, total_posts_created), 0) AS NUMERIC), 1)  AS user_comments_per_post,</w:t>
+      </w:r>
+      <w:r>
+        <w:br/>
+      </w:r>
+      <w:r>
+        <w:rPr>
+          <w:rStyle w:val="VerbatimChar"/>
+        </w:rPr>
+        <w:t xml:space="preserve">    ROUND(CAST(IFNULL(SAFE_DIVIDE(total_comments_on_post, total_posts_created), 0) AS NUMERIC), 1)  AS comments_on_post_per_post</w:t>
       </w:r>
       <w:r>
         <w:br/>
@@ -10693,106 +10649,7 @@
         <w:rPr>
           <w:rStyle w:val="VerbatimChar"/>
         </w:rPr>
-        <w:t xml:space="preserve">    user_post_metrics pm</w:t>
-      </w:r>
-      <w:r>
-        <w:br/>
-      </w:r>
-      <w:r>
-        <w:rPr>
-          <w:rStyle w:val="VerbatimChar"/>
-        </w:rPr>
-        <w:t xml:space="preserve">    JOIN votes_on_user_post vu</w:t>
-      </w:r>
-      <w:r>
-        <w:br/>
-      </w:r>
-      <w:r>
-        <w:rPr>
-          <w:rStyle w:val="VerbatimChar"/>
-        </w:rPr>
-        <w:t xml:space="preserve">        ON pm.activity_date = vu.activity_date</w:t>
-      </w:r>
-      <w:r>
-        <w:br/>
-      </w:r>
-      <w:r>
-        <w:rPr>
-          <w:rStyle w:val="VerbatimChar"/>
-        </w:rPr>
-        <w:t xml:space="preserve">        AND pm.user_id = vu.user_id</w:t>
-      </w:r>
-      <w:r>
-        <w:br/>
-      </w:r>
-      <w:r>
-        <w:rPr>
-          <w:rStyle w:val="VerbatimChar"/>
-        </w:rPr>
-        <w:t xml:space="preserve">    JOIN comments_on_user_post cp </w:t>
-      </w:r>
-      <w:r>
-        <w:br/>
-      </w:r>
-      <w:r>
-        <w:rPr>
-          <w:rStyle w:val="VerbatimChar"/>
-        </w:rPr>
-        <w:t xml:space="preserve">        ON pm.activity_date = cp.activity_date</w:t>
-      </w:r>
-      <w:r>
-        <w:br/>
-      </w:r>
-      <w:r>
-        <w:rPr>
-          <w:rStyle w:val="VerbatimChar"/>
-        </w:rPr>
-        <w:t xml:space="preserve">        AND pm.user_id = cp.user_id</w:t>
-      </w:r>
-      <w:r>
-        <w:br/>
-      </w:r>
-      <w:r>
-        <w:rPr>
-          <w:rStyle w:val="VerbatimChar"/>
-        </w:rPr>
-        <w:t xml:space="preserve">    JOIN comments_by_user cu</w:t>
-      </w:r>
-      <w:r>
-        <w:br/>
-      </w:r>
-      <w:r>
-        <w:rPr>
-          <w:rStyle w:val="VerbatimChar"/>
-        </w:rPr>
-        <w:t xml:space="preserve">        ON pm.activity_date = cu.activity_date</w:t>
-      </w:r>
-      <w:r>
-        <w:br/>
-      </w:r>
-      <w:r>
-        <w:rPr>
-          <w:rStyle w:val="VerbatimChar"/>
-        </w:rPr>
-        <w:t xml:space="preserve">        AND pm.user_id = cu.user_id</w:t>
-      </w:r>
-      <w:r>
-        <w:br/>
-      </w:r>
-      <w:r>
-        <w:rPr>
-          <w:rStyle w:val="VerbatimChar"/>
-        </w:rPr>
-        <w:t xml:space="preserve">GROUP BY</w:t>
-      </w:r>
-      <w:r>
-        <w:br/>
-      </w:r>
-      <w:r>
-        <w:rPr>
-          <w:rStyle w:val="VerbatimChar"/>
-        </w:rPr>
-        <w:t xml:space="preserve">    1,2</w:t>
+        <w:t xml:space="preserve">    total_metrics_per_user</w:t>
       </w:r>
       <w:r>
         <w:br/>
@@ -10810,7 +10667,7 @@
         <w:rPr>
           <w:rStyle w:val="VerbatimChar"/>
         </w:rPr>
-        <w:t xml:space="preserve">    posts_created DESC;</w:t>
+        <w:t xml:space="preserve">    total_questions_created DESC;</w:t>
       </w:r>
     </w:p>
     <w:p>
@@ -15100,7 +14957,11 @@
     </w:p>
     <w:bookmarkEnd w:id="56"/>
     <w:bookmarkEnd w:id="57"/>
-    <w:sectPr/>
+    <w:sectPr>
+      <w:pgSz w:h="15840" w:w="12240"/>
+      <w:pgMar w:bottom="1440" w:footer="720" w:gutter="0" w:header="720" w:left="1440" w:right="1440" w:top="1440"/>
+      <w:cols w:space="720"/>
+    </w:sectPr>
   </w:body>
 </w:document>
 </file>
@@ -15129,7 +14990,111 @@
 </file>
 
 <file path=word/numbering.xml><?xml version="1.0" encoding="utf-8"?>
-<w:numbering xmlns:w="http://schemas.openxmlformats.org/wordprocessingml/2006/main">
+<w:numbering xmlns:aink="http://schemas.microsoft.com/office/drawing/2016/ink" xmlns:am3d="http://schemas.microsoft.com/office/drawing/2017/model3d" xmlns:cx="http://schemas.microsoft.com/office/drawing/2014/chartex" xmlns:cx1="http://schemas.microsoft.com/office/drawing/2015/9/8/chartex" xmlns:cx2="http://schemas.microsoft.com/office/drawing/2015/10/21/chartex" xmlns:cx3="http://schemas.microsoft.com/office/drawing/2016/5/9/chartex" xmlns:cx4="http://schemas.microsoft.com/office/drawing/2016/5/10/chartex" xmlns:cx5="http://schemas.microsoft.com/office/drawing/2016/5/11/chartex" xmlns:cx6="http://schemas.microsoft.com/office/drawing/2016/5/12/chartex" xmlns:cx7="http://schemas.microsoft.com/office/drawing/2016/5/13/chartex" xmlns:cx8="http://schemas.microsoft.com/office/drawing/2016/5/14/chartex" xmlns:m="http://schemas.openxmlformats.org/officeDocument/2006/math" xmlns:mc="http://schemas.openxmlformats.org/markup-compatibility/2006" xmlns:o="urn:schemas-microsoft-com:office:office" xmlns:r="http://schemas.openxmlformats.org/officeDocument/2006/relationships" xmlns:v="urn:schemas-microsoft-com:vml" xmlns:w="http://schemas.openxmlformats.org/wordprocessingml/2006/main" xmlns:w10="urn:schemas-microsoft-com:office:word" xmlns:w14="http://schemas.microsoft.com/office/word/2010/wordml" xmlns:w15="http://schemas.microsoft.com/office/word/2012/wordml" xmlns:w16="http://schemas.microsoft.com/office/word/2018/wordml" xmlns:w16cex="http://schemas.microsoft.com/office/word/2018/wordml/cex" xmlns:w16cid="http://schemas.microsoft.com/office/word/2016/wordml/cid" xmlns:w16sdtdh="http://schemas.microsoft.com/office/word/2020/wordml/sdtdatahash" xmlns:w16se="http://schemas.microsoft.com/office/word/2015/wordml/symex" xmlns:wne="http://schemas.microsoft.com/office/word/2006/wordml" xmlns:wp="http://schemas.openxmlformats.org/drawingml/2006/wordprocessingDrawing" xmlns:wp14="http://schemas.microsoft.com/office/word/2010/wordprocessingDrawing" xmlns:wpc="http://schemas.microsoft.com/office/word/2010/wordprocessingCanvas" xmlns:wpg="http://schemas.microsoft.com/office/word/2010/wordprocessingGroup" xmlns:wpi="http://schemas.microsoft.com/office/word/2010/wordprocessingInk" xmlns:wps="http://schemas.microsoft.com/office/word/2010/wordprocessingShape" mc:Ignorable="w14 w15 w16se w16cid w16 w16cex w16sdtdh wp14">
+  <w:abstractNum w15:restartNumberingAfterBreak="0" w:abstractNumId="0">
+    <w:nsid w:val="170CD2DE"/>
+    <w:multiLevelType w:val="multilevel"/>
+    <w:tmpl w:val="C09CD3C2"/>
+    <w:lvl w:ilvl="0">
+      <w:numFmt w:val="bullet"/>
+      <w:lvlText w:val=" "/>
+      <w:lvlJc w:val="left"/>
+      <w:pPr>
+        <w:tabs>
+          <w:tab w:pos="0" w:val="num"/>
+        </w:tabs>
+        <w:ind w:hanging="480" w:left="480"/>
+      </w:pPr>
+    </w:lvl>
+    <w:lvl w:ilvl="1">
+      <w:numFmt w:val="bullet"/>
+      <w:lvlText w:val=" "/>
+      <w:lvlJc w:val="left"/>
+      <w:pPr>
+        <w:tabs>
+          <w:tab w:pos="720" w:val="num"/>
+        </w:tabs>
+        <w:ind w:hanging="480" w:left="1200"/>
+      </w:pPr>
+    </w:lvl>
+    <w:lvl w:ilvl="2">
+      <w:numFmt w:val="bullet"/>
+      <w:lvlText w:val=" "/>
+      <w:lvlJc w:val="left"/>
+      <w:pPr>
+        <w:tabs>
+          <w:tab w:pos="1440" w:val="num"/>
+        </w:tabs>
+        <w:ind w:hanging="480" w:left="1920"/>
+      </w:pPr>
+    </w:lvl>
+    <w:lvl w:ilvl="3">
+      <w:numFmt w:val="bullet"/>
+      <w:lvlText w:val=" "/>
+      <w:lvlJc w:val="left"/>
+      <w:pPr>
+        <w:tabs>
+          <w:tab w:pos="2160" w:val="num"/>
+        </w:tabs>
+        <w:ind w:hanging="480" w:left="2640"/>
+      </w:pPr>
+    </w:lvl>
+    <w:lvl w:ilvl="4">
+      <w:numFmt w:val="bullet"/>
+      <w:lvlText w:val=" "/>
+      <w:lvlJc w:val="left"/>
+      <w:pPr>
+        <w:tabs>
+          <w:tab w:pos="2880" w:val="num"/>
+        </w:tabs>
+        <w:ind w:hanging="480" w:left="3360"/>
+      </w:pPr>
+    </w:lvl>
+    <w:lvl w:ilvl="5">
+      <w:numFmt w:val="bullet"/>
+      <w:lvlText w:val=" "/>
+      <w:lvlJc w:val="left"/>
+      <w:pPr>
+        <w:tabs>
+          <w:tab w:pos="3600" w:val="num"/>
+        </w:tabs>
+        <w:ind w:hanging="480" w:left="4080"/>
+      </w:pPr>
+    </w:lvl>
+    <w:lvl w:ilvl="6">
+      <w:numFmt w:val="bullet"/>
+      <w:lvlText w:val=" "/>
+      <w:lvlJc w:val="left"/>
+      <w:pPr>
+        <w:tabs>
+          <w:tab w:pos="4320" w:val="num"/>
+        </w:tabs>
+        <w:ind w:hanging="480" w:left="4800"/>
+      </w:pPr>
+    </w:lvl>
+    <w:lvl w:ilvl="7">
+      <w:numFmt w:val="bullet"/>
+      <w:lvlText w:val=" "/>
+      <w:lvlJc w:val="left"/>
+      <w:pPr>
+        <w:tabs>
+          <w:tab w:pos="5040" w:val="num"/>
+        </w:tabs>
+        <w:ind w:hanging="480" w:left="5520"/>
+      </w:pPr>
+    </w:lvl>
+    <w:lvl w:ilvl="8">
+      <w:numFmt w:val="bullet"/>
+      <w:lvlText w:val=" "/>
+      <w:lvlJc w:val="left"/>
+      <w:pPr>
+        <w:tabs>
+          <w:tab w:pos="5760" w:val="num"/>
+        </w:tabs>
+        <w:ind w:hanging="480" w:left="6240"/>
+      </w:pPr>
+    </w:lvl>
+  </w:abstractNum>
   <w:abstractNum w:abstractNumId="990">
     <w:nsid w:val="A990"/>
     <w:multiLevelType w:val="multilevel"/>
@@ -15206,6 +15171,9 @@
       </w:pPr>
     </w:lvl>
   </w:abstractNum>
+  <w:num w:numId="1">
+    <w:abstractNumId w:val="0"/>
+  </w:num>
   <w:num w:numId="1000">
     <w:abstractNumId w:val="990"/>
   </w:num>
@@ -15213,7 +15181,7 @@
 </file>
 
 <file path=word/styles.xml><?xml version="1.0" encoding="utf-8"?>
-<w:styles xmlns:r="http://schemas.openxmlformats.org/officeDocument/2006/relationships" xmlns:w="http://schemas.openxmlformats.org/wordprocessingml/2006/main">
+<w:styles xmlns:mc="http://schemas.openxmlformats.org/markup-compatibility/2006" xmlns:r="http://schemas.openxmlformats.org/officeDocument/2006/relationships" xmlns:w="http://schemas.openxmlformats.org/wordprocessingml/2006/main" xmlns:w14="http://schemas.microsoft.com/office/word/2010/wordml" xmlns:w15="http://schemas.microsoft.com/office/word/2012/wordml" xmlns:w16="http://schemas.microsoft.com/office/word/2018/wordml" xmlns:w16cex="http://schemas.microsoft.com/office/word/2018/wordml/cex" xmlns:w16cid="http://schemas.microsoft.com/office/word/2016/wordml/cid" xmlns:w16sdtdh="http://schemas.microsoft.com/office/word/2020/wordml/sdtdatahash" xmlns:w16se="http://schemas.microsoft.com/office/word/2015/wordml/symex" mc:Ignorable="w14 w15 w16se w16cid w16 w16cex w16sdtdh">
   <w:docDefaults>
     <w:rPrDefault>
       <w:rPr>
@@ -15229,19 +15197,549 @@
       </w:pPr>
     </w:pPrDefault>
   </w:docDefaults>
-  <w:latentStyles w:count="276" w:defLockedState="0" w:defQFormat="0" w:defSemiHidden="0" w:defUIPriority="0" w:defUnhideWhenUsed="0"/>
+  <w:latentStyles w:count="376" w:defLockedState="0" w:defQFormat="0" w:defSemiHidden="0" w:defUIPriority="0" w:defUnhideWhenUsed="0">
+    <w:lsdException w:name="heading 5" w:semiHidden="1" w:unhideWhenUsed="1"/>
+    <w:lsdException w:name="index 2" w:semiHidden="1" w:unhideWhenUsed="1"/>
+    <w:lsdException w:name="index 3" w:semiHidden="1" w:unhideWhenUsed="1"/>
+    <w:lsdException w:name="index 4" w:semiHidden="1" w:unhideWhenUsed="1"/>
+    <w:lsdException w:name="index 5" w:semiHidden="1" w:unhideWhenUsed="1"/>
+    <w:lsdException w:name="index 6" w:semiHidden="1" w:unhideWhenUsed="1"/>
+    <w:lsdException w:name="index 7" w:semiHidden="1" w:unhideWhenUsed="1"/>
+    <w:lsdException w:name="index 8" w:semiHidden="1" w:unhideWhenUsed="1"/>
+    <w:lsdException w:name="index 9" w:semiHidden="1" w:unhideWhenUsed="1"/>
+    <w:lsdException w:name="toc 1" w:semiHidden="1" w:unhideWhenUsed="1"/>
+    <w:lsdException w:name="toc 2" w:semiHidden="1" w:unhideWhenUsed="1"/>
+    <w:lsdException w:name="toc 3" w:semiHidden="1" w:unhideWhenUsed="1"/>
+    <w:lsdException w:name="toc 4" w:semiHidden="1" w:unhideWhenUsed="1"/>
+    <w:lsdException w:name="toc 5" w:semiHidden="1" w:unhideWhenUsed="1"/>
+    <w:lsdException w:name="toc 6" w:semiHidden="1" w:unhideWhenUsed="1"/>
+    <w:lsdException w:name="toc 7" w:semiHidden="1" w:unhideWhenUsed="1"/>
+    <w:lsdException w:name="toc 8" w:semiHidden="1" w:unhideWhenUsed="1"/>
+    <w:lsdException w:name="toc 9" w:semiHidden="1" w:unhideWhenUsed="1"/>
+    <w:lsdException w:name="Normal Indent" w:semiHidden="1" w:unhideWhenUsed="1"/>
+    <w:lsdException w:name="footnote text" w:semiHidden="1" w:unhideWhenUsed="1"/>
+    <w:lsdException w:name="annotation text" w:semiHidden="1" w:unhideWhenUsed="1"/>
+    <w:lsdException w:name="header" w:semiHidden="1" w:unhideWhenUsed="1"/>
+    <w:lsdException w:name="footer" w:semiHidden="1" w:unhideWhenUsed="1"/>
+    <w:lsdException w:name="index heading" w:semiHidden="1" w:unhideWhenUsed="1"/>
+    <w:lsdException w:name="caption" w:semiHidden="1" w:unhideWhenUsed="1"/>
+    <w:lsdException w:name="table of figures" w:semiHidden="1" w:unhideWhenUsed="1"/>
+    <w:lsdException w:name="envelope address" w:semiHidden="1" w:unhideWhenUsed="1"/>
+    <w:lsdException w:name="envelope return" w:semiHidden="1" w:unhideWhenUsed="1"/>
+    <w:lsdException w:name="footnote reference" w:semiHidden="1" w:unhideWhenUsed="1"/>
+    <w:lsdException w:name="annotation reference" w:semiHidden="1" w:unhideWhenUsed="1"/>
+    <w:lsdException w:name="line number" w:semiHidden="1" w:unhideWhenUsed="1"/>
+    <w:lsdException w:name="page number" w:semiHidden="1" w:unhideWhenUsed="1"/>
+    <w:lsdException w:name="endnote reference" w:semiHidden="1" w:unhideWhenUsed="1"/>
+    <w:lsdException w:name="endnote text" w:semiHidden="1" w:unhideWhenUsed="1"/>
+    <w:lsdException w:name="table of authorities" w:semiHidden="1" w:unhideWhenUsed="1"/>
+    <w:lsdException w:name="macro" w:semiHidden="1" w:unhideWhenUsed="1"/>
+    <w:lsdException w:name="toa heading" w:semiHidden="1" w:unhideWhenUsed="1"/>
+    <w:lsdException w:name="List" w:semiHidden="1" w:unhideWhenUsed="1"/>
+    <w:lsdException w:name="List Bullet" w:semiHidden="1" w:unhideWhenUsed="1"/>
+    <w:lsdException w:name="List Number" w:semiHidden="1" w:unhideWhenUsed="1"/>
+    <w:lsdException w:name="List 2" w:semiHidden="1" w:unhideWhenUsed="1"/>
+    <w:lsdException w:name="List 3" w:semiHidden="1" w:unhideWhenUsed="1"/>
+    <w:lsdException w:name="List 4" w:semiHidden="1" w:unhideWhenUsed="1"/>
+    <w:lsdException w:name="List Bullet 2" w:semiHidden="1" w:unhideWhenUsed="1"/>
+    <w:lsdException w:name="List Bullet 3" w:semiHidden="1" w:unhideWhenUsed="1"/>
+    <w:lsdException w:name="List Number 2" w:semiHidden="1" w:unhideWhenUsed="1"/>
+    <w:lsdException w:name="List Number 3" w:semiHidden="1" w:unhideWhenUsed="1"/>
+    <w:lsdException w:name="List Number 4" w:semiHidden="1" w:unhideWhenUsed="1"/>
+    <w:lsdException w:name="List Number 5" w:semiHidden="1" w:unhideWhenUsed="1"/>
+    <w:lsdException w:name="Closing" w:semiHidden="1" w:unhideWhenUsed="1"/>
+    <w:lsdException w:name="Signature" w:semiHidden="1" w:unhideWhenUsed="1"/>
+    <w:lsdException w:name="Default Paragraph Font" w:semiHidden="1" w:unhideWhenUsed="1"/>
+    <w:lsdException w:name="Body Text" w:semiHidden="1" w:unhideWhenUsed="1"/>
+    <w:lsdException w:name="Body Text Indent" w:semiHidden="1" w:unhideWhenUsed="1"/>
+    <w:lsdException w:name="List Continue" w:semiHidden="1" w:unhideWhenUsed="1"/>
+    <w:lsdException w:name="List Continue 2" w:semiHidden="1" w:unhideWhenUsed="1"/>
+    <w:lsdException w:name="List Continue 3" w:semiHidden="1" w:unhideWhenUsed="1"/>
+    <w:lsdException w:name="List Continue 4" w:semiHidden="1" w:unhideWhenUsed="1"/>
+    <w:lsdException w:name="List Continue 5" w:semiHidden="1" w:unhideWhenUsed="1"/>
+    <w:lsdException w:name="Message Header" w:semiHidden="1" w:unhideWhenUsed="1"/>
+    <w:lsdException w:name="Salutation" w:semiHidden="1" w:unhideWhenUsed="1"/>
+    <w:lsdException w:name="Date" w:semiHidden="1" w:unhideWhenUsed="1"/>
+    <w:lsdException w:name="Body Text First Indent" w:semiHidden="1" w:unhideWhenUsed="1"/>
+    <w:lsdException w:name="Body Text Indent 2" w:semiHidden="1" w:unhideWhenUsed="1"/>
+    <w:lsdException w:name="Body Text Indent 3" w:semiHidden="1" w:unhideWhenUsed="1"/>
+    <w:lsdException w:name="Block Text" w:semiHidden="1" w:unhideWhenUsed="1"/>
+    <w:lsdException w:name="Hyperlink" w:semiHidden="1" w:unhideWhenUsed="1"/>
+    <w:lsdException w:name="FollowedHyperlink" w:semiHidden="1" w:unhideWhenUsed="1"/>
+    <w:lsdException w:name="Document Map" w:semiHidden="1" w:unhideWhenUsed="1"/>
+    <w:lsdException w:name="Plain Text" w:semiHidden="1" w:unhideWhenUsed="1"/>
+    <w:lsdException w:name="E-mail Signature" w:semiHidden="1" w:unhideWhenUsed="1"/>
+    <w:lsdException w:name="HTML Top of Form" w:semiHidden="1" w:unhideWhenUsed="1"/>
+    <w:lsdException w:name="HTML Bottom of Form" w:semiHidden="1" w:unhideWhenUsed="1"/>
+    <w:lsdException w:name="Normal (Web)" w:semiHidden="1" w:unhideWhenUsed="1"/>
+    <w:lsdException w:name="HTML Acronym" w:semiHidden="1" w:unhideWhenUsed="1"/>
+    <w:lsdException w:name="HTML Address" w:semiHidden="1" w:unhideWhenUsed="1"/>
+    <w:lsdException w:name="HTML Cite" w:semiHidden="1" w:unhideWhenUsed="1"/>
+    <w:lsdException w:name="HTML Code" w:semiHidden="1" w:unhideWhenUsed="1"/>
+    <w:lsdException w:name="HTML Definition" w:semiHidden="1" w:unhideWhenUsed="1"/>
+    <w:lsdException w:name="HTML Keyboard" w:semiHidden="1" w:unhideWhenUsed="1"/>
+    <w:lsdException w:name="HTML Preformatted" w:semiHidden="1" w:unhideWhenUsed="1"/>
+    <w:lsdException w:name="HTML Sample" w:semiHidden="1" w:unhideWhenUsed="1"/>
+    <w:lsdException w:name="HTML Typewriter" w:semiHidden="1" w:unhideWhenUsed="1"/>
+    <w:lsdException w:name="HTML Variable" w:semiHidden="1" w:unhideWhenUsed="1"/>
+    <w:lsdException w:name="Normal Table" w:semiHidden="1" w:unhideWhenUsed="1"/>
+    <w:lsdException w:name="annotation subject" w:semiHidden="1" w:unhideWhenUsed="1"/>
+    <w:lsdException w:name="No List" w:semiHidden="1" w:unhideWhenUsed="1"/>
+    <w:lsdException w:name="Outline List 1" w:semiHidden="1" w:unhideWhenUsed="1"/>
+    <w:lsdException w:name="Outline List 2" w:semiHidden="1" w:unhideWhenUsed="1"/>
+    <w:lsdException w:name="Outline List 3" w:semiHidden="1" w:unhideWhenUsed="1"/>
+    <w:lsdException w:name="Table Simple 1" w:semiHidden="1" w:unhideWhenUsed="1"/>
+    <w:lsdException w:name="Table Simple 2" w:semiHidden="1" w:unhideWhenUsed="1"/>
+    <w:lsdException w:name="Table Simple 3" w:semiHidden="1" w:unhideWhenUsed="1"/>
+    <w:lsdException w:name="Table Classic 1" w:semiHidden="1" w:unhideWhenUsed="1"/>
+    <w:lsdException w:name="Table Classic 2" w:semiHidden="1" w:unhideWhenUsed="1"/>
+    <w:lsdException w:name="Table Classic 3" w:semiHidden="1" w:unhideWhenUsed="1"/>
+    <w:lsdException w:name="Table Classic 4" w:semiHidden="1" w:unhideWhenUsed="1"/>
+    <w:lsdException w:name="Table Colorful 1" w:semiHidden="1" w:unhideWhenUsed="1"/>
+    <w:lsdException w:name="Table Colorful 2" w:semiHidden="1" w:unhideWhenUsed="1"/>
+    <w:lsdException w:name="Table Colorful 3" w:semiHidden="1" w:unhideWhenUsed="1"/>
+    <w:lsdException w:name="Table Columns 1" w:semiHidden="1" w:unhideWhenUsed="1"/>
+    <w:lsdException w:name="Table Columns 2" w:semiHidden="1" w:unhideWhenUsed="1"/>
+    <w:lsdException w:name="Table Columns 3" w:semiHidden="1" w:unhideWhenUsed="1"/>
+    <w:lsdException w:name="Table Columns 4" w:semiHidden="1" w:unhideWhenUsed="1"/>
+    <w:lsdException w:name="Table Columns 5" w:semiHidden="1" w:unhideWhenUsed="1"/>
+    <w:lsdException w:name="Table Grid 1" w:semiHidden="1" w:unhideWhenUsed="1"/>
+    <w:lsdException w:name="Table Grid 2" w:semiHidden="1" w:unhideWhenUsed="1"/>
+    <w:lsdException w:name="Table Grid 3" w:semiHidden="1" w:unhideWhenUsed="1"/>
+    <w:lsdException w:name="Table Grid 4" w:semiHidden="1" w:unhideWhenUsed="1"/>
+    <w:lsdException w:name="Table Grid 5" w:semiHidden="1" w:unhideWhenUsed="1"/>
+    <w:lsdException w:name="Table Grid 6" w:semiHidden="1" w:unhideWhenUsed="1"/>
+    <w:lsdException w:name="Table Grid 7" w:semiHidden="1" w:unhideWhenUsed="1"/>
+    <w:lsdException w:name="Table Grid 8" w:semiHidden="1" w:unhideWhenUsed="1"/>
+    <w:lsdException w:name="Table List 1" w:semiHidden="1" w:unhideWhenUsed="1"/>
+    <w:lsdException w:name="Table List 2" w:semiHidden="1" w:unhideWhenUsed="1"/>
+    <w:lsdException w:name="Table List 3" w:semiHidden="1" w:unhideWhenUsed="1"/>
+    <w:lsdException w:name="Table List 4" w:semiHidden="1" w:unhideWhenUsed="1"/>
+    <w:lsdException w:name="Table List 5" w:semiHidden="1" w:unhideWhenUsed="1"/>
+    <w:lsdException w:name="Table List 6" w:semiHidden="1" w:unhideWhenUsed="1"/>
+    <w:lsdException w:name="Table List 7" w:semiHidden="1" w:unhideWhenUsed="1"/>
+    <w:lsdException w:name="Table List 8" w:semiHidden="1" w:unhideWhenUsed="1"/>
+    <w:lsdException w:name="Table 3D effects 1" w:semiHidden="1" w:unhideWhenUsed="1"/>
+    <w:lsdException w:name="Table 3D effects 2" w:semiHidden="1" w:unhideWhenUsed="1"/>
+    <w:lsdException w:name="Table 3D effects 3" w:semiHidden="1" w:unhideWhenUsed="1"/>
+    <w:lsdException w:name="Table Contemporary" w:semiHidden="1" w:unhideWhenUsed="1"/>
+    <w:lsdException w:name="Table Elegant" w:semiHidden="1" w:unhideWhenUsed="1"/>
+    <w:lsdException w:name="Table Professional" w:semiHidden="1" w:unhideWhenUsed="1"/>
+    <w:lsdException w:name="Table Subtle 1" w:semiHidden="1" w:unhideWhenUsed="1"/>
+    <w:lsdException w:name="Table Subtle 2" w:semiHidden="1" w:unhideWhenUsed="1"/>
+    <w:lsdException w:name="Table Web 1" w:semiHidden="1" w:unhideWhenUsed="1"/>
+    <w:lsdException w:name="Table Web 2" w:semiHidden="1" w:unhideWhenUsed="1"/>
+    <w:lsdException w:name="Table Web 3" w:semiHidden="1" w:unhideWhenUsed="1"/>
+    <w:lsdException w:name="Balloon Text" w:semiHidden="1" w:unhideWhenUsed="1"/>
+    <w:lsdException w:name="Table Theme" w:semiHidden="1" w:unhideWhenUsed="1"/>
+    <w:lsdException w:name="Placeholder Text" w:semiHidden="1"/>
+    <w:lsdException w:name="Light Shading"/>
+    <w:lsdException w:name="Light List"/>
+    <w:lsdException w:name="Medium Grid 3"/>
+    <w:lsdException w:name="Dark List"/>
+    <w:lsdException w:name="Colorful Shading"/>
+    <w:lsdException w:name="Colorful List"/>
+    <w:lsdException w:name="Colorful Grid"/>
+    <w:lsdException w:name="Light Shading Accent 1"/>
+    <w:lsdException w:name="Light List Accent 1"/>
+    <w:lsdException w:name="Light Grid Accent 1"/>
+    <w:lsdException w:name="Medium Shading 1 Accent 1"/>
+    <w:lsdException w:name="Medium Shading 2 Accent 1"/>
+    <w:lsdException w:name="Medium List 1 Accent 1"/>
+    <w:lsdException w:name="Revision" w:semiHidden="1"/>
+    <w:lsdException w:name="Medium List 2 Accent 1"/>
+    <w:lsdException w:name="Medium Grid 1 Accent 1"/>
+    <w:lsdException w:name="Medium Grid 2 Accent 1"/>
+    <w:lsdException w:name="Medium Grid 3 Accent 1"/>
+    <w:lsdException w:name="Dark List Accent 1"/>
+    <w:lsdException w:name="Colorful Shading Accent 1"/>
+    <w:lsdException w:name="Colorful List Accent 1"/>
+    <w:lsdException w:name="Colorful Grid Accent 1"/>
+    <w:lsdException w:name="Light Shading Accent 2"/>
+    <w:lsdException w:name="Light List Accent 2"/>
+    <w:lsdException w:name="Light Grid Accent 2"/>
+    <w:lsdException w:name="Medium Shading 1 Accent 2"/>
+    <w:lsdException w:name="Medium Shading 2 Accent 2"/>
+    <w:lsdException w:name="Medium List 1 Accent 2"/>
+    <w:lsdException w:name="Medium List 2 Accent 2"/>
+    <w:lsdException w:name="Medium Grid 1 Accent 2"/>
+    <w:lsdException w:name="Medium Grid 2 Accent 2"/>
+    <w:lsdException w:name="Medium Grid 3 Accent 2"/>
+    <w:lsdException w:name="Dark List Accent 2"/>
+    <w:lsdException w:name="Colorful Shading Accent 2"/>
+    <w:lsdException w:name="Colorful List Accent 2"/>
+    <w:lsdException w:name="Colorful Grid Accent 2"/>
+    <w:lsdException w:name="Light Shading Accent 3"/>
+    <w:lsdException w:name="Light List Accent 3"/>
+    <w:lsdException w:name="Light Grid Accent 3"/>
+    <w:lsdException w:name="Medium Shading 1 Accent 3"/>
+    <w:lsdException w:name="Medium Shading 2 Accent 3"/>
+    <w:lsdException w:name="Medium List 1 Accent 3"/>
+    <w:lsdException w:name="Medium List 2 Accent 3"/>
+    <w:lsdException w:name="Medium Grid 1 Accent 3"/>
+    <w:lsdException w:name="Medium Grid 2 Accent 3"/>
+    <w:lsdException w:name="Medium Grid 3 Accent 3"/>
+    <w:lsdException w:name="Dark List Accent 3"/>
+    <w:lsdException w:name="Colorful Shading Accent 3"/>
+    <w:lsdException w:name="Colorful List Accent 3"/>
+    <w:lsdException w:name="Colorful Grid Accent 3"/>
+    <w:lsdException w:name="Light Shading Accent 4"/>
+    <w:lsdException w:name="Light List Accent 4"/>
+    <w:lsdException w:name="Light Grid Accent 4"/>
+    <w:lsdException w:name="Medium Shading 1 Accent 4"/>
+    <w:lsdException w:name="Medium Shading 2 Accent 4"/>
+    <w:lsdException w:name="Medium List 1 Accent 4"/>
+    <w:lsdException w:name="Medium List 2 Accent 4"/>
+    <w:lsdException w:name="Medium Grid 1 Accent 4"/>
+    <w:lsdException w:name="Medium Grid 2 Accent 4"/>
+    <w:lsdException w:name="Medium Grid 3 Accent 4"/>
+    <w:lsdException w:name="Dark List Accent 4"/>
+    <w:lsdException w:name="Colorful Shading Accent 4"/>
+    <w:lsdException w:name="Colorful List Accent 4"/>
+    <w:lsdException w:name="Colorful Grid Accent 4"/>
+    <w:lsdException w:name="Light Shading Accent 5"/>
+    <w:lsdException w:name="Light List Accent 5"/>
+    <w:lsdException w:name="Light Grid Accent 5"/>
+    <w:lsdException w:name="Medium Shading 1 Accent 5"/>
+    <w:lsdException w:name="Medium Shading 2 Accent 5"/>
+    <w:lsdException w:name="Medium List 1 Accent 5"/>
+    <w:lsdException w:name="Medium List 2 Accent 5"/>
+    <w:lsdException w:name="Medium Grid 1 Accent 5"/>
+    <w:lsdException w:name="Medium Grid 2 Accent 5"/>
+    <w:lsdException w:name="Medium Grid 3 Accent 5"/>
+    <w:lsdException w:name="Dark List Accent 5"/>
+    <w:lsdException w:name="Colorful Shading Accent 5"/>
+    <w:lsdException w:name="Colorful List Accent 5"/>
+    <w:lsdException w:name="Colorful Grid Accent 5"/>
+    <w:lsdException w:name="Light Shading Accent 6"/>
+    <w:lsdException w:name="Light List Accent 6"/>
+    <w:lsdException w:name="Light Grid Accent 6"/>
+    <w:lsdException w:name="Medium Shading 1 Accent 6"/>
+    <w:lsdException w:name="Medium Shading 2 Accent 6"/>
+    <w:lsdException w:name="Medium List 1 Accent 6"/>
+    <w:lsdException w:name="Medium List 2 Accent 6"/>
+    <w:lsdException w:name="Medium Grid 1 Accent 6"/>
+    <w:lsdException w:name="Medium Grid 2 Accent 6"/>
+    <w:lsdException w:name="Medium Grid 3 Accent 6"/>
+    <w:lsdException w:name="Dark List Accent 6"/>
+    <w:lsdException w:name="Colorful Shading Accent 6"/>
+    <w:lsdException w:name="Colorful List Accent 6"/>
+    <w:lsdException w:name="Colorful Grid Accent 6"/>
+    <w:lsdException w:name="Bibliography" w:semiHidden="1" w:unhideWhenUsed="1"/>
+    <w:lsdException w:name="TOC Heading" w:semiHidden="1" w:unhideWhenUsed="1"/>
+    <w:lsdException w:name="Grid Table 4" w:uiPriority="49"/>
+    <w:lsdException w:name="Grid Table 5 Dark" w:uiPriority="50"/>
+    <w:lsdException w:name="Grid Table 6 Colorful" w:uiPriority="51"/>
+    <w:lsdException w:name="Grid Table 7 Colorful" w:uiPriority="52"/>
+    <w:lsdException w:name="Grid Table 1 Light Accent 1" w:uiPriority="46"/>
+    <w:lsdException w:name="Grid Table 2 Accent 1" w:uiPriority="47"/>
+    <w:lsdException w:name="Grid Table 3 Accent 1" w:uiPriority="48"/>
+    <w:lsdException w:name="Grid Table 4 Accent 1" w:uiPriority="49"/>
+    <w:lsdException w:name="Grid Table 5 Dark Accent 1" w:uiPriority="50"/>
+    <w:lsdException w:name="Grid Table 6 Colorful Accent 1" w:uiPriority="51"/>
+    <w:lsdException w:name="Grid Table 7 Colorful Accent 1" w:uiPriority="52"/>
+    <w:lsdException w:name="Grid Table 1 Light Accent 2" w:uiPriority="46"/>
+    <w:lsdException w:name="Grid Table 2 Accent 2" w:uiPriority="47"/>
+    <w:lsdException w:name="Grid Table 3 Accent 2" w:uiPriority="48"/>
+    <w:lsdException w:name="Grid Table 4 Accent 2" w:uiPriority="49"/>
+    <w:lsdException w:name="Grid Table 5 Dark Accent 2" w:uiPriority="50"/>
+    <w:lsdException w:name="Grid Table 6 Colorful Accent 2" w:uiPriority="51"/>
+    <w:lsdException w:name="Grid Table 7 Colorful Accent 2" w:uiPriority="52"/>
+    <w:lsdException w:name="Grid Table 1 Light Accent 3" w:uiPriority="46"/>
+    <w:lsdException w:name="Grid Table 2 Accent 3" w:uiPriority="47"/>
+    <w:lsdException w:name="Grid Table 3 Accent 3" w:uiPriority="48"/>
+    <w:lsdException w:name="Grid Table 4 Accent 3" w:uiPriority="49"/>
+    <w:lsdException w:name="Grid Table 5 Dark Accent 3" w:uiPriority="50"/>
+    <w:lsdException w:name="Grid Table 6 Colorful Accent 3" w:uiPriority="51"/>
+    <w:lsdException w:name="Grid Table 7 Colorful Accent 3" w:uiPriority="52"/>
+    <w:lsdException w:name="Grid Table 1 Light Accent 4" w:uiPriority="46"/>
+    <w:lsdException w:name="Grid Table 2 Accent 4" w:uiPriority="47"/>
+    <w:lsdException w:name="Grid Table 3 Accent 4" w:uiPriority="48"/>
+    <w:lsdException w:name="Grid Table 4 Accent 4" w:uiPriority="49"/>
+    <w:lsdException w:name="Grid Table 5 Dark Accent 4" w:uiPriority="50"/>
+    <w:lsdException w:name="Grid Table 6 Colorful Accent 4" w:uiPriority="51"/>
+    <w:lsdException w:name="Grid Table 7 Colorful Accent 4" w:uiPriority="52"/>
+    <w:lsdException w:name="Grid Table 1 Light Accent 5" w:uiPriority="46"/>
+    <w:lsdException w:name="Grid Table 2 Accent 5" w:uiPriority="47"/>
+    <w:lsdException w:name="Grid Table 3 Accent 5" w:uiPriority="48"/>
+    <w:lsdException w:name="Grid Table 4 Accent 5" w:uiPriority="49"/>
+    <w:lsdException w:name="Grid Table 5 Dark Accent 5" w:uiPriority="50"/>
+    <w:lsdException w:name="Grid Table 6 Colorful Accent 5" w:uiPriority="51"/>
+    <w:lsdException w:name="Grid Table 7 Colorful Accent 5" w:uiPriority="52"/>
+    <w:lsdException w:name="Grid Table 1 Light Accent 6" w:uiPriority="46"/>
+    <w:lsdException w:name="Grid Table 2 Accent 6" w:uiPriority="47"/>
+    <w:lsdException w:name="Grid Table 3 Accent 6" w:uiPriority="48"/>
+    <w:lsdException w:name="Grid Table 4 Accent 6" w:uiPriority="49"/>
+    <w:lsdException w:name="Grid Table 5 Dark Accent 6" w:uiPriority="50"/>
+    <w:lsdException w:name="Grid Table 6 Colorful Accent 6" w:uiPriority="51"/>
+    <w:lsdException w:name="Grid Table 7 Colorful Accent 6" w:uiPriority="52"/>
+    <w:lsdException w:name="List Table 1 Light" w:uiPriority="46"/>
+    <w:lsdException w:name="List Table 2" w:uiPriority="47"/>
+    <w:lsdException w:name="List Table 3" w:uiPriority="48"/>
+    <w:lsdException w:name="List Table 4" w:uiPriority="49"/>
+    <w:lsdException w:name="List Table 5 Dark" w:uiPriority="50"/>
+    <w:lsdException w:name="List Table 6 Colorful" w:uiPriority="51"/>
+    <w:lsdException w:name="List Table 7 Colorful" w:uiPriority="52"/>
+    <w:lsdException w:name="List Table 1 Light Accent 1" w:uiPriority="46"/>
+    <w:lsdException w:name="List Table 2 Accent 1" w:uiPriority="47"/>
+    <w:lsdException w:name="List Table 3 Accent 1" w:uiPriority="48"/>
+    <w:lsdException w:name="List Table 4 Accent 1" w:uiPriority="49"/>
+    <w:lsdException w:name="List Table 5 Dark Accent 1" w:uiPriority="50"/>
+    <w:lsdException w:name="List Table 6 Colorful Accent 1" w:uiPriority="51"/>
+    <w:lsdException w:name="List Table 7 Colorful Accent 1" w:uiPriority="52"/>
+    <w:lsdException w:name="List Table 1 Light Accent 2" w:uiPriority="46"/>
+    <w:lsdException w:name="List Table 2 Accent 2" w:uiPriority="47"/>
+    <w:lsdException w:name="List Table 3 Accent 2" w:uiPriority="48"/>
+    <w:lsdException w:name="List Table 4 Accent 2" w:uiPriority="49"/>
+    <w:lsdException w:name="List Table 5 Dark Accent 2" w:uiPriority="50"/>
+    <w:lsdException w:name="List Table 6 Colorful Accent 2" w:uiPriority="51"/>
+    <w:lsdException w:name="List Table 7 Colorful Accent 2" w:uiPriority="52"/>
+    <w:lsdException w:name="List Table 1 Light Accent 3" w:uiPriority="46"/>
+    <w:lsdException w:name="List Table 2 Accent 3" w:uiPriority="47"/>
+    <w:lsdException w:name="List Table 3 Accent 3" w:uiPriority="48"/>
+    <w:lsdException w:name="List Table 4 Accent 3" w:uiPriority="49"/>
+    <w:lsdException w:name="List Table 5 Dark Accent 3" w:uiPriority="50"/>
+    <w:lsdException w:name="List Table 6 Colorful Accent 3" w:uiPriority="51"/>
+    <w:lsdException w:name="List Table 7 Colorful Accent 3" w:uiPriority="52"/>
+    <w:lsdException w:name="List Table 1 Light Accent 4" w:uiPriority="46"/>
+    <w:lsdException w:name="List Table 2 Accent 4" w:uiPriority="47"/>
+    <w:lsdException w:name="List Table 3 Accent 4" w:uiPriority="48"/>
+    <w:lsdException w:name="List Table 4 Accent 4" w:uiPriority="49"/>
+    <w:lsdException w:name="List Table 5 Dark Accent 4" w:uiPriority="50"/>
+    <w:lsdException w:name="List Table 6 Colorful Accent 4" w:uiPriority="51"/>
+    <w:lsdException w:name="List Table 7 Colorful Accent 4" w:uiPriority="52"/>
+    <w:lsdException w:name="List Table 1 Light Accent 5" w:uiPriority="46"/>
+    <w:lsdException w:name="List Table 2 Accent 5" w:uiPriority="47"/>
+    <w:lsdException w:name="List Table 3 Accent 5" w:uiPriority="48"/>
+    <w:lsdException w:name="List Table 4 Accent 5" w:uiPriority="49"/>
+    <w:lsdException w:name="List Table 5 Dark Accent 5" w:uiPriority="50"/>
+    <w:lsdException w:name="List Table 6 Colorful Accent 5" w:uiPriority="51"/>
+    <w:lsdException w:name="List Table 7 Colorful Accent 5" w:uiPriority="52"/>
+    <w:lsdException w:name="List Table 1 Light Accent 6" w:uiPriority="46"/>
+    <w:lsdException w:name="List Table 2 Accent 6" w:uiPriority="47"/>
+    <w:lsdException w:name="List Table 3 Accent 6" w:uiPriority="48"/>
+    <w:lsdException w:name="List Table 4 Accent 6" w:uiPriority="49"/>
+    <w:lsdException w:name="List Table 5 Dark Accent 6" w:uiPriority="50"/>
+    <w:lsdException w:name="List Table 6 Colorful Accent 6" w:uiPriority="51"/>
+    <w:lsdException w:name="List Table 7 Colorful Accent 6" w:uiPriority="52"/>
+    <w:lsdException w:name="Mention" w:semiHidden="1" w:uiPriority="99" w:unhideWhenUsed="1"/>
+    <w:lsdException w:name="Smart Hyperlink" w:semiHidden="1" w:uiPriority="99" w:unhideWhenUsed="1"/>
+    <w:lsdException w:name="Hashtag" w:semiHidden="1" w:uiPriority="99" w:unhideWhenUsed="1"/>
+    <w:lsdException w:name="Unresolved Mention" w:semiHidden="1" w:uiPriority="99" w:unhideWhenUsed="1"/>
+    <w:lsdException w:name="Smart Link" w:semiHidden="1" w:uiPriority="99" w:unhideWhenUsed="1"/>
+  </w:latentStyles>
   <w:style w:default="1" w:styleId="Normal" w:type="paragraph">
     <w:name w:val="Normal"/>
     <w:qFormat/>
   </w:style>
+  <w:style w:styleId="Heading1" w:type="paragraph">
+    <w:name w:val="heading 1"/>
+    <w:basedOn w:val="Normal"/>
+    <w:next w:val="BodyText"/>
+    <w:uiPriority w:val="9"/>
+    <w:qFormat/>
+    <w:pPr>
+      <w:keepNext/>
+      <w:keepLines/>
+      <w:spacing w:after="0" w:before="480"/>
+      <w:outlineLvl w:val="0"/>
+    </w:pPr>
+    <w:rPr>
+      <w:rFonts w:asciiTheme="majorHAnsi" w:cstheme="majorBidi" w:eastAsiaTheme="majorEastAsia" w:hAnsiTheme="majorHAnsi"/>
+      <w:b/>
+      <w:bCs/>
+      <w:color w:themeColor="accent1" w:val="4F81BD"/>
+      <w:sz w:val="32"/>
+      <w:szCs w:val="32"/>
+    </w:rPr>
+  </w:style>
+  <w:style w:styleId="Heading2" w:type="paragraph">
+    <w:name w:val="heading 2"/>
+    <w:basedOn w:val="Normal"/>
+    <w:next w:val="BodyText"/>
+    <w:uiPriority w:val="9"/>
+    <w:unhideWhenUsed/>
+    <w:qFormat/>
+    <w:pPr>
+      <w:keepNext/>
+      <w:keepLines/>
+      <w:spacing w:after="0" w:before="200"/>
+      <w:outlineLvl w:val="1"/>
+    </w:pPr>
+    <w:rPr>
+      <w:rFonts w:asciiTheme="majorHAnsi" w:cstheme="majorBidi" w:eastAsiaTheme="majorEastAsia" w:hAnsiTheme="majorHAnsi"/>
+      <w:b/>
+      <w:bCs/>
+      <w:color w:themeColor="accent1" w:val="4F81BD"/>
+      <w:sz w:val="28"/>
+      <w:szCs w:val="28"/>
+    </w:rPr>
+  </w:style>
+  <w:style w:styleId="Heading3" w:type="paragraph">
+    <w:name w:val="heading 3"/>
+    <w:basedOn w:val="Normal"/>
+    <w:next w:val="BodyText"/>
+    <w:uiPriority w:val="9"/>
+    <w:unhideWhenUsed/>
+    <w:qFormat/>
+    <w:pPr>
+      <w:keepNext/>
+      <w:keepLines/>
+      <w:spacing w:after="0" w:before="200"/>
+      <w:outlineLvl w:val="2"/>
+    </w:pPr>
+    <w:rPr>
+      <w:rFonts w:asciiTheme="majorHAnsi" w:cstheme="majorBidi" w:eastAsiaTheme="majorEastAsia" w:hAnsiTheme="majorHAnsi"/>
+      <w:b/>
+      <w:bCs/>
+      <w:color w:themeColor="accent1" w:val="4F81BD"/>
+    </w:rPr>
+  </w:style>
+  <w:style w:styleId="Heading4" w:type="paragraph">
+    <w:name w:val="heading 4"/>
+    <w:basedOn w:val="Normal"/>
+    <w:next w:val="BodyText"/>
+    <w:uiPriority w:val="9"/>
+    <w:unhideWhenUsed/>
+    <w:qFormat/>
+    <w:pPr>
+      <w:keepNext/>
+      <w:keepLines/>
+      <w:spacing w:after="0" w:before="200"/>
+      <w:outlineLvl w:val="3"/>
+    </w:pPr>
+    <w:rPr>
+      <w:rFonts w:asciiTheme="majorHAnsi" w:cstheme="majorBidi" w:eastAsiaTheme="majorEastAsia" w:hAnsiTheme="majorHAnsi"/>
+      <w:bCs/>
+      <w:i/>
+      <w:color w:themeColor="accent1" w:val="4F81BD"/>
+    </w:rPr>
+  </w:style>
+  <w:style w:styleId="Heading5" w:type="paragraph">
+    <w:name w:val="heading 5"/>
+    <w:basedOn w:val="Normal"/>
+    <w:next w:val="BodyText"/>
+    <w:uiPriority w:val="9"/>
+    <w:unhideWhenUsed/>
+    <w:qFormat/>
+    <w:pPr>
+      <w:keepNext/>
+      <w:keepLines/>
+      <w:spacing w:after="0" w:before="200"/>
+      <w:outlineLvl w:val="4"/>
+    </w:pPr>
+    <w:rPr>
+      <w:rFonts w:asciiTheme="majorHAnsi" w:cstheme="majorBidi" w:eastAsiaTheme="majorEastAsia" w:hAnsiTheme="majorHAnsi"/>
+      <w:iCs/>
+      <w:color w:themeColor="accent1" w:val="4F81BD"/>
+    </w:rPr>
+  </w:style>
+  <w:style w:styleId="Heading6" w:type="paragraph">
+    <w:name w:val="heading 6"/>
+    <w:basedOn w:val="Normal"/>
+    <w:next w:val="BodyText"/>
+    <w:uiPriority w:val="9"/>
+    <w:unhideWhenUsed/>
+    <w:qFormat/>
+    <w:pPr>
+      <w:keepNext/>
+      <w:keepLines/>
+      <w:spacing w:after="0" w:before="200"/>
+      <w:outlineLvl w:val="5"/>
+    </w:pPr>
+    <w:rPr>
+      <w:rFonts w:asciiTheme="majorHAnsi" w:cstheme="majorBidi" w:eastAsiaTheme="majorEastAsia" w:hAnsiTheme="majorHAnsi"/>
+      <w:color w:themeColor="accent1" w:val="4F81BD"/>
+    </w:rPr>
+  </w:style>
+  <w:style w:styleId="Heading7" w:type="paragraph">
+    <w:name w:val="heading 7"/>
+    <w:basedOn w:val="Normal"/>
+    <w:next w:val="BodyText"/>
+    <w:uiPriority w:val="9"/>
+    <w:unhideWhenUsed/>
+    <w:qFormat/>
+    <w:pPr>
+      <w:keepNext/>
+      <w:keepLines/>
+      <w:spacing w:after="0" w:before="200"/>
+      <w:outlineLvl w:val="6"/>
+    </w:pPr>
+    <w:rPr>
+      <w:rFonts w:asciiTheme="majorHAnsi" w:cstheme="majorBidi" w:eastAsiaTheme="majorEastAsia" w:hAnsiTheme="majorHAnsi"/>
+      <w:color w:themeColor="accent1" w:val="4F81BD"/>
+    </w:rPr>
+  </w:style>
+  <w:style w:styleId="Heading8" w:type="paragraph">
+    <w:name w:val="heading 8"/>
+    <w:basedOn w:val="Normal"/>
+    <w:next w:val="BodyText"/>
+    <w:uiPriority w:val="9"/>
+    <w:unhideWhenUsed/>
+    <w:qFormat/>
+    <w:pPr>
+      <w:keepNext/>
+      <w:keepLines/>
+      <w:spacing w:after="0" w:before="200"/>
+      <w:outlineLvl w:val="7"/>
+    </w:pPr>
+    <w:rPr>
+      <w:rFonts w:asciiTheme="majorHAnsi" w:cstheme="majorBidi" w:eastAsiaTheme="majorEastAsia" w:hAnsiTheme="majorHAnsi"/>
+      <w:color w:themeColor="accent1" w:val="4F81BD"/>
+    </w:rPr>
+  </w:style>
+  <w:style w:styleId="Heading9" w:type="paragraph">
+    <w:name w:val="heading 9"/>
+    <w:basedOn w:val="Normal"/>
+    <w:next w:val="BodyText"/>
+    <w:uiPriority w:val="9"/>
+    <w:unhideWhenUsed/>
+    <w:qFormat/>
+    <w:pPr>
+      <w:keepNext/>
+      <w:keepLines/>
+      <w:spacing w:after="0" w:before="200"/>
+      <w:outlineLvl w:val="8"/>
+    </w:pPr>
+    <w:rPr>
+      <w:rFonts w:asciiTheme="majorHAnsi" w:cstheme="majorBidi" w:eastAsiaTheme="majorEastAsia" w:hAnsiTheme="majorHAnsi"/>
+      <w:color w:themeColor="accent1" w:val="4F81BD"/>
+    </w:rPr>
+  </w:style>
+  <w:style w:default="1" w:styleId="DefaultParagraphFont" w:type="character">
+    <w:name w:val="Default Paragraph Font"/>
+    <w:uiPriority w:val="1"/>
+    <w:semiHidden/>
+    <w:unhideWhenUsed/>
+  </w:style>
+  <w:style w:default="1" w:styleId="TableNormal" w:type="table">
+    <w:name w:val="Normal Table"/>
+    <w:uiPriority w:val="99"/>
+    <w:semiHidden/>
+    <w:unhideWhenUsed/>
+    <w:tblPr>
+      <w:tblInd w:type="dxa" w:w="0"/>
+      <w:tblCellMar>
+        <w:top w:type="dxa" w:w="0"/>
+        <w:left w:type="dxa" w:w="108"/>
+        <w:bottom w:type="dxa" w:w="0"/>
+        <w:right w:type="dxa" w:w="108"/>
+      </w:tblCellMar>
+    </w:tblPr>
+  </w:style>
+  <w:style w:default="1" w:styleId="NoList" w:type="numbering">
+    <w:name w:val="No List"/>
+    <w:uiPriority w:val="99"/>
+    <w:semiHidden/>
+    <w:unhideWhenUsed/>
+  </w:style>
   <w:style w:styleId="BodyText" w:type="paragraph">
     <w:name w:val="Body Text"/>
     <w:basedOn w:val="Normal"/>
-    <w:link w:val="BodyTextChar"/>
+    <w:qFormat/>
     <w:pPr>
       <w:spacing w:after="180" w:before="180"/>
     </w:pPr>
-    <w:qFormat/>
   </w:style>
   <w:style w:customStyle="1" w:styleId="FirstParagraph" w:type="paragraph">
     <w:name w:val="First Paragraph"/>
@@ -15283,10 +15781,7 @@
     <w:next w:val="BodyText"/>
     <w:qFormat/>
     <w:pPr>
-      <w:keepNext/>
-      <w:keepLines/>
-      <w:spacing w:after="240" w:before="240"/>
-      <w:jc w:val="center"/>
+      <w:spacing w:before="240"/>
     </w:pPr>
     <w:rPr>
       <w:sz w:val="30"/>
@@ -15331,198 +15826,7 @@
   <w:style w:styleId="Bibliography" w:type="paragraph">
     <w:name w:val="Bibliography"/>
     <w:basedOn w:val="Normal"/>
-    <w:next w:val="Bibliography"/>
     <w:qFormat/>
-    <w:pPr/>
-    <w:rPr/>
-  </w:style>
-  <w:style w:styleId="Heading1" w:type="paragraph">
-    <w:name w:val="Heading 1"/>
-    <w:basedOn w:val="Normal"/>
-    <w:next w:val="BodyText"/>
-    <w:uiPriority w:val="9"/>
-    <w:qFormat/>
-    <w:pPr>
-      <w:keepNext/>
-      <w:keepLines/>
-      <w:spacing w:after="0" w:before="480"/>
-      <w:outlineLvl w:val="0"/>
-    </w:pPr>
-    <w:rPr>
-      <w:rFonts w:asciiTheme="majorHAnsi" w:cstheme="majorBidi" w:eastAsiaTheme="majorEastAsia" w:hAnsiTheme="majorHAnsi"/>
-      <w:b/>
-      <w:bCs/>
-      <w:color w:themeColor="accent1" w:val="4F81BD"/>
-      <w:sz w:val="32"/>
-      <w:szCs w:val="32"/>
-    </w:rPr>
-  </w:style>
-  <w:style w:styleId="Heading2" w:type="paragraph">
-    <w:name w:val="Heading 2"/>
-    <w:basedOn w:val="Normal"/>
-    <w:next w:val="BodyText"/>
-    <w:uiPriority w:val="9"/>
-    <w:unhideWhenUsed/>
-    <w:qFormat/>
-    <w:pPr>
-      <w:keepNext/>
-      <w:keepLines/>
-      <w:spacing w:after="0" w:before="200"/>
-      <w:outlineLvl w:val="1"/>
-    </w:pPr>
-    <w:rPr>
-      <w:rFonts w:asciiTheme="majorHAnsi" w:cstheme="majorBidi" w:eastAsiaTheme="majorEastAsia" w:hAnsiTheme="majorHAnsi"/>
-      <w:b/>
-      <w:bCs/>
-      <w:color w:themeColor="accent1" w:val="4F81BD"/>
-      <w:sz w:val="28"/>
-      <w:szCs w:val="28"/>
-    </w:rPr>
-  </w:style>
-  <w:style w:styleId="Heading3" w:type="paragraph">
-    <w:name w:val="Heading 3"/>
-    <w:basedOn w:val="Normal"/>
-    <w:next w:val="BodyText"/>
-    <w:uiPriority w:val="9"/>
-    <w:unhideWhenUsed/>
-    <w:qFormat/>
-    <w:pPr>
-      <w:keepNext/>
-      <w:keepLines/>
-      <w:spacing w:after="0" w:before="200"/>
-      <w:outlineLvl w:val="2"/>
-    </w:pPr>
-    <w:rPr>
-      <w:rFonts w:asciiTheme="majorHAnsi" w:cstheme="majorBidi" w:eastAsiaTheme="majorEastAsia" w:hAnsiTheme="majorHAnsi"/>
-      <w:b/>
-      <w:bCs/>
-      <w:color w:themeColor="accent1" w:val="4F81BD"/>
-      <w:sz w:val="24"/>
-      <w:szCs w:val="24"/>
-    </w:rPr>
-  </w:style>
-  <w:style w:styleId="Heading4" w:type="paragraph">
-    <w:name w:val="Heading 4"/>
-    <w:basedOn w:val="Normal"/>
-    <w:next w:val="BodyText"/>
-    <w:uiPriority w:val="9"/>
-    <w:unhideWhenUsed/>
-    <w:qFormat/>
-    <w:pPr>
-      <w:keepNext/>
-      <w:keepLines/>
-      <w:spacing w:after="0" w:before="200"/>
-      <w:outlineLvl w:val="3"/>
-    </w:pPr>
-    <w:rPr>
-      <w:rFonts w:asciiTheme="majorHAnsi" w:cstheme="majorBidi" w:eastAsiaTheme="majorEastAsia" w:hAnsiTheme="majorHAnsi"/>
-      <w:i/>
-      <w:bCs/>
-      <w:color w:themeColor="accent1" w:val="4F81BD"/>
-      <w:sz w:val="24"/>
-      <w:szCs w:val="24"/>
-    </w:rPr>
-  </w:style>
-  <w:style w:styleId="Heading5" w:type="paragraph">
-    <w:name w:val="Heading 5"/>
-    <w:basedOn w:val="Normal"/>
-    <w:next w:val="BodyText"/>
-    <w:uiPriority w:val="9"/>
-    <w:unhideWhenUsed/>
-    <w:qFormat/>
-    <w:pPr>
-      <w:keepNext/>
-      <w:keepLines/>
-      <w:spacing w:after="0" w:before="200"/>
-      <w:outlineLvl w:val="4"/>
-    </w:pPr>
-    <w:rPr>
-      <w:rFonts w:asciiTheme="majorHAnsi" w:cstheme="majorBidi" w:eastAsiaTheme="majorEastAsia" w:hAnsiTheme="majorHAnsi"/>
-      <w:iCs/>
-      <w:color w:themeColor="accent1" w:val="4F81BD"/>
-      <w:sz w:val="24"/>
-      <w:szCs w:val="24"/>
-    </w:rPr>
-  </w:style>
-  <w:style w:styleId="Heading6" w:type="paragraph">
-    <w:name w:val="Heading 6"/>
-    <w:basedOn w:val="Normal"/>
-    <w:next w:val="BodyText"/>
-    <w:uiPriority w:val="9"/>
-    <w:unhideWhenUsed/>
-    <w:qFormat/>
-    <w:pPr>
-      <w:keepNext/>
-      <w:keepLines/>
-      <w:spacing w:after="0" w:before="200"/>
-      <w:outlineLvl w:val="5"/>
-    </w:pPr>
-    <w:rPr>
-      <w:rFonts w:asciiTheme="majorHAnsi" w:cstheme="majorBidi" w:eastAsiaTheme="majorEastAsia" w:hAnsiTheme="majorHAnsi"/>
-      <w:color w:themeColor="accent1" w:val="4F81BD"/>
-      <w:sz w:val="24"/>
-      <w:szCs w:val="24"/>
-    </w:rPr>
-  </w:style>
-  <w:style w:styleId="Heading7" w:type="paragraph">
-    <w:name w:val="Heading 7"/>
-    <w:basedOn w:val="Normal"/>
-    <w:next w:val="BodyText"/>
-    <w:uiPriority w:val="9"/>
-    <w:unhideWhenUsed/>
-    <w:qFormat/>
-    <w:pPr>
-      <w:keepNext/>
-      <w:keepLines/>
-      <w:spacing w:after="0" w:before="200"/>
-      <w:outlineLvl w:val="6"/>
-    </w:pPr>
-    <w:rPr>
-      <w:rFonts w:asciiTheme="majorHAnsi" w:cstheme="majorBidi" w:eastAsiaTheme="majorEastAsia" w:hAnsiTheme="majorHAnsi"/>
-      <w:color w:themeColor="accent1" w:val="4F81BD"/>
-      <w:sz w:val="24"/>
-      <w:szCs w:val="24"/>
-    </w:rPr>
-  </w:style>
-  <w:style w:styleId="Heading8" w:type="paragraph">
-    <w:name w:val="Heading 8"/>
-    <w:basedOn w:val="Normal"/>
-    <w:next w:val="BodyText"/>
-    <w:uiPriority w:val="9"/>
-    <w:unhideWhenUsed/>
-    <w:qFormat/>
-    <w:pPr>
-      <w:keepNext/>
-      <w:keepLines/>
-      <w:spacing w:after="0" w:before="200"/>
-      <w:outlineLvl w:val="7"/>
-    </w:pPr>
-    <w:rPr>
-      <w:rFonts w:asciiTheme="majorHAnsi" w:cstheme="majorBidi" w:eastAsiaTheme="majorEastAsia" w:hAnsiTheme="majorHAnsi"/>
-      <w:color w:themeColor="accent1" w:val="4F81BD"/>
-      <w:sz w:val="24"/>
-      <w:szCs w:val="24"/>
-    </w:rPr>
-  </w:style>
-  <w:style w:styleId="Heading9" w:type="paragraph">
-    <w:name w:val="Heading 9"/>
-    <w:basedOn w:val="Normal"/>
-    <w:next w:val="BodyText"/>
-    <w:uiPriority w:val="9"/>
-    <w:unhideWhenUsed/>
-    <w:qFormat/>
-    <w:pPr>
-      <w:keepNext/>
-      <w:keepLines/>
-      <w:spacing w:after="0" w:before="200"/>
-      <w:outlineLvl w:val="8"/>
-    </w:pPr>
-    <w:rPr>
-      <w:rFonts w:asciiTheme="majorHAnsi" w:cstheme="majorBidi" w:eastAsiaTheme="majorEastAsia" w:hAnsiTheme="majorHAnsi"/>
-      <w:color w:themeColor="accent1" w:val="4F81BD"/>
-      <w:sz w:val="24"/>
-      <w:szCs w:val="24"/>
-    </w:rPr>
   </w:style>
   <w:style w:styleId="BlockText" w:type="paragraph">
     <w:name w:val="Block Text"/>
@@ -15533,25 +15837,18 @@
     <w:qFormat/>
     <w:pPr>
       <w:spacing w:after="100" w:before="100"/>
-      <w:ind w:firstLine="0" w:left="480" w:right="480"/>
+      <w:ind w:left="480" w:right="480"/>
     </w:pPr>
   </w:style>
   <w:style w:styleId="FootnoteText" w:type="paragraph">
-    <w:name w:val="Footnote Text"/>
+    <w:name w:val="footnote text"/>
     <w:basedOn w:val="Normal"/>
-    <w:next w:val="FootnoteText"/>
     <w:uiPriority w:val="9"/>
     <w:unhideWhenUsed/>
     <w:qFormat/>
   </w:style>
-  <w:style w:default="1" w:styleId="DefaultParagraphFont" w:type="character">
-    <w:name w:val="Default Paragraph Font"/>
-    <w:semiHidden/>
-    <w:unhideWhenUsed/>
-  </w:style>
-  <w:style w:default="1" w:styleId="Table" w:type="table">
+  <w:style w:customStyle="1" w:styleId="Table" w:type="table">
     <w:name w:val="Table"/>
-    <w:basedOn w:val="TableNormal"/>
     <w:semiHidden/>
     <w:unhideWhenUsed/>
     <w:qFormat/>
@@ -15567,16 +15864,15 @@
     <w:tblStylePr w:type="firstRow">
       <w:tblPr>
         <w:jc w:val="left"/>
-        <w:tblInd w:type="dxa" w:w="0"/>
       </w:tblPr>
       <w:trPr>
         <w:jc w:val="left"/>
       </w:trPr>
       <w:tcPr>
+        <w:tcBorders>
+          <w:bottom w:color="auto" w:space="0" w:sz="0" w:val="single"/>
+        </w:tcBorders>
         <w:vAlign w:val="bottom"/>
-        <w:tcBorders>
-          <w:bottom w:val="single"/>
-        </w:tcBorders>
       </w:tcPr>
     </w:tblStylePr>
   </w:style>
@@ -15598,11 +15894,11 @@
     <w:basedOn w:val="Normal"/>
   </w:style>
   <w:style w:styleId="Caption" w:type="paragraph">
-    <w:name w:val="Caption"/>
+    <w:name w:val="caption"/>
     <w:basedOn w:val="Normal"/>
-    <w:link w:val="BodyTextChar"/>
+    <w:link w:val="CaptionChar"/>
     <w:pPr>
-      <w:spacing w:after="120" w:before="0"/>
+      <w:spacing w:after="120"/>
     </w:pPr>
     <w:rPr>
       <w:i/>
@@ -15630,14 +15926,14 @@
       <w:keepNext/>
     </w:pPr>
   </w:style>
-  <w:style w:customStyle="1" w:styleId="BodyTextChar" w:type="character">
-    <w:name w:val="Body Text Char"/>
+  <w:style w:customStyle="1" w:styleId="CaptionChar" w:type="character">
+    <w:name w:val="Caption Char"/>
     <w:basedOn w:val="DefaultParagraphFont"/>
-    <w:link w:val="BodyText"/>
+    <w:link w:val="Caption"/>
   </w:style>
   <w:style w:customStyle="1" w:styleId="VerbatimChar" w:type="character">
     <w:name w:val="Verbatim Char"/>
-    <w:basedOn w:val="BodyTextChar"/>
+    <w:basedOn w:val="CaptionChar"/>
     <w:rPr>
       <w:rFonts w:ascii="Consolas" w:hAnsi="Consolas"/>
       <w:sz w:val="22"/>
@@ -15645,18 +15941,18 @@
   </w:style>
   <w:style w:customStyle="1" w:styleId="SectionNumber" w:type="character">
     <w:name w:val="Section Number"/>
-    <w:basedOn w:val="BodyTextChar"/>
+    <w:basedOn w:val="CaptionChar"/>
   </w:style>
   <w:style w:styleId="FootnoteReference" w:type="character">
-    <w:name w:val="Footnote Reference"/>
-    <w:basedOn w:val="BodyTextChar"/>
+    <w:name w:val="footnote reference"/>
+    <w:basedOn w:val="CaptionChar"/>
     <w:rPr>
       <w:vertAlign w:val="superscript"/>
     </w:rPr>
   </w:style>
   <w:style w:styleId="Hyperlink" w:type="character">
     <w:name w:val="Hyperlink"/>
-    <w:basedOn w:val="BodyTextChar"/>
+    <w:basedOn w:val="CaptionChar"/>
     <w:rPr>
       <w:color w:themeColor="accent1" w:val="4F81BD"/>
     </w:rPr>
@@ -15673,7 +15969,6 @@
       <w:outlineLvl w:val="9"/>
     </w:pPr>
     <w:rPr>
-      <w:rFonts w:asciiTheme="majorHAnsi" w:cstheme="majorBidi" w:eastAsiaTheme="majorEastAsia" w:hAnsiTheme="majorHAnsi"/>
       <w:b w:val="0"/>
       <w:bCs w:val="0"/>
       <w:color w:themeColor="accent1" w:themeShade="BF" w:val="365F91"/>

</xml_diff>

<commit_message>
vault backup: 2022-02-27 19:25:10
</commit_message>
<xml_diff>
--- a/Book/output/book.docx
+++ b/Book/output/book.docx
@@ -3554,7 +3554,7 @@
       </w:r>
     </w:p>
     <w:bookmarkEnd w:id="28"/>
-    <w:bookmarkStart w:id="31" w:name="joining-data"/>
+    <w:bookmarkStart w:id="29" w:name="joining-data"/>
     <w:p>
       <w:pPr>
         <w:pStyle w:val="Heading3"/>
@@ -3579,10 +3579,11 @@
         <w:t xml:space="preserve">I assume you’re familiar with them if you’re reading this book, so what I wanted to share with you are certain anti-patterns involving joins that always creep up and burn analysts and data scientists.</w:t>
       </w:r>
     </w:p>
-    <w:bookmarkStart w:id="29" w:name="granularity-multiplication-antipattern"/>
-    <w:p>
-      <w:pPr>
-        <w:pStyle w:val="Heading4"/>
+    <w:bookmarkEnd w:id="29"/>
+    <w:bookmarkStart w:id="30" w:name="granularity-multiplication-antipattern"/>
+    <w:p>
+      <w:pPr>
+        <w:pStyle w:val="Heading3"/>
       </w:pPr>
       <w:r>
         <w:t xml:space="preserve">Granularity Multiplication Antipattern</w:t>
@@ -4286,11 +4287,11 @@
         <w:t xml:space="preserve">This is extremely important when doing analysis because a single duplicate row will multiply all your results by a factor of n and all your numbers will be inflated.</w:t>
       </w:r>
     </w:p>
-    <w:bookmarkEnd w:id="29"/>
-    <w:bookmarkStart w:id="30" w:name="accidental-inner-join-antipattern"/>
-    <w:p>
-      <w:pPr>
-        <w:pStyle w:val="Heading4"/>
+    <w:bookmarkEnd w:id="30"/>
+    <w:bookmarkStart w:id="31" w:name="accidental-inner-join-antipattern"/>
+    <w:p>
+      <w:pPr>
+        <w:pStyle w:val="Heading3"/>
       </w:pPr>
       <w:r>
         <w:t xml:space="preserve">Accidental Inner Join Antipattern</w:t>
@@ -5247,9 +5248,8 @@
         <w:t xml:space="preserve">Now we only get the 12 missing users</w:t>
       </w:r>
     </w:p>
-    <w:bookmarkEnd w:id="30"/>
     <w:bookmarkEnd w:id="31"/>
-    <w:bookmarkStart w:id="33" w:name="appending-data"/>
+    <w:bookmarkStart w:id="32" w:name="appending-data"/>
     <w:p>
       <w:pPr>
         <w:pStyle w:val="Heading3"/>
@@ -5637,10 +5637,11 @@
         <w:t xml:space="preserve">column indicating where the data is coming from.</w:t>
       </w:r>
     </w:p>
-    <w:bookmarkStart w:id="32" w:name="de-pivoting-data-pattern"/>
-    <w:p>
-      <w:pPr>
-        <w:pStyle w:val="Heading4"/>
+    <w:bookmarkEnd w:id="32"/>
+    <w:bookmarkStart w:id="33" w:name="de-pivoting-data-pattern"/>
+    <w:p>
+      <w:pPr>
+        <w:pStyle w:val="Heading3"/>
       </w:pPr>
       <w:r>
         <w:t xml:space="preserve">De-Pivoting Data Pattern</w:t>
@@ -6093,7 +6094,6 @@
         <w:t xml:space="preserve">the data but not quite recovered the original 20 rows.</w:t>
       </w:r>
     </w:p>
-    <w:bookmarkEnd w:id="32"/>
     <w:bookmarkEnd w:id="33"/>
     <w:bookmarkEnd w:id="34"/>
     <w:bookmarkStart w:id="39" w:name="chapter-4-query-decomposition"/>
@@ -13288,1675 +13288,1685 @@
         <w:t xml:space="preserve">true|</w:t>
       </w:r>
     </w:p>
-    <w:p>
-      <w:pPr>
-        <w:pStyle w:val="FirstParagraph"/>
-      </w:pPr>
-      <w:r>
-        <w:t xml:space="preserve">We’ve now explored all the sections of the query so let’s see the whole thing in one place so we can see all the patterns in action.</w:t>
-      </w:r>
-    </w:p>
-    <w:p>
-      <w:pPr>
-        <w:pStyle w:val="SourceCode"/>
-      </w:pPr>
-      <w:r>
-        <w:rPr>
-          <w:rStyle w:val="VerbatimChar"/>
-        </w:rPr>
-        <w:t xml:space="preserve"> -- Get the user name and collapse the granularity of post_history to the user_id, post_id, activity type and date</w:t>
-      </w:r>
-      <w:r>
-        <w:br/>
-      </w:r>
-      <w:r>
-        <w:rPr>
-          <w:rStyle w:val="VerbatimChar"/>
-        </w:rPr>
-        <w:t xml:space="preserve">WITH post_activity AS (</w:t>
-      </w:r>
-      <w:r>
-        <w:br/>
-      </w:r>
-      <w:r>
-        <w:rPr>
-          <w:rStyle w:val="VerbatimChar"/>
-        </w:rPr>
-        <w:t xml:space="preserve">    SELECT</w:t>
-      </w:r>
-      <w:r>
-        <w:br/>
-      </w:r>
-      <w:r>
-        <w:rPr>
-          <w:rStyle w:val="VerbatimChar"/>
-        </w:rPr>
-        <w:t xml:space="preserve">        ph.post_id,</w:t>
-      </w:r>
-      <w:r>
-        <w:br/>
-      </w:r>
-      <w:r>
-        <w:rPr>
-          <w:rStyle w:val="VerbatimChar"/>
-        </w:rPr>
-        <w:t xml:space="preserve">        ph.user_id,</w:t>
-      </w:r>
-      <w:r>
-        <w:br/>
-      </w:r>
-      <w:r>
-        <w:rPr>
-          <w:rStyle w:val="VerbatimChar"/>
-        </w:rPr>
-        <w:t xml:space="preserve">        u.display_name AS user_name,</w:t>
-      </w:r>
-      <w:r>
-        <w:br/>
-      </w:r>
-      <w:r>
-        <w:rPr>
-          <w:rStyle w:val="VerbatimChar"/>
-        </w:rPr>
-        <w:t xml:space="preserve">        ph.creation_date AS activity_date,</w:t>
-      </w:r>
-      <w:r>
-        <w:br/>
-      </w:r>
-      <w:r>
-        <w:rPr>
-          <w:rStyle w:val="VerbatimChar"/>
-        </w:rPr>
-        <w:t xml:space="preserve">        CASE WHEN ph.post_history_type_id IN (1,2,3) THEN 'created'</w:t>
-      </w:r>
-      <w:r>
-        <w:br/>
-      </w:r>
-      <w:r>
-        <w:rPr>
-          <w:rStyle w:val="VerbatimChar"/>
-        </w:rPr>
-        <w:t xml:space="preserve">             WHEN ph.post_history_type_id IN (4,5,6) THEN 'edited' </w:t>
-      </w:r>
-      <w:r>
-        <w:br/>
-      </w:r>
-      <w:r>
-        <w:rPr>
-          <w:rStyle w:val="VerbatimChar"/>
-        </w:rPr>
-        <w:t xml:space="preserve">        END AS activity_type</w:t>
-      </w:r>
-      <w:r>
-        <w:br/>
-      </w:r>
-      <w:r>
-        <w:rPr>
-          <w:rStyle w:val="VerbatimChar"/>
-        </w:rPr>
-        <w:t xml:space="preserve">    FROM</w:t>
-      </w:r>
-      <w:r>
-        <w:br/>
-      </w:r>
-      <w:r>
-        <w:rPr>
-          <w:rStyle w:val="VerbatimChar"/>
-        </w:rPr>
-        <w:t xml:space="preserve">        `bigquery-public-data.stackoverflow.post_history` ph</w:t>
-      </w:r>
-      <w:r>
-        <w:br/>
-      </w:r>
-      <w:r>
-        <w:rPr>
-          <w:rStyle w:val="VerbatimChar"/>
-        </w:rPr>
-        <w:t xml:space="preserve">        INNER JOIN `bigquery-public-data.stackoverflow.users` u on u.id = ph.user_id</w:t>
-      </w:r>
-      <w:r>
-        <w:br/>
-      </w:r>
-      <w:r>
-        <w:rPr>
-          <w:rStyle w:val="VerbatimChar"/>
-        </w:rPr>
-        <w:t xml:space="preserve">    WHERE</w:t>
-      </w:r>
-      <w:r>
-        <w:br/>
-      </w:r>
-      <w:r>
-        <w:rPr>
-          <w:rStyle w:val="VerbatimChar"/>
-        </w:rPr>
-        <w:t xml:space="preserve">        TRUE </w:t>
-      </w:r>
-      <w:r>
-        <w:br/>
-      </w:r>
-      <w:r>
-        <w:rPr>
-          <w:rStyle w:val="VerbatimChar"/>
-        </w:rPr>
-        <w:t xml:space="preserve">        AND ph.post_history_type_id BETWEEN 1 AND 6</w:t>
-      </w:r>
-      <w:r>
-        <w:br/>
-      </w:r>
-      <w:r>
-        <w:rPr>
-          <w:rStyle w:val="VerbatimChar"/>
-        </w:rPr>
-        <w:t xml:space="preserve">        AND user_id &gt; 0 --exclude automated processes</w:t>
-      </w:r>
-      <w:r>
-        <w:br/>
-      </w:r>
-      <w:r>
-        <w:rPr>
-          <w:rStyle w:val="VerbatimChar"/>
-        </w:rPr>
-        <w:t xml:space="preserve">        AND user_id IS NOT NULL --exclude deleted accounts</w:t>
-      </w:r>
-      <w:r>
-        <w:br/>
-      </w:r>
-      <w:r>
-        <w:rPr>
-          <w:rStyle w:val="VerbatimChar"/>
-        </w:rPr>
-        <w:t xml:space="preserve">        AND ph.creation_date &gt;= CAST('2021-06-01' as TIMESTAMP) </w:t>
-      </w:r>
-      <w:r>
-        <w:br/>
-      </w:r>
-      <w:r>
-        <w:rPr>
-          <w:rStyle w:val="VerbatimChar"/>
-        </w:rPr>
-        <w:t xml:space="preserve">        AND ph.creation_date &lt;= CAST('2021-09-30' as TIMESTAMP)</w:t>
-      </w:r>
-      <w:r>
-        <w:br/>
-      </w:r>
-      <w:r>
-        <w:rPr>
-          <w:rStyle w:val="VerbatimChar"/>
-        </w:rPr>
-        <w:t xml:space="preserve">    GROUP BY</w:t>
-      </w:r>
-      <w:r>
-        <w:br/>
-      </w:r>
-      <w:r>
-        <w:rPr>
-          <w:rStyle w:val="VerbatimChar"/>
-        </w:rPr>
-        <w:t xml:space="preserve">        1,2,3,4,5</w:t>
-      </w:r>
-      <w:r>
-        <w:br/>
-      </w:r>
-      <w:r>
-        <w:rPr>
-          <w:rStyle w:val="VerbatimChar"/>
-        </w:rPr>
-        <w:t xml:space="preserve">)</w:t>
-      </w:r>
-      <w:r>
-        <w:br/>
-      </w:r>
-      <w:r>
-        <w:rPr>
-          <w:rStyle w:val="VerbatimChar"/>
-        </w:rPr>
-        <w:t xml:space="preserve">-- Get the post types we care about questions and answers only and combine them</w:t>
-      </w:r>
-      <w:r>
-        <w:br/>
-      </w:r>
-      <w:r>
-        <w:rPr>
-          <w:rStyle w:val="VerbatimChar"/>
-        </w:rPr>
-        <w:t xml:space="preserve">,post_types AS (</w:t>
-      </w:r>
-      <w:r>
-        <w:br/>
-      </w:r>
-      <w:r>
-        <w:rPr>
-          <w:rStyle w:val="VerbatimChar"/>
-        </w:rPr>
-        <w:t xml:space="preserve">    SELECT</w:t>
-      </w:r>
-      <w:r>
-        <w:br/>
-      </w:r>
-      <w:r>
-        <w:rPr>
-          <w:rStyle w:val="VerbatimChar"/>
-        </w:rPr>
-        <w:t xml:space="preserve">        id AS post_id,</w:t>
-      </w:r>
-      <w:r>
-        <w:br/>
-      </w:r>
-      <w:r>
-        <w:rPr>
-          <w:rStyle w:val="VerbatimChar"/>
-        </w:rPr>
-        <w:t xml:space="preserve">        'question' AS post_type,</w:t>
-      </w:r>
-      <w:r>
-        <w:br/>
-      </w:r>
-      <w:r>
-        <w:rPr>
-          <w:rStyle w:val="VerbatimChar"/>
-        </w:rPr>
-        <w:t xml:space="preserve">    FROM</w:t>
-      </w:r>
-      <w:r>
-        <w:br/>
-      </w:r>
-      <w:r>
-        <w:rPr>
-          <w:rStyle w:val="VerbatimChar"/>
-        </w:rPr>
-        <w:t xml:space="preserve">        `bigquery-public-data.stackoverflow.posts_questions`</w:t>
-      </w:r>
-      <w:r>
-        <w:br/>
-      </w:r>
-      <w:r>
-        <w:rPr>
-          <w:rStyle w:val="VerbatimChar"/>
-        </w:rPr>
-        <w:t xml:space="preserve">    WHERE</w:t>
-      </w:r>
-      <w:r>
-        <w:br/>
-      </w:r>
-      <w:r>
-        <w:rPr>
-          <w:rStyle w:val="VerbatimChar"/>
-        </w:rPr>
-        <w:t xml:space="preserve">        TRUE</w:t>
-      </w:r>
-      <w:r>
-        <w:br/>
-      </w:r>
-      <w:r>
-        <w:rPr>
-          <w:rStyle w:val="VerbatimChar"/>
-        </w:rPr>
-        <w:t xml:space="preserve">        AND creation_date &gt;= CAST('2021-06-01' as TIMESTAMP) </w:t>
-      </w:r>
-      <w:r>
-        <w:br/>
-      </w:r>
-      <w:r>
-        <w:rPr>
-          <w:rStyle w:val="VerbatimChar"/>
-        </w:rPr>
-        <w:t xml:space="preserve">        AND creation_date &lt;= CAST('2021-09-30' as TIMESTAMP)</w:t>
-      </w:r>
-      <w:r>
-        <w:br/>
-      </w:r>
-      <w:r>
-        <w:rPr>
-          <w:rStyle w:val="VerbatimChar"/>
-        </w:rPr>
-        <w:t xml:space="preserve">    UNION ALL</w:t>
-      </w:r>
-      <w:r>
-        <w:br/>
-      </w:r>
-      <w:r>
-        <w:rPr>
-          <w:rStyle w:val="VerbatimChar"/>
-        </w:rPr>
-        <w:t xml:space="preserve">    SELECT</w:t>
-      </w:r>
-      <w:r>
-        <w:br/>
-      </w:r>
-      <w:r>
-        <w:rPr>
-          <w:rStyle w:val="VerbatimChar"/>
-        </w:rPr>
-        <w:t xml:space="preserve">        id AS post_id,</w:t>
-      </w:r>
-      <w:r>
-        <w:br/>
-      </w:r>
-      <w:r>
-        <w:rPr>
-          <w:rStyle w:val="VerbatimChar"/>
-        </w:rPr>
-        <w:t xml:space="preserve">        'answer' AS post_type,</w:t>
-      </w:r>
-      <w:r>
-        <w:br/>
-      </w:r>
-      <w:r>
-        <w:rPr>
-          <w:rStyle w:val="VerbatimChar"/>
-        </w:rPr>
-        <w:t xml:space="preserve">    FROM</w:t>
-      </w:r>
-      <w:r>
-        <w:br/>
-      </w:r>
-      <w:r>
-        <w:rPr>
-          <w:rStyle w:val="VerbatimChar"/>
-        </w:rPr>
-        <w:t xml:space="preserve">        `bigquery-public-data.stackoverflow.posts_answers`</w:t>
-      </w:r>
-      <w:r>
-        <w:br/>
-      </w:r>
-      <w:r>
-        <w:rPr>
-          <w:rStyle w:val="VerbatimChar"/>
-        </w:rPr>
-        <w:t xml:space="preserve">    WHERE</w:t>
-      </w:r>
-      <w:r>
-        <w:br/>
-      </w:r>
-      <w:r>
-        <w:rPr>
-          <w:rStyle w:val="VerbatimChar"/>
-        </w:rPr>
-        <w:t xml:space="preserve">        TRUE</w:t>
-      </w:r>
-      <w:r>
-        <w:br/>
-      </w:r>
-      <w:r>
-        <w:rPr>
-          <w:rStyle w:val="VerbatimChar"/>
-        </w:rPr>
-        <w:t xml:space="preserve">        AND creation_date &gt;= CAST('2021-06-01' as TIMESTAMP) </w:t>
-      </w:r>
-      <w:r>
-        <w:br/>
-      </w:r>
-      <w:r>
-        <w:rPr>
-          <w:rStyle w:val="VerbatimChar"/>
-        </w:rPr>
-        <w:t xml:space="preserve">        AND creation_date &lt;= CAST('2021-09-30' as TIMESTAMP)</w:t>
-      </w:r>
-      <w:r>
-        <w:br/>
-      </w:r>
-      <w:r>
-        <w:rPr>
-          <w:rStyle w:val="VerbatimChar"/>
-        </w:rPr>
-        <w:t xml:space="preserve"> )</w:t>
-      </w:r>
-      <w:r>
-        <w:br/>
-      </w:r>
-      <w:r>
-        <w:rPr>
-          <w:rStyle w:val="VerbatimChar"/>
-        </w:rPr>
-        <w:t xml:space="preserve"> -- Finally calculate the post metrics at the user, date granularity</w:t>
-      </w:r>
-      <w:r>
-        <w:br/>
-      </w:r>
-      <w:r>
-        <w:rPr>
-          <w:rStyle w:val="VerbatimChar"/>
-        </w:rPr>
-        <w:t xml:space="preserve">, user_post_metrics AS (</w:t>
-      </w:r>
-      <w:r>
-        <w:br/>
-      </w:r>
-      <w:r>
-        <w:rPr>
-          <w:rStyle w:val="VerbatimChar"/>
-        </w:rPr>
-        <w:t xml:space="preserve">    SELECT</w:t>
-      </w:r>
-      <w:r>
-        <w:br/>
-      </w:r>
-      <w:r>
-        <w:rPr>
-          <w:rStyle w:val="VerbatimChar"/>
-        </w:rPr>
-        <w:t xml:space="preserve">        user_id,</w:t>
-      </w:r>
-      <w:r>
-        <w:br/>
-      </w:r>
-      <w:r>
-        <w:rPr>
-          <w:rStyle w:val="VerbatimChar"/>
-        </w:rPr>
-        <w:t xml:space="preserve">        user_name,</w:t>
-      </w:r>
-      <w:r>
-        <w:br/>
-      </w:r>
-      <w:r>
-        <w:rPr>
-          <w:rStyle w:val="VerbatimChar"/>
-        </w:rPr>
-        <w:t xml:space="preserve">        CAST(activity_date AS DATE) AS activity_date ,</w:t>
-      </w:r>
-      <w:r>
-        <w:br/>
-      </w:r>
-      <w:r>
-        <w:rPr>
-          <w:rStyle w:val="VerbatimChar"/>
-        </w:rPr>
-        <w:t xml:space="preserve">        SUM(CASE WHEN activity_type = 'created' </w:t>
-      </w:r>
-      <w:r>
-        <w:br/>
-      </w:r>
-      <w:r>
-        <w:rPr>
-          <w:rStyle w:val="VerbatimChar"/>
-        </w:rPr>
-        <w:t xml:space="preserve">            AND post_type = 'question' THEN 1 ELSE 0 END) AS questions_created,</w:t>
-      </w:r>
-      <w:r>
-        <w:br/>
-      </w:r>
-      <w:r>
-        <w:rPr>
-          <w:rStyle w:val="VerbatimChar"/>
-        </w:rPr>
-        <w:t xml:space="preserve">        SUM(CASE WHEN activity_type = 'created' </w:t>
-      </w:r>
-      <w:r>
-        <w:br/>
-      </w:r>
-      <w:r>
-        <w:rPr>
-          <w:rStyle w:val="VerbatimChar"/>
-        </w:rPr>
-        <w:t xml:space="preserve">            AND post_type = 'answer'   THEN 1 ELSE 0 END) AS answers_created,</w:t>
-      </w:r>
-      <w:r>
-        <w:br/>
-      </w:r>
-      <w:r>
-        <w:rPr>
-          <w:rStyle w:val="VerbatimChar"/>
-        </w:rPr>
-        <w:t xml:space="preserve">        SUM(CASE WHEN activity_type = 'edited'  </w:t>
-      </w:r>
-      <w:r>
-        <w:br/>
-      </w:r>
-      <w:r>
-        <w:rPr>
-          <w:rStyle w:val="VerbatimChar"/>
-        </w:rPr>
-        <w:t xml:space="preserve">            AND post_type = 'question' THEN 1 ELSE 0 END) AS questions_edited,</w:t>
-      </w:r>
-      <w:r>
-        <w:br/>
-      </w:r>
-      <w:r>
-        <w:rPr>
-          <w:rStyle w:val="VerbatimChar"/>
-        </w:rPr>
-        <w:t xml:space="preserve">        SUM(CASE WHEN activity_type = 'edited'  </w:t>
-      </w:r>
-      <w:r>
-        <w:br/>
-      </w:r>
-      <w:r>
-        <w:rPr>
-          <w:rStyle w:val="VerbatimChar"/>
-        </w:rPr>
-        <w:t xml:space="preserve">            AND post_type = 'answer'   THEN 1 ELSE 0 END) AS answers_edited,</w:t>
-      </w:r>
-      <w:r>
-        <w:br/>
-      </w:r>
-      <w:r>
-        <w:rPr>
-          <w:rStyle w:val="VerbatimChar"/>
-        </w:rPr>
-        <w:t xml:space="preserve">        SUM(CASE WHEN activity_type = 'created' THEN 1 ELSE 0 END) AS posts_created,</w:t>
-      </w:r>
-      <w:r>
-        <w:br/>
-      </w:r>
-      <w:r>
-        <w:rPr>
-          <w:rStyle w:val="VerbatimChar"/>
-        </w:rPr>
-        <w:t xml:space="preserve">        SUM(CASE WHEN activity_type = 'edited' THEN 1 ELSE 0 END)  AS posts_edited</w:t>
-      </w:r>
-      <w:r>
-        <w:br/>
-      </w:r>
-      <w:r>
-        <w:rPr>
-          <w:rStyle w:val="VerbatimChar"/>
-        </w:rPr>
-        <w:t xml:space="preserve">    FROM post_types pt</w:t>
-      </w:r>
-      <w:r>
-        <w:br/>
-      </w:r>
-      <w:r>
-        <w:rPr>
-          <w:rStyle w:val="VerbatimChar"/>
-        </w:rPr>
-        <w:t xml:space="preserve">         JOIN post_activity pa ON pt.post_id = pa.post_id</w:t>
-      </w:r>
-      <w:r>
-        <w:br/>
-      </w:r>
-      <w:r>
-        <w:rPr>
-          <w:rStyle w:val="VerbatimChar"/>
-        </w:rPr>
-        <w:t xml:space="preserve">    GROUP BY 1,2,3</w:t>
-      </w:r>
-      <w:r>
-        <w:br/>
-      </w:r>
-      <w:r>
-        <w:rPr>
-          <w:rStyle w:val="VerbatimChar"/>
-        </w:rPr>
-        <w:t xml:space="preserve">)</w:t>
-      </w:r>
-      <w:r>
-        <w:br/>
-      </w:r>
-      <w:r>
-        <w:rPr>
-          <w:rStyle w:val="VerbatimChar"/>
-        </w:rPr>
-        <w:t xml:space="preserve">-- Calculate the comments metics at the user, date granularity</w:t>
-      </w:r>
-      <w:r>
-        <w:br/>
-      </w:r>
-      <w:r>
-        <w:rPr>
-          <w:rStyle w:val="VerbatimChar"/>
-        </w:rPr>
-        <w:t xml:space="preserve">, comments_by_user AS (</w:t>
-      </w:r>
-      <w:r>
-        <w:br/>
-      </w:r>
-      <w:r>
-        <w:rPr>
-          <w:rStyle w:val="VerbatimChar"/>
-        </w:rPr>
-        <w:t xml:space="preserve">    SELECT</w:t>
-      </w:r>
-      <w:r>
-        <w:br/>
-      </w:r>
-      <w:r>
-        <w:rPr>
-          <w:rStyle w:val="VerbatimChar"/>
-        </w:rPr>
-        <w:t xml:space="preserve">        user_id,</w:t>
-      </w:r>
-      <w:r>
-        <w:br/>
-      </w:r>
-      <w:r>
-        <w:rPr>
-          <w:rStyle w:val="VerbatimChar"/>
-        </w:rPr>
-        <w:t xml:space="preserve">        CAST(creation_date AS DATE) AS activity_date,</w:t>
-      </w:r>
-      <w:r>
-        <w:br/>
-      </w:r>
-      <w:r>
-        <w:rPr>
-          <w:rStyle w:val="VerbatimChar"/>
-        </w:rPr>
-        <w:t xml:space="preserve">        COUNT(*) as total_comments</w:t>
-      </w:r>
-      <w:r>
-        <w:br/>
-      </w:r>
-      <w:r>
-        <w:rPr>
-          <w:rStyle w:val="VerbatimChar"/>
-        </w:rPr>
-        <w:t xml:space="preserve">    FROM</w:t>
-      </w:r>
-      <w:r>
-        <w:br/>
-      </w:r>
-      <w:r>
-        <w:rPr>
-          <w:rStyle w:val="VerbatimChar"/>
-        </w:rPr>
-        <w:t xml:space="preserve">        `bigquery-public-data.stackoverflow.comments`</w:t>
-      </w:r>
-      <w:r>
-        <w:br/>
-      </w:r>
-      <w:r>
-        <w:rPr>
-          <w:rStyle w:val="VerbatimChar"/>
-        </w:rPr>
-        <w:t xml:space="preserve">    WHERE</w:t>
-      </w:r>
-      <w:r>
-        <w:br/>
-      </w:r>
-      <w:r>
-        <w:rPr>
-          <w:rStyle w:val="VerbatimChar"/>
-        </w:rPr>
-        <w:t xml:space="preserve">        TRUE</w:t>
-      </w:r>
-      <w:r>
-        <w:br/>
-      </w:r>
-      <w:r>
-        <w:rPr>
-          <w:rStyle w:val="VerbatimChar"/>
-        </w:rPr>
-        <w:t xml:space="preserve">        AND creation_date &gt;= CAST('2021-06-01' as TIMESTAMP) </w:t>
-      </w:r>
-      <w:r>
-        <w:br/>
-      </w:r>
-      <w:r>
-        <w:rPr>
-          <w:rStyle w:val="VerbatimChar"/>
-        </w:rPr>
-        <w:t xml:space="preserve">        AND creation_date &lt;= CAST('2021-09-30' as TIMESTAMP)</w:t>
-      </w:r>
-      <w:r>
-        <w:br/>
-      </w:r>
-      <w:r>
-        <w:rPr>
-          <w:rStyle w:val="VerbatimChar"/>
-        </w:rPr>
-        <w:t xml:space="preserve">    GROUP BY</w:t>
-      </w:r>
-      <w:r>
-        <w:br/>
-      </w:r>
-      <w:r>
-        <w:rPr>
-          <w:rStyle w:val="VerbatimChar"/>
-        </w:rPr>
-        <w:t xml:space="preserve">        1,2</w:t>
-      </w:r>
-      <w:r>
-        <w:br/>
-      </w:r>
-      <w:r>
-        <w:rPr>
-          <w:rStyle w:val="VerbatimChar"/>
-        </w:rPr>
-        <w:t xml:space="preserve">)</w:t>
-      </w:r>
-      <w:r>
-        <w:br/>
-      </w:r>
-      <w:r>
-        <w:rPr>
-          <w:rStyle w:val="VerbatimChar"/>
-        </w:rPr>
-        <w:t xml:space="preserve">, comments_on_user_post AS (</w:t>
-      </w:r>
-      <w:r>
-        <w:br/>
-      </w:r>
-      <w:r>
-        <w:rPr>
-          <w:rStyle w:val="VerbatimChar"/>
-        </w:rPr>
-        <w:t xml:space="preserve">    SELECT</w:t>
-      </w:r>
-      <w:r>
-        <w:br/>
-      </w:r>
-      <w:r>
-        <w:rPr>
-          <w:rStyle w:val="VerbatimChar"/>
-        </w:rPr>
-        <w:t xml:space="preserve">        pa.user_id,</w:t>
-      </w:r>
-      <w:r>
-        <w:br/>
-      </w:r>
-      <w:r>
-        <w:rPr>
-          <w:rStyle w:val="VerbatimChar"/>
-        </w:rPr>
-        <w:t xml:space="preserve">        CAST(c.creation_date AS DATE) AS activity_date,</w:t>
-      </w:r>
-      <w:r>
-        <w:br/>
-      </w:r>
-      <w:r>
-        <w:rPr>
-          <w:rStyle w:val="VerbatimChar"/>
-        </w:rPr>
-        <w:t xml:space="preserve">        COUNT(*) as total_comments</w:t>
-      </w:r>
-      <w:r>
-        <w:br/>
-      </w:r>
-      <w:r>
-        <w:rPr>
-          <w:rStyle w:val="VerbatimChar"/>
-        </w:rPr>
-        <w:t xml:space="preserve">    FROM</w:t>
-      </w:r>
-      <w:r>
-        <w:br/>
-      </w:r>
-      <w:r>
-        <w:rPr>
-          <w:rStyle w:val="VerbatimChar"/>
-        </w:rPr>
-        <w:t xml:space="preserve">        `bigquery-public-data.stackoverflow.comments` c</w:t>
-      </w:r>
-      <w:r>
-        <w:br/>
-      </w:r>
-      <w:r>
-        <w:rPr>
-          <w:rStyle w:val="VerbatimChar"/>
-        </w:rPr>
-        <w:t xml:space="preserve">        INNER JOIN post_activity pa ON pa.post_id = c.post_id</w:t>
-      </w:r>
-      <w:r>
-        <w:br/>
-      </w:r>
-      <w:r>
-        <w:rPr>
-          <w:rStyle w:val="VerbatimChar"/>
-        </w:rPr>
-        <w:t xml:space="preserve">    WHERE</w:t>
-      </w:r>
-      <w:r>
-        <w:br/>
-      </w:r>
-      <w:r>
-        <w:rPr>
-          <w:rStyle w:val="VerbatimChar"/>
-        </w:rPr>
-        <w:t xml:space="preserve">        TRUE</w:t>
-      </w:r>
-      <w:r>
-        <w:br/>
-      </w:r>
-      <w:r>
-        <w:rPr>
-          <w:rStyle w:val="VerbatimChar"/>
-        </w:rPr>
-        <w:t xml:space="preserve">        AND pa.activity_type = 'created'</w:t>
-      </w:r>
-      <w:r>
-        <w:br/>
-      </w:r>
-      <w:r>
-        <w:rPr>
-          <w:rStyle w:val="VerbatimChar"/>
-        </w:rPr>
-        <w:t xml:space="preserve">        AND c.creation_date &gt;= CAST('2021-06-01' as TIMESTAMP) </w:t>
-      </w:r>
-      <w:r>
-        <w:br/>
-      </w:r>
-      <w:r>
-        <w:rPr>
-          <w:rStyle w:val="VerbatimChar"/>
-        </w:rPr>
-        <w:t xml:space="preserve">        AND c.creation_date &lt;= CAST('2021-09-30' as TIMESTAMP)</w:t>
-      </w:r>
-      <w:r>
-        <w:br/>
-      </w:r>
-      <w:r>
-        <w:rPr>
-          <w:rStyle w:val="VerbatimChar"/>
-        </w:rPr>
-        <w:t xml:space="preserve">    GROUP BY</w:t>
-      </w:r>
-      <w:r>
-        <w:br/>
-      </w:r>
-      <w:r>
-        <w:rPr>
-          <w:rStyle w:val="VerbatimChar"/>
-        </w:rPr>
-        <w:t xml:space="preserve">        1,2</w:t>
-      </w:r>
-      <w:r>
-        <w:br/>
-      </w:r>
-      <w:r>
-        <w:rPr>
-          <w:rStyle w:val="VerbatimChar"/>
-        </w:rPr>
-        <w:t xml:space="preserve">)</w:t>
-      </w:r>
-      <w:r>
-        <w:br/>
-      </w:r>
-      <w:r>
-        <w:rPr>
-          <w:rStyle w:val="VerbatimChar"/>
-        </w:rPr>
-        <w:t xml:space="preserve">-- Calculate the votes metrics at the user, date granularity</w:t>
-      </w:r>
-      <w:r>
-        <w:br/>
-      </w:r>
-      <w:r>
-        <w:rPr>
-          <w:rStyle w:val="VerbatimChar"/>
-        </w:rPr>
-        <w:t xml:space="preserve">, votes_on_user_post AS (</w:t>
-      </w:r>
-      <w:r>
-        <w:br/>
-      </w:r>
-      <w:r>
-        <w:rPr>
-          <w:rStyle w:val="VerbatimChar"/>
-        </w:rPr>
-        <w:t xml:space="preserve">      SELECT</w:t>
-      </w:r>
-      <w:r>
-        <w:br/>
-      </w:r>
-      <w:r>
-        <w:rPr>
-          <w:rStyle w:val="VerbatimChar"/>
-        </w:rPr>
-        <w:t xml:space="preserve">        pa.user_id,</w:t>
-      </w:r>
-      <w:r>
-        <w:br/>
-      </w:r>
-      <w:r>
-        <w:rPr>
-          <w:rStyle w:val="VerbatimChar"/>
-        </w:rPr>
-        <w:t xml:space="preserve">        CAST(v.creation_date AS DATE) AS activity_date,</w:t>
-      </w:r>
-      <w:r>
-        <w:br/>
-      </w:r>
-      <w:r>
-        <w:rPr>
-          <w:rStyle w:val="VerbatimChar"/>
-        </w:rPr>
-        <w:t xml:space="preserve">        SUM(CASE WHEN vote_type_id = 2 THEN 1 ELSE 0 END) AS total_upvotes,</w:t>
-      </w:r>
-      <w:r>
-        <w:br/>
-      </w:r>
-      <w:r>
-        <w:rPr>
-          <w:rStyle w:val="VerbatimChar"/>
-        </w:rPr>
-        <w:t xml:space="preserve">        SUM(CASE WHEN vote_type_id = 3 THEN 1 ELSE 0 END) AS total_downvotes,</w:t>
-      </w:r>
-      <w:r>
-        <w:br/>
-      </w:r>
-      <w:r>
-        <w:rPr>
-          <w:rStyle w:val="VerbatimChar"/>
-        </w:rPr>
-        <w:t xml:space="preserve">    FROM</w:t>
-      </w:r>
-      <w:r>
-        <w:br/>
-      </w:r>
-      <w:r>
-        <w:rPr>
-          <w:rStyle w:val="VerbatimChar"/>
-        </w:rPr>
-        <w:t xml:space="preserve">        `bigquery-public-data.stackoverflow.votes` v</w:t>
-      </w:r>
-      <w:r>
-        <w:br/>
-      </w:r>
-      <w:r>
-        <w:rPr>
-          <w:rStyle w:val="VerbatimChar"/>
-        </w:rPr>
-        <w:t xml:space="preserve">        INNER JOIN post_activity pa ON pa.post_id = v.post_id</w:t>
-      </w:r>
-      <w:r>
-        <w:br/>
-      </w:r>
-      <w:r>
-        <w:rPr>
-          <w:rStyle w:val="VerbatimChar"/>
-        </w:rPr>
-        <w:t xml:space="preserve">    WHERE</w:t>
-      </w:r>
-      <w:r>
-        <w:br/>
-      </w:r>
-      <w:r>
-        <w:rPr>
-          <w:rStyle w:val="VerbatimChar"/>
-        </w:rPr>
-        <w:t xml:space="preserve">        TRUE</w:t>
-      </w:r>
-      <w:r>
-        <w:br/>
-      </w:r>
-      <w:r>
-        <w:rPr>
-          <w:rStyle w:val="VerbatimChar"/>
-        </w:rPr>
-        <w:t xml:space="preserve">        AND pa.activity_type = 'created'</w:t>
-      </w:r>
-      <w:r>
-        <w:br/>
-      </w:r>
-      <w:r>
-        <w:rPr>
-          <w:rStyle w:val="VerbatimChar"/>
-        </w:rPr>
-        <w:t xml:space="preserve">        AND v.creation_date &gt;= CAST('2021-06-01' as TIMESTAMP) </w:t>
-      </w:r>
-      <w:r>
-        <w:br/>
-      </w:r>
-      <w:r>
-        <w:rPr>
-          <w:rStyle w:val="VerbatimChar"/>
-        </w:rPr>
-        <w:t xml:space="preserve">        AND v.creation_date &lt;= CAST('2021-09-30' as TIMESTAMP)</w:t>
-      </w:r>
-      <w:r>
-        <w:br/>
-      </w:r>
-      <w:r>
-        <w:rPr>
-          <w:rStyle w:val="VerbatimChar"/>
-        </w:rPr>
-        <w:t xml:space="preserve">    GROUP BY</w:t>
-      </w:r>
-      <w:r>
-        <w:br/>
-      </w:r>
-      <w:r>
-        <w:rPr>
-          <w:rStyle w:val="VerbatimChar"/>
-        </w:rPr>
-        <w:t xml:space="preserve">        1,2</w:t>
-      </w:r>
-      <w:r>
-        <w:br/>
-      </w:r>
-      <w:r>
-        <w:rPr>
-          <w:rStyle w:val="VerbatimChar"/>
-        </w:rPr>
-        <w:t xml:space="preserve">)</w:t>
-      </w:r>
-      <w:r>
-        <w:br/>
-      </w:r>
-      <w:r>
-        <w:rPr>
-          <w:rStyle w:val="VerbatimChar"/>
-        </w:rPr>
-        <w:t xml:space="preserve">-- Combine all the above metrics in one CTE</w:t>
-      </w:r>
-      <w:r>
-        <w:br/>
-      </w:r>
-      <w:r>
-        <w:rPr>
-          <w:rStyle w:val="VerbatimChar"/>
-        </w:rPr>
-        <w:t xml:space="preserve">, total_metrics_per_user AS (</w:t>
-      </w:r>
-      <w:r>
-        <w:br/>
-      </w:r>
-      <w:r>
-        <w:rPr>
-          <w:rStyle w:val="VerbatimChar"/>
-        </w:rPr>
-        <w:t xml:space="preserve">    SELECT</w:t>
-      </w:r>
-      <w:r>
-        <w:br/>
-      </w:r>
-      <w:r>
-        <w:rPr>
-          <w:rStyle w:val="VerbatimChar"/>
-        </w:rPr>
-        <w:t xml:space="preserve">        pm.user_id,</w:t>
-      </w:r>
-      <w:r>
-        <w:br/>
-      </w:r>
-      <w:r>
-        <w:rPr>
-          <w:rStyle w:val="VerbatimChar"/>
-        </w:rPr>
-        <w:t xml:space="preserve">        pm.user_name,</w:t>
-      </w:r>
-      <w:r>
-        <w:br/>
-      </w:r>
-      <w:r>
-        <w:rPr>
-          <w:rStyle w:val="VerbatimChar"/>
-        </w:rPr>
-        <w:t xml:space="preserve">        SUM(pm.posts_created)            AS total_posts_created, </w:t>
-      </w:r>
-      <w:r>
-        <w:br/>
-      </w:r>
-      <w:r>
-        <w:rPr>
-          <w:rStyle w:val="VerbatimChar"/>
-        </w:rPr>
-        <w:t xml:space="preserve">        SUM(pm.posts_edited)             AS total_posts_edited,</w:t>
-      </w:r>
-      <w:r>
-        <w:br/>
-      </w:r>
-      <w:r>
-        <w:rPr>
-          <w:rStyle w:val="VerbatimChar"/>
-        </w:rPr>
-        <w:t xml:space="preserve">        SUM(pm.answers_created)          AS total_answers_created,</w:t>
-      </w:r>
-      <w:r>
-        <w:br/>
-      </w:r>
-      <w:r>
-        <w:rPr>
-          <w:rStyle w:val="VerbatimChar"/>
-        </w:rPr>
-        <w:t xml:space="preserve">        SUM(pm.answers_edited)           AS total_answers_edited,</w:t>
-      </w:r>
-      <w:r>
-        <w:br/>
-      </w:r>
-      <w:r>
-        <w:rPr>
-          <w:rStyle w:val="VerbatimChar"/>
-        </w:rPr>
-        <w:t xml:space="preserve">        SUM(pm.questions_created)        AS total_questions_created,</w:t>
-      </w:r>
-      <w:r>
-        <w:br/>
-      </w:r>
-      <w:r>
-        <w:rPr>
-          <w:rStyle w:val="VerbatimChar"/>
-        </w:rPr>
-        <w:t xml:space="preserve">        SUM(pm.questions_edited)         AS total_questions_edited,</w:t>
-      </w:r>
-      <w:r>
-        <w:br/>
-      </w:r>
-      <w:r>
-        <w:rPr>
-          <w:rStyle w:val="VerbatimChar"/>
-        </w:rPr>
-        <w:t xml:space="preserve">        SUM(vu.total_upvotes)            AS total_upvotes,</w:t>
-      </w:r>
-      <w:r>
-        <w:br/>
-      </w:r>
-      <w:r>
-        <w:rPr>
-          <w:rStyle w:val="VerbatimChar"/>
-        </w:rPr>
-        <w:t xml:space="preserve">        SUM(vu.total_downvotes)          AS total_downvotes,</w:t>
-      </w:r>
-      <w:r>
-        <w:br/>
-      </w:r>
-      <w:r>
-        <w:rPr>
-          <w:rStyle w:val="VerbatimChar"/>
-        </w:rPr>
-        <w:t xml:space="preserve">        SUM(cu.total_comments)           AS total_comments_by_user,</w:t>
-      </w:r>
-      <w:r>
-        <w:br/>
-      </w:r>
-      <w:r>
-        <w:rPr>
-          <w:rStyle w:val="VerbatimChar"/>
-        </w:rPr>
-        <w:t xml:space="preserve">        SUM(cp.total_comments)           AS total_comments_on_post,</w:t>
-      </w:r>
-      <w:r>
-        <w:br/>
-      </w:r>
-      <w:r>
-        <w:rPr>
-          <w:rStyle w:val="VerbatimChar"/>
-        </w:rPr>
-        <w:t xml:space="preserve">        COUNT(DISTINCT pm.activity_date) AS streak_in_days      </w:t>
-      </w:r>
-      <w:r>
-        <w:br/>
-      </w:r>
-      <w:r>
-        <w:rPr>
-          <w:rStyle w:val="VerbatimChar"/>
-        </w:rPr>
-        <w:t xml:space="preserve">    FROM</w:t>
-      </w:r>
-      <w:r>
-        <w:br/>
-      </w:r>
-      <w:r>
-        <w:rPr>
-          <w:rStyle w:val="VerbatimChar"/>
-        </w:rPr>
-        <w:t xml:space="preserve">        user_post_metrics pm</w:t>
-      </w:r>
-      <w:r>
-        <w:br/>
-      </w:r>
-      <w:r>
-        <w:rPr>
-          <w:rStyle w:val="VerbatimChar"/>
-        </w:rPr>
-        <w:t xml:space="preserve">        JOIN votes_on_user_post vu</w:t>
-      </w:r>
-      <w:r>
-        <w:br/>
-      </w:r>
-      <w:r>
-        <w:rPr>
-          <w:rStyle w:val="VerbatimChar"/>
-        </w:rPr>
-        <w:t xml:space="preserve">            ON pm.activity_date = vu.activity_date</w:t>
-      </w:r>
-      <w:r>
-        <w:br/>
-      </w:r>
-      <w:r>
-        <w:rPr>
-          <w:rStyle w:val="VerbatimChar"/>
-        </w:rPr>
-        <w:t xml:space="preserve">            AND pm.user_id = vu.user_id</w:t>
-      </w:r>
-      <w:r>
-        <w:br/>
-      </w:r>
-      <w:r>
-        <w:rPr>
-          <w:rStyle w:val="VerbatimChar"/>
-        </w:rPr>
-        <w:t xml:space="preserve">        JOIN comments_on_user_post cp </w:t>
-      </w:r>
-      <w:r>
-        <w:br/>
-      </w:r>
-      <w:r>
-        <w:rPr>
-          <w:rStyle w:val="VerbatimChar"/>
-        </w:rPr>
-        <w:t xml:space="preserve">            ON pm.activity_date = cp.activity_date</w:t>
-      </w:r>
-      <w:r>
-        <w:br/>
-      </w:r>
-      <w:r>
-        <w:rPr>
-          <w:rStyle w:val="VerbatimChar"/>
-        </w:rPr>
-        <w:t xml:space="preserve">            AND pm.user_id = cp.user_id</w:t>
-      </w:r>
-      <w:r>
-        <w:br/>
-      </w:r>
-      <w:r>
-        <w:rPr>
-          <w:rStyle w:val="VerbatimChar"/>
-        </w:rPr>
-        <w:t xml:space="preserve">        JOIN comments_by_user cu</w:t>
-      </w:r>
-      <w:r>
-        <w:br/>
-      </w:r>
-      <w:r>
-        <w:rPr>
-          <w:rStyle w:val="VerbatimChar"/>
-        </w:rPr>
-        <w:t xml:space="preserve">            ON pm.activity_date = cu.activity_date</w:t>
-      </w:r>
-      <w:r>
-        <w:br/>
-      </w:r>
-      <w:r>
-        <w:rPr>
-          <w:rStyle w:val="VerbatimChar"/>
-        </w:rPr>
-        <w:t xml:space="preserve">            AND pm.user_id = cu.user_id</w:t>
-      </w:r>
-      <w:r>
-        <w:br/>
-      </w:r>
-      <w:r>
-        <w:rPr>
-          <w:rStyle w:val="VerbatimChar"/>
-        </w:rPr>
-        <w:t xml:space="preserve">    GROUP BY</w:t>
-      </w:r>
-      <w:r>
-        <w:br/>
-      </w:r>
-      <w:r>
-        <w:rPr>
-          <w:rStyle w:val="VerbatimChar"/>
-        </w:rPr>
-        <w:t xml:space="preserve">        1,2</w:t>
-      </w:r>
-      <w:r>
-        <w:br/>
-      </w:r>
-      <w:r>
-        <w:rPr>
-          <w:rStyle w:val="VerbatimChar"/>
-        </w:rPr>
-        <w:t xml:space="preserve">)</w:t>
-      </w:r>
-      <w:r>
-        <w:br/>
-      </w:r>
-      <w:r>
-        <w:rPr>
-          <w:rStyle w:val="VerbatimChar"/>
-        </w:rPr>
-        <w:t xml:space="preserve">------------------------------------------------</w:t>
-      </w:r>
-      <w:r>
-        <w:br/>
-      </w:r>
-      <w:r>
-        <w:rPr>
-          <w:rStyle w:val="VerbatimChar"/>
-        </w:rPr>
-        <w:t xml:space="preserve">---- Main Query - Calculate all derived metrics</w:t>
-      </w:r>
-      <w:r>
-        <w:br/>
-      </w:r>
-      <w:r>
-        <w:rPr>
-          <w:rStyle w:val="VerbatimChar"/>
-        </w:rPr>
-        <w:t xml:space="preserve">SELECT</w:t>
-      </w:r>
-      <w:r>
-        <w:br/>
-      </w:r>
-      <w:r>
-        <w:rPr>
-          <w:rStyle w:val="VerbatimChar"/>
-        </w:rPr>
-        <w:t xml:space="preserve">    user_id,</w:t>
-      </w:r>
-      <w:r>
-        <w:br/>
-      </w:r>
-      <w:r>
-        <w:rPr>
-          <w:rStyle w:val="VerbatimChar"/>
-        </w:rPr>
-        <w:t xml:space="preserve">    user_name,</w:t>
-      </w:r>
-      <w:r>
-        <w:br/>
-      </w:r>
-      <w:r>
-        <w:rPr>
-          <w:rStyle w:val="VerbatimChar"/>
-        </w:rPr>
-        <w:t xml:space="preserve">    total_posts_created, </w:t>
-      </w:r>
-      <w:r>
-        <w:br/>
-      </w:r>
-      <w:r>
-        <w:rPr>
-          <w:rStyle w:val="VerbatimChar"/>
-        </w:rPr>
-        <w:t xml:space="preserve">    total_answers_created,</w:t>
-      </w:r>
-      <w:r>
-        <w:br/>
-      </w:r>
-      <w:r>
-        <w:rPr>
-          <w:rStyle w:val="VerbatimChar"/>
-        </w:rPr>
-        <w:t xml:space="preserve">    total_answers_edited,</w:t>
-      </w:r>
-      <w:r>
-        <w:br/>
-      </w:r>
-      <w:r>
-        <w:rPr>
-          <w:rStyle w:val="VerbatimChar"/>
-        </w:rPr>
-        <w:t xml:space="preserve">    total_questions_created,</w:t>
-      </w:r>
-      <w:r>
-        <w:br/>
-      </w:r>
-      <w:r>
-        <w:rPr>
-          <w:rStyle w:val="VerbatimChar"/>
-        </w:rPr>
-        <w:t xml:space="preserve">    total_questions_edited,</w:t>
-      </w:r>
-      <w:r>
-        <w:br/>
-      </w:r>
-      <w:r>
-        <w:rPr>
-          <w:rStyle w:val="VerbatimChar"/>
-        </w:rPr>
-        <w:t xml:space="preserve">    total_upvotes,</w:t>
-      </w:r>
-      <w:r>
-        <w:br/>
-      </w:r>
-      <w:r>
-        <w:rPr>
-          <w:rStyle w:val="VerbatimChar"/>
-        </w:rPr>
-        <w:t xml:space="preserve">    total_comments_by_user,</w:t>
-      </w:r>
-      <w:r>
-        <w:br/>
-      </w:r>
-      <w:r>
-        <w:rPr>
-          <w:rStyle w:val="VerbatimChar"/>
-        </w:rPr>
-        <w:t xml:space="preserve">    total_comments_on_post,</w:t>
-      </w:r>
-      <w:r>
-        <w:br/>
-      </w:r>
-      <w:r>
-        <w:rPr>
-          <w:rStyle w:val="VerbatimChar"/>
-        </w:rPr>
-        <w:t xml:space="preserve">    streak_in_days,</w:t>
-      </w:r>
-      <w:r>
-        <w:br/>
-      </w:r>
-      <w:r>
-        <w:rPr>
-          <w:rStyle w:val="VerbatimChar"/>
-        </w:rPr>
-        <w:t xml:space="preserve">    ROUND(CAST(IFNULL(SAFE_DIVIDE(total_posts_created, streak_in_days), 0) AS NUMERIC), 1)          AS posts_per_day,</w:t>
-      </w:r>
-      <w:r>
-        <w:br/>
-      </w:r>
-      <w:r>
-        <w:rPr>
-          <w:rStyle w:val="VerbatimChar"/>
-        </w:rPr>
-        <w:t xml:space="preserve">    ROUND(CAST(IFNULL(SAFE_DIVIDE(total_posts_edited, streak_in_days), 0) AS NUMERIC), 1)           AS edits_per_day,</w:t>
-      </w:r>
-      <w:r>
-        <w:br/>
-      </w:r>
-      <w:r>
-        <w:rPr>
-          <w:rStyle w:val="VerbatimChar"/>
-        </w:rPr>
-        <w:t xml:space="preserve">    ROUND(CAST(IFNULL(SAFE_DIVIDE(total_answers_created, streak_in_days), 0) AS NUMERIC), 1)        AS answers_per_day,</w:t>
-      </w:r>
-      <w:r>
-        <w:br/>
-      </w:r>
-      <w:r>
-        <w:rPr>
-          <w:rStyle w:val="VerbatimChar"/>
-        </w:rPr>
-        <w:t xml:space="preserve">    ROUND(CAST(IFNULL(SAFE_DIVIDE(total_questions_created, streak_in_days), 0) AS NUMERIC), 1)      AS questions_per_day,</w:t>
-      </w:r>
-      <w:r>
-        <w:br/>
-      </w:r>
-      <w:r>
-        <w:rPr>
-          <w:rStyle w:val="VerbatimChar"/>
-        </w:rPr>
-        <w:t xml:space="preserve">    ROUND(CAST(IFNULL(SAFE_DIVIDE(total_comments_by_user, streak_in_days), 0) AS NUMERIC), 1)       AS comments_by_user_per_day,</w:t>
-      </w:r>
-      <w:r>
-        <w:br/>
-      </w:r>
-      <w:r>
-        <w:rPr>
-          <w:rStyle w:val="VerbatimChar"/>
-        </w:rPr>
-        <w:t xml:space="preserve">    ROUND(CAST(IFNULL(SAFE_DIVIDE(total_answers_created, total_posts_created), 0) AS NUMERIC), 1)   AS answers_per_post,</w:t>
-      </w:r>
-      <w:r>
-        <w:br/>
-      </w:r>
-      <w:r>
-        <w:rPr>
-          <w:rStyle w:val="VerbatimChar"/>
-        </w:rPr>
-        <w:t xml:space="preserve">    ROUND(CAST(IFNULL(SAFE_DIVIDE(total_questions_created, total_posts_created), 0) AS NUMERIC), 1) AS questions_per_post,</w:t>
-      </w:r>
-      <w:r>
-        <w:br/>
-      </w:r>
-      <w:r>
-        <w:rPr>
-          <w:rStyle w:val="VerbatimChar"/>
-        </w:rPr>
-        <w:t xml:space="preserve">    ROUND(CAST(IFNULL(SAFE_DIVIDE(total_upvotes, total_posts_created), 0) AS NUMERIC), 1)           AS upvotes_per_post,</w:t>
-      </w:r>
-      <w:r>
-        <w:br/>
-      </w:r>
-      <w:r>
-        <w:rPr>
-          <w:rStyle w:val="VerbatimChar"/>
-        </w:rPr>
-        <w:t xml:space="preserve">    ROUND(CAST(IFNULL(SAFE_DIVIDE(total_downvotes, total_posts_created), 0) AS NUMERIC), 1)         AS downvotes_per_post,</w:t>
-      </w:r>
-      <w:r>
-        <w:br/>
-      </w:r>
-      <w:r>
-        <w:rPr>
-          <w:rStyle w:val="VerbatimChar"/>
-        </w:rPr>
-        <w:t xml:space="preserve">    ROUND(CAST(IFNULL(SAFE_DIVIDE(total_comments_by_user, total_posts_created), 0) AS NUMERIC), 1)  AS user_comments_per_post,</w:t>
-      </w:r>
-      <w:r>
-        <w:br/>
-      </w:r>
-      <w:r>
-        <w:rPr>
-          <w:rStyle w:val="VerbatimChar"/>
-        </w:rPr>
-        <w:t xml:space="preserve">    ROUND(CAST(IFNULL(SAFE_DIVIDE(total_comments_on_post, total_posts_created), 0) AS NUMERIC), 1)  AS comments_on_post_per_post</w:t>
-      </w:r>
-      <w:r>
-        <w:br/>
-      </w:r>
-      <w:r>
-        <w:rPr>
-          <w:rStyle w:val="VerbatimChar"/>
-        </w:rPr>
-        <w:t xml:space="preserve">FROM</w:t>
-      </w:r>
-      <w:r>
-        <w:br/>
-      </w:r>
-      <w:r>
-        <w:rPr>
-          <w:rStyle w:val="VerbatimChar"/>
-        </w:rPr>
-        <w:t xml:space="preserve">    total_metrics_per_user</w:t>
-      </w:r>
-      <w:r>
-        <w:br/>
-      </w:r>
-      <w:r>
-        <w:rPr>
-          <w:rStyle w:val="VerbatimChar"/>
-        </w:rPr>
-        <w:t xml:space="preserve">ORDER BY </w:t>
-      </w:r>
-      <w:r>
-        <w:br/>
-      </w:r>
-      <w:r>
-        <w:rPr>
-          <w:rStyle w:val="VerbatimChar"/>
-        </w:rPr>
-        <w:t xml:space="preserve">    total_questions_created DESC;</w:t>
-      </w:r>
-    </w:p>
-    <w:p>
-      <w:pPr>
-        <w:pStyle w:val="FirstParagraph"/>
-      </w:pPr>
-      <w:r>
-        <w:t xml:space="preserve">There’s one final pattern we use in the final CTE. We pre-calculate all the aggregates at the user level and then add a few more ratio-based metrics. You’ll notice that we use two functions to shape the results:</w:t>
-      </w:r>
-      <w:r>
-        <w:t xml:space="preserve"> </w:t>
-      </w:r>
-      <w:r>
-        <w:rPr>
-          <w:rStyle w:val="VerbatimChar"/>
-        </w:rPr>
-        <w:t xml:space="preserve">CAST()</w:t>
-      </w:r>
-      <w:r>
-        <w:t xml:space="preserve"> </w:t>
-      </w:r>
-      <w:r>
-        <w:t xml:space="preserve">is used because SQL performs integer division and for the ratios we want to show the remainder, and then</w:t>
-      </w:r>
-      <w:r>
-        <w:t xml:space="preserve"> </w:t>
-      </w:r>
-      <w:r>
-        <w:rPr>
-          <w:rStyle w:val="VerbatimChar"/>
-        </w:rPr>
-        <w:t xml:space="preserve">ROUND()</w:t>
-      </w:r>
-      <w:r>
-        <w:t xml:space="preserve"> </w:t>
-      </w:r>
-      <w:r>
-        <w:t xml:space="preserve">is used to round the remainder to a single decimal point.</w:t>
-      </w:r>
-    </w:p>
-    <w:p>
-      <w:pPr>
-        <w:pStyle w:val="BodyText"/>
-      </w:pPr>
-      <w:r>
-        <w:t xml:space="preserve">Now that you have all these wonderful metrics you can sort it by any of the metrics. For example you can sort by</w:t>
-      </w:r>
-      <w:r>
-        <w:t xml:space="preserve"> </w:t>
-      </w:r>
-      <w:r>
-        <w:rPr>
-          <w:rStyle w:val="VerbatimChar"/>
-        </w:rPr>
-        <w:t xml:space="preserve">questions_per_post</w:t>
-      </w:r>
-      <w:r>
-        <w:t xml:space="preserve"> </w:t>
-      </w:r>
-      <w:r>
-        <w:t xml:space="preserve">to see everyone who posts mostly questions or</w:t>
-      </w:r>
-      <w:r>
-        <w:t xml:space="preserve"> </w:t>
-      </w:r>
-      <w:r>
-        <w:rPr>
-          <w:rStyle w:val="VerbatimChar"/>
-        </w:rPr>
-        <w:t xml:space="preserve">answers_by_post</w:t>
-      </w:r>
-      <w:r>
-        <w:t xml:space="preserve"> </w:t>
-      </w:r>
-      <w:r>
-        <w:t xml:space="preserve">to see those who post mostly answers. You can also create new metrics that indicate who your best users are.</w:t>
-      </w:r>
-    </w:p>
-    <w:p>
-      <w:pPr>
-        <w:pStyle w:val="BodyText"/>
-      </w:pPr>
-      <w:r>
-        <w:t xml:space="preserve">Some of the best uses of this type of table are for customer segmentation or as a feature table for data science.</w:t>
-      </w:r>
-    </w:p>
-    <w:p>
-      <w:pPr>
-        <w:pStyle w:val="BodyText"/>
-      </w:pPr>
-      <w:r>
-        <w:t xml:space="preserve">Could we have written this query in fewer lines using subqueries? Of course! The power of SQL is that there’s many ways to solve a problem, especially one as complex as this. But, by splitting our query up into multiple CTEs, aligning the granularity on the CTEs, chaining them carefully together we can achieve a solution that’s cleaner, easier to read and understand, and easier to maintain.</w:t>
-      </w:r>
-    </w:p>
-    <w:p>
-      <w:pPr>
-        <w:pStyle w:val="BodyText"/>
-      </w:pPr>
-      <w:r>
-        <w:t xml:space="preserve">In this chapter I want to go over all the patterns we’ve learned so far one more time using simple examples</w:t>
-      </w:r>
-    </w:p>
     <w:bookmarkEnd w:id="56"/>
     <w:bookmarkEnd w:id="57"/>
+    <w:bookmarkStart w:id="58" w:name="chapter-7-finishing-the-project"/>
+    <w:p>
+      <w:pPr>
+        <w:pStyle w:val="Heading2"/>
+      </w:pPr>
+      <w:r>
+        <w:t xml:space="preserve">Chapter 7: Finishing the Project</w:t>
+      </w:r>
+    </w:p>
+    <w:p>
+      <w:pPr>
+        <w:pStyle w:val="FirstParagraph"/>
+      </w:pPr>
+      <w:r>
+        <w:t xml:space="preserve">We’ve now explored all the sections of the query so let’s see the whole thing in one place so we can see all the patterns in action.</w:t>
+      </w:r>
+    </w:p>
+    <w:p>
+      <w:pPr>
+        <w:pStyle w:val="SourceCode"/>
+      </w:pPr>
+      <w:r>
+        <w:rPr>
+          <w:rStyle w:val="VerbatimChar"/>
+        </w:rPr>
+        <w:t xml:space="preserve"> -- Get the user name and collapse the granularity of post_history to the user_id, post_id, activity type and date</w:t>
+      </w:r>
+      <w:r>
+        <w:br/>
+      </w:r>
+      <w:r>
+        <w:rPr>
+          <w:rStyle w:val="VerbatimChar"/>
+        </w:rPr>
+        <w:t xml:space="preserve">WITH post_activity AS (</w:t>
+      </w:r>
+      <w:r>
+        <w:br/>
+      </w:r>
+      <w:r>
+        <w:rPr>
+          <w:rStyle w:val="VerbatimChar"/>
+        </w:rPr>
+        <w:t xml:space="preserve">    SELECT</w:t>
+      </w:r>
+      <w:r>
+        <w:br/>
+      </w:r>
+      <w:r>
+        <w:rPr>
+          <w:rStyle w:val="VerbatimChar"/>
+        </w:rPr>
+        <w:t xml:space="preserve">        ph.post_id,</w:t>
+      </w:r>
+      <w:r>
+        <w:br/>
+      </w:r>
+      <w:r>
+        <w:rPr>
+          <w:rStyle w:val="VerbatimChar"/>
+        </w:rPr>
+        <w:t xml:space="preserve">        ph.user_id,</w:t>
+      </w:r>
+      <w:r>
+        <w:br/>
+      </w:r>
+      <w:r>
+        <w:rPr>
+          <w:rStyle w:val="VerbatimChar"/>
+        </w:rPr>
+        <w:t xml:space="preserve">        u.display_name AS user_name,</w:t>
+      </w:r>
+      <w:r>
+        <w:br/>
+      </w:r>
+      <w:r>
+        <w:rPr>
+          <w:rStyle w:val="VerbatimChar"/>
+        </w:rPr>
+        <w:t xml:space="preserve">        ph.creation_date AS activity_date,</w:t>
+      </w:r>
+      <w:r>
+        <w:br/>
+      </w:r>
+      <w:r>
+        <w:rPr>
+          <w:rStyle w:val="VerbatimChar"/>
+        </w:rPr>
+        <w:t xml:space="preserve">        CASE WHEN ph.post_history_type_id IN (1,2,3) THEN 'created'</w:t>
+      </w:r>
+      <w:r>
+        <w:br/>
+      </w:r>
+      <w:r>
+        <w:rPr>
+          <w:rStyle w:val="VerbatimChar"/>
+        </w:rPr>
+        <w:t xml:space="preserve">             WHEN ph.post_history_type_id IN (4,5,6) THEN 'edited' </w:t>
+      </w:r>
+      <w:r>
+        <w:br/>
+      </w:r>
+      <w:r>
+        <w:rPr>
+          <w:rStyle w:val="VerbatimChar"/>
+        </w:rPr>
+        <w:t xml:space="preserve">        END AS activity_type</w:t>
+      </w:r>
+      <w:r>
+        <w:br/>
+      </w:r>
+      <w:r>
+        <w:rPr>
+          <w:rStyle w:val="VerbatimChar"/>
+        </w:rPr>
+        <w:t xml:space="preserve">    FROM</w:t>
+      </w:r>
+      <w:r>
+        <w:br/>
+      </w:r>
+      <w:r>
+        <w:rPr>
+          <w:rStyle w:val="VerbatimChar"/>
+        </w:rPr>
+        <w:t xml:space="preserve">        `bigquery-public-data.stackoverflow.post_history` ph</w:t>
+      </w:r>
+      <w:r>
+        <w:br/>
+      </w:r>
+      <w:r>
+        <w:rPr>
+          <w:rStyle w:val="VerbatimChar"/>
+        </w:rPr>
+        <w:t xml:space="preserve">        INNER JOIN `bigquery-public-data.stackoverflow.users` u on u.id = ph.user_id</w:t>
+      </w:r>
+      <w:r>
+        <w:br/>
+      </w:r>
+      <w:r>
+        <w:rPr>
+          <w:rStyle w:val="VerbatimChar"/>
+        </w:rPr>
+        <w:t xml:space="preserve">    WHERE</w:t>
+      </w:r>
+      <w:r>
+        <w:br/>
+      </w:r>
+      <w:r>
+        <w:rPr>
+          <w:rStyle w:val="VerbatimChar"/>
+        </w:rPr>
+        <w:t xml:space="preserve">        TRUE </w:t>
+      </w:r>
+      <w:r>
+        <w:br/>
+      </w:r>
+      <w:r>
+        <w:rPr>
+          <w:rStyle w:val="VerbatimChar"/>
+        </w:rPr>
+        <w:t xml:space="preserve">        AND ph.post_history_type_id BETWEEN 1 AND 6</w:t>
+      </w:r>
+      <w:r>
+        <w:br/>
+      </w:r>
+      <w:r>
+        <w:rPr>
+          <w:rStyle w:val="VerbatimChar"/>
+        </w:rPr>
+        <w:t xml:space="preserve">        AND user_id &gt; 0 --exclude automated processes</w:t>
+      </w:r>
+      <w:r>
+        <w:br/>
+      </w:r>
+      <w:r>
+        <w:rPr>
+          <w:rStyle w:val="VerbatimChar"/>
+        </w:rPr>
+        <w:t xml:space="preserve">        AND user_id IS NOT NULL --exclude deleted accounts</w:t>
+      </w:r>
+      <w:r>
+        <w:br/>
+      </w:r>
+      <w:r>
+        <w:rPr>
+          <w:rStyle w:val="VerbatimChar"/>
+        </w:rPr>
+        <w:t xml:space="preserve">        AND ph.creation_date &gt;= CAST('2021-06-01' as TIMESTAMP) </w:t>
+      </w:r>
+      <w:r>
+        <w:br/>
+      </w:r>
+      <w:r>
+        <w:rPr>
+          <w:rStyle w:val="VerbatimChar"/>
+        </w:rPr>
+        <w:t xml:space="preserve">        AND ph.creation_date &lt;= CAST('2021-09-30' as TIMESTAMP)</w:t>
+      </w:r>
+      <w:r>
+        <w:br/>
+      </w:r>
+      <w:r>
+        <w:rPr>
+          <w:rStyle w:val="VerbatimChar"/>
+        </w:rPr>
+        <w:t xml:space="preserve">    GROUP BY</w:t>
+      </w:r>
+      <w:r>
+        <w:br/>
+      </w:r>
+      <w:r>
+        <w:rPr>
+          <w:rStyle w:val="VerbatimChar"/>
+        </w:rPr>
+        <w:t xml:space="preserve">        1,2,3,4,5</w:t>
+      </w:r>
+      <w:r>
+        <w:br/>
+      </w:r>
+      <w:r>
+        <w:rPr>
+          <w:rStyle w:val="VerbatimChar"/>
+        </w:rPr>
+        <w:t xml:space="preserve">)</w:t>
+      </w:r>
+      <w:r>
+        <w:br/>
+      </w:r>
+      <w:r>
+        <w:rPr>
+          <w:rStyle w:val="VerbatimChar"/>
+        </w:rPr>
+        <w:t xml:space="preserve">-- Get the post types we care about questions and answers only and combine them</w:t>
+      </w:r>
+      <w:r>
+        <w:br/>
+      </w:r>
+      <w:r>
+        <w:rPr>
+          <w:rStyle w:val="VerbatimChar"/>
+        </w:rPr>
+        <w:t xml:space="preserve">,post_types AS (</w:t>
+      </w:r>
+      <w:r>
+        <w:br/>
+      </w:r>
+      <w:r>
+        <w:rPr>
+          <w:rStyle w:val="VerbatimChar"/>
+        </w:rPr>
+        <w:t xml:space="preserve">    SELECT</w:t>
+      </w:r>
+      <w:r>
+        <w:br/>
+      </w:r>
+      <w:r>
+        <w:rPr>
+          <w:rStyle w:val="VerbatimChar"/>
+        </w:rPr>
+        <w:t xml:space="preserve">        id AS post_id,</w:t>
+      </w:r>
+      <w:r>
+        <w:br/>
+      </w:r>
+      <w:r>
+        <w:rPr>
+          <w:rStyle w:val="VerbatimChar"/>
+        </w:rPr>
+        <w:t xml:space="preserve">        'question' AS post_type,</w:t>
+      </w:r>
+      <w:r>
+        <w:br/>
+      </w:r>
+      <w:r>
+        <w:rPr>
+          <w:rStyle w:val="VerbatimChar"/>
+        </w:rPr>
+        <w:t xml:space="preserve">    FROM</w:t>
+      </w:r>
+      <w:r>
+        <w:br/>
+      </w:r>
+      <w:r>
+        <w:rPr>
+          <w:rStyle w:val="VerbatimChar"/>
+        </w:rPr>
+        <w:t xml:space="preserve">        `bigquery-public-data.stackoverflow.posts_questions`</w:t>
+      </w:r>
+      <w:r>
+        <w:br/>
+      </w:r>
+      <w:r>
+        <w:rPr>
+          <w:rStyle w:val="VerbatimChar"/>
+        </w:rPr>
+        <w:t xml:space="preserve">    WHERE</w:t>
+      </w:r>
+      <w:r>
+        <w:br/>
+      </w:r>
+      <w:r>
+        <w:rPr>
+          <w:rStyle w:val="VerbatimChar"/>
+        </w:rPr>
+        <w:t xml:space="preserve">        TRUE</w:t>
+      </w:r>
+      <w:r>
+        <w:br/>
+      </w:r>
+      <w:r>
+        <w:rPr>
+          <w:rStyle w:val="VerbatimChar"/>
+        </w:rPr>
+        <w:t xml:space="preserve">        AND creation_date &gt;= CAST('2021-06-01' as TIMESTAMP) </w:t>
+      </w:r>
+      <w:r>
+        <w:br/>
+      </w:r>
+      <w:r>
+        <w:rPr>
+          <w:rStyle w:val="VerbatimChar"/>
+        </w:rPr>
+        <w:t xml:space="preserve">        AND creation_date &lt;= CAST('2021-09-30' as TIMESTAMP)</w:t>
+      </w:r>
+      <w:r>
+        <w:br/>
+      </w:r>
+      <w:r>
+        <w:rPr>
+          <w:rStyle w:val="VerbatimChar"/>
+        </w:rPr>
+        <w:t xml:space="preserve">    UNION ALL</w:t>
+      </w:r>
+      <w:r>
+        <w:br/>
+      </w:r>
+      <w:r>
+        <w:rPr>
+          <w:rStyle w:val="VerbatimChar"/>
+        </w:rPr>
+        <w:t xml:space="preserve">    SELECT</w:t>
+      </w:r>
+      <w:r>
+        <w:br/>
+      </w:r>
+      <w:r>
+        <w:rPr>
+          <w:rStyle w:val="VerbatimChar"/>
+        </w:rPr>
+        <w:t xml:space="preserve">        id AS post_id,</w:t>
+      </w:r>
+      <w:r>
+        <w:br/>
+      </w:r>
+      <w:r>
+        <w:rPr>
+          <w:rStyle w:val="VerbatimChar"/>
+        </w:rPr>
+        <w:t xml:space="preserve">        'answer' AS post_type,</w:t>
+      </w:r>
+      <w:r>
+        <w:br/>
+      </w:r>
+      <w:r>
+        <w:rPr>
+          <w:rStyle w:val="VerbatimChar"/>
+        </w:rPr>
+        <w:t xml:space="preserve">    FROM</w:t>
+      </w:r>
+      <w:r>
+        <w:br/>
+      </w:r>
+      <w:r>
+        <w:rPr>
+          <w:rStyle w:val="VerbatimChar"/>
+        </w:rPr>
+        <w:t xml:space="preserve">        `bigquery-public-data.stackoverflow.posts_answers`</w:t>
+      </w:r>
+      <w:r>
+        <w:br/>
+      </w:r>
+      <w:r>
+        <w:rPr>
+          <w:rStyle w:val="VerbatimChar"/>
+        </w:rPr>
+        <w:t xml:space="preserve">    WHERE</w:t>
+      </w:r>
+      <w:r>
+        <w:br/>
+      </w:r>
+      <w:r>
+        <w:rPr>
+          <w:rStyle w:val="VerbatimChar"/>
+        </w:rPr>
+        <w:t xml:space="preserve">        TRUE</w:t>
+      </w:r>
+      <w:r>
+        <w:br/>
+      </w:r>
+      <w:r>
+        <w:rPr>
+          <w:rStyle w:val="VerbatimChar"/>
+        </w:rPr>
+        <w:t xml:space="preserve">        AND creation_date &gt;= CAST('2021-06-01' as TIMESTAMP) </w:t>
+      </w:r>
+      <w:r>
+        <w:br/>
+      </w:r>
+      <w:r>
+        <w:rPr>
+          <w:rStyle w:val="VerbatimChar"/>
+        </w:rPr>
+        <w:t xml:space="preserve">        AND creation_date &lt;= CAST('2021-09-30' as TIMESTAMP)</w:t>
+      </w:r>
+      <w:r>
+        <w:br/>
+      </w:r>
+      <w:r>
+        <w:rPr>
+          <w:rStyle w:val="VerbatimChar"/>
+        </w:rPr>
+        <w:t xml:space="preserve"> )</w:t>
+      </w:r>
+      <w:r>
+        <w:br/>
+      </w:r>
+      <w:r>
+        <w:rPr>
+          <w:rStyle w:val="VerbatimChar"/>
+        </w:rPr>
+        <w:t xml:space="preserve"> -- Finally calculate the post metrics at the user, date granularity</w:t>
+      </w:r>
+      <w:r>
+        <w:br/>
+      </w:r>
+      <w:r>
+        <w:rPr>
+          <w:rStyle w:val="VerbatimChar"/>
+        </w:rPr>
+        <w:t xml:space="preserve">, user_post_metrics AS (</w:t>
+      </w:r>
+      <w:r>
+        <w:br/>
+      </w:r>
+      <w:r>
+        <w:rPr>
+          <w:rStyle w:val="VerbatimChar"/>
+        </w:rPr>
+        <w:t xml:space="preserve">    SELECT</w:t>
+      </w:r>
+      <w:r>
+        <w:br/>
+      </w:r>
+      <w:r>
+        <w:rPr>
+          <w:rStyle w:val="VerbatimChar"/>
+        </w:rPr>
+        <w:t xml:space="preserve">        user_id,</w:t>
+      </w:r>
+      <w:r>
+        <w:br/>
+      </w:r>
+      <w:r>
+        <w:rPr>
+          <w:rStyle w:val="VerbatimChar"/>
+        </w:rPr>
+        <w:t xml:space="preserve">        user_name,</w:t>
+      </w:r>
+      <w:r>
+        <w:br/>
+      </w:r>
+      <w:r>
+        <w:rPr>
+          <w:rStyle w:val="VerbatimChar"/>
+        </w:rPr>
+        <w:t xml:space="preserve">        CAST(activity_date AS DATE) AS activity_date ,</w:t>
+      </w:r>
+      <w:r>
+        <w:br/>
+      </w:r>
+      <w:r>
+        <w:rPr>
+          <w:rStyle w:val="VerbatimChar"/>
+        </w:rPr>
+        <w:t xml:space="preserve">        SUM(CASE WHEN activity_type = 'created' </w:t>
+      </w:r>
+      <w:r>
+        <w:br/>
+      </w:r>
+      <w:r>
+        <w:rPr>
+          <w:rStyle w:val="VerbatimChar"/>
+        </w:rPr>
+        <w:t xml:space="preserve">            AND post_type = 'question' THEN 1 ELSE 0 END) AS questions_created,</w:t>
+      </w:r>
+      <w:r>
+        <w:br/>
+      </w:r>
+      <w:r>
+        <w:rPr>
+          <w:rStyle w:val="VerbatimChar"/>
+        </w:rPr>
+        <w:t xml:space="preserve">        SUM(CASE WHEN activity_type = 'created' </w:t>
+      </w:r>
+      <w:r>
+        <w:br/>
+      </w:r>
+      <w:r>
+        <w:rPr>
+          <w:rStyle w:val="VerbatimChar"/>
+        </w:rPr>
+        <w:t xml:space="preserve">            AND post_type = 'answer'   THEN 1 ELSE 0 END) AS answers_created,</w:t>
+      </w:r>
+      <w:r>
+        <w:br/>
+      </w:r>
+      <w:r>
+        <w:rPr>
+          <w:rStyle w:val="VerbatimChar"/>
+        </w:rPr>
+        <w:t xml:space="preserve">        SUM(CASE WHEN activity_type = 'edited'  </w:t>
+      </w:r>
+      <w:r>
+        <w:br/>
+      </w:r>
+      <w:r>
+        <w:rPr>
+          <w:rStyle w:val="VerbatimChar"/>
+        </w:rPr>
+        <w:t xml:space="preserve">            AND post_type = 'question' THEN 1 ELSE 0 END) AS questions_edited,</w:t>
+      </w:r>
+      <w:r>
+        <w:br/>
+      </w:r>
+      <w:r>
+        <w:rPr>
+          <w:rStyle w:val="VerbatimChar"/>
+        </w:rPr>
+        <w:t xml:space="preserve">        SUM(CASE WHEN activity_type = 'edited'  </w:t>
+      </w:r>
+      <w:r>
+        <w:br/>
+      </w:r>
+      <w:r>
+        <w:rPr>
+          <w:rStyle w:val="VerbatimChar"/>
+        </w:rPr>
+        <w:t xml:space="preserve">            AND post_type = 'answer'   THEN 1 ELSE 0 END) AS answers_edited,</w:t>
+      </w:r>
+      <w:r>
+        <w:br/>
+      </w:r>
+      <w:r>
+        <w:rPr>
+          <w:rStyle w:val="VerbatimChar"/>
+        </w:rPr>
+        <w:t xml:space="preserve">        SUM(CASE WHEN activity_type = 'created' THEN 1 ELSE 0 END) AS posts_created,</w:t>
+      </w:r>
+      <w:r>
+        <w:br/>
+      </w:r>
+      <w:r>
+        <w:rPr>
+          <w:rStyle w:val="VerbatimChar"/>
+        </w:rPr>
+        <w:t xml:space="preserve">        SUM(CASE WHEN activity_type = 'edited' THEN 1 ELSE 0 END)  AS posts_edited</w:t>
+      </w:r>
+      <w:r>
+        <w:br/>
+      </w:r>
+      <w:r>
+        <w:rPr>
+          <w:rStyle w:val="VerbatimChar"/>
+        </w:rPr>
+        <w:t xml:space="preserve">    FROM post_types pt</w:t>
+      </w:r>
+      <w:r>
+        <w:br/>
+      </w:r>
+      <w:r>
+        <w:rPr>
+          <w:rStyle w:val="VerbatimChar"/>
+        </w:rPr>
+        <w:t xml:space="preserve">         JOIN post_activity pa ON pt.post_id = pa.post_id</w:t>
+      </w:r>
+      <w:r>
+        <w:br/>
+      </w:r>
+      <w:r>
+        <w:rPr>
+          <w:rStyle w:val="VerbatimChar"/>
+        </w:rPr>
+        <w:t xml:space="preserve">    GROUP BY 1,2,3</w:t>
+      </w:r>
+      <w:r>
+        <w:br/>
+      </w:r>
+      <w:r>
+        <w:rPr>
+          <w:rStyle w:val="VerbatimChar"/>
+        </w:rPr>
+        <w:t xml:space="preserve">)</w:t>
+      </w:r>
+      <w:r>
+        <w:br/>
+      </w:r>
+      <w:r>
+        <w:rPr>
+          <w:rStyle w:val="VerbatimChar"/>
+        </w:rPr>
+        <w:t xml:space="preserve">-- Calculate the comments metics at the user, date granularity</w:t>
+      </w:r>
+      <w:r>
+        <w:br/>
+      </w:r>
+      <w:r>
+        <w:rPr>
+          <w:rStyle w:val="VerbatimChar"/>
+        </w:rPr>
+        <w:t xml:space="preserve">, comments_by_user AS (</w:t>
+      </w:r>
+      <w:r>
+        <w:br/>
+      </w:r>
+      <w:r>
+        <w:rPr>
+          <w:rStyle w:val="VerbatimChar"/>
+        </w:rPr>
+        <w:t xml:space="preserve">    SELECT</w:t>
+      </w:r>
+      <w:r>
+        <w:br/>
+      </w:r>
+      <w:r>
+        <w:rPr>
+          <w:rStyle w:val="VerbatimChar"/>
+        </w:rPr>
+        <w:t xml:space="preserve">        user_id,</w:t>
+      </w:r>
+      <w:r>
+        <w:br/>
+      </w:r>
+      <w:r>
+        <w:rPr>
+          <w:rStyle w:val="VerbatimChar"/>
+        </w:rPr>
+        <w:t xml:space="preserve">        CAST(creation_date AS DATE) AS activity_date,</w:t>
+      </w:r>
+      <w:r>
+        <w:br/>
+      </w:r>
+      <w:r>
+        <w:rPr>
+          <w:rStyle w:val="VerbatimChar"/>
+        </w:rPr>
+        <w:t xml:space="preserve">        COUNT(*) as total_comments</w:t>
+      </w:r>
+      <w:r>
+        <w:br/>
+      </w:r>
+      <w:r>
+        <w:rPr>
+          <w:rStyle w:val="VerbatimChar"/>
+        </w:rPr>
+        <w:t xml:space="preserve">    FROM</w:t>
+      </w:r>
+      <w:r>
+        <w:br/>
+      </w:r>
+      <w:r>
+        <w:rPr>
+          <w:rStyle w:val="VerbatimChar"/>
+        </w:rPr>
+        <w:t xml:space="preserve">        `bigquery-public-data.stackoverflow.comments`</w:t>
+      </w:r>
+      <w:r>
+        <w:br/>
+      </w:r>
+      <w:r>
+        <w:rPr>
+          <w:rStyle w:val="VerbatimChar"/>
+        </w:rPr>
+        <w:t xml:space="preserve">    WHERE</w:t>
+      </w:r>
+      <w:r>
+        <w:br/>
+      </w:r>
+      <w:r>
+        <w:rPr>
+          <w:rStyle w:val="VerbatimChar"/>
+        </w:rPr>
+        <w:t xml:space="preserve">        TRUE</w:t>
+      </w:r>
+      <w:r>
+        <w:br/>
+      </w:r>
+      <w:r>
+        <w:rPr>
+          <w:rStyle w:val="VerbatimChar"/>
+        </w:rPr>
+        <w:t xml:space="preserve">        AND creation_date &gt;= CAST('2021-06-01' as TIMESTAMP) </w:t>
+      </w:r>
+      <w:r>
+        <w:br/>
+      </w:r>
+      <w:r>
+        <w:rPr>
+          <w:rStyle w:val="VerbatimChar"/>
+        </w:rPr>
+        <w:t xml:space="preserve">        AND creation_date &lt;= CAST('2021-09-30' as TIMESTAMP)</w:t>
+      </w:r>
+      <w:r>
+        <w:br/>
+      </w:r>
+      <w:r>
+        <w:rPr>
+          <w:rStyle w:val="VerbatimChar"/>
+        </w:rPr>
+        <w:t xml:space="preserve">    GROUP BY</w:t>
+      </w:r>
+      <w:r>
+        <w:br/>
+      </w:r>
+      <w:r>
+        <w:rPr>
+          <w:rStyle w:val="VerbatimChar"/>
+        </w:rPr>
+        <w:t xml:space="preserve">        1,2</w:t>
+      </w:r>
+      <w:r>
+        <w:br/>
+      </w:r>
+      <w:r>
+        <w:rPr>
+          <w:rStyle w:val="VerbatimChar"/>
+        </w:rPr>
+        <w:t xml:space="preserve">)</w:t>
+      </w:r>
+      <w:r>
+        <w:br/>
+      </w:r>
+      <w:r>
+        <w:rPr>
+          <w:rStyle w:val="VerbatimChar"/>
+        </w:rPr>
+        <w:t xml:space="preserve">, comments_on_user_post AS (</w:t>
+      </w:r>
+      <w:r>
+        <w:br/>
+      </w:r>
+      <w:r>
+        <w:rPr>
+          <w:rStyle w:val="VerbatimChar"/>
+        </w:rPr>
+        <w:t xml:space="preserve">    SELECT</w:t>
+      </w:r>
+      <w:r>
+        <w:br/>
+      </w:r>
+      <w:r>
+        <w:rPr>
+          <w:rStyle w:val="VerbatimChar"/>
+        </w:rPr>
+        <w:t xml:space="preserve">        pa.user_id,</w:t>
+      </w:r>
+      <w:r>
+        <w:br/>
+      </w:r>
+      <w:r>
+        <w:rPr>
+          <w:rStyle w:val="VerbatimChar"/>
+        </w:rPr>
+        <w:t xml:space="preserve">        CAST(c.creation_date AS DATE) AS activity_date,</w:t>
+      </w:r>
+      <w:r>
+        <w:br/>
+      </w:r>
+      <w:r>
+        <w:rPr>
+          <w:rStyle w:val="VerbatimChar"/>
+        </w:rPr>
+        <w:t xml:space="preserve">        COUNT(*) as total_comments</w:t>
+      </w:r>
+      <w:r>
+        <w:br/>
+      </w:r>
+      <w:r>
+        <w:rPr>
+          <w:rStyle w:val="VerbatimChar"/>
+        </w:rPr>
+        <w:t xml:space="preserve">    FROM</w:t>
+      </w:r>
+      <w:r>
+        <w:br/>
+      </w:r>
+      <w:r>
+        <w:rPr>
+          <w:rStyle w:val="VerbatimChar"/>
+        </w:rPr>
+        <w:t xml:space="preserve">        `bigquery-public-data.stackoverflow.comments` c</w:t>
+      </w:r>
+      <w:r>
+        <w:br/>
+      </w:r>
+      <w:r>
+        <w:rPr>
+          <w:rStyle w:val="VerbatimChar"/>
+        </w:rPr>
+        <w:t xml:space="preserve">        INNER JOIN post_activity pa ON pa.post_id = c.post_id</w:t>
+      </w:r>
+      <w:r>
+        <w:br/>
+      </w:r>
+      <w:r>
+        <w:rPr>
+          <w:rStyle w:val="VerbatimChar"/>
+        </w:rPr>
+        <w:t xml:space="preserve">    WHERE</w:t>
+      </w:r>
+      <w:r>
+        <w:br/>
+      </w:r>
+      <w:r>
+        <w:rPr>
+          <w:rStyle w:val="VerbatimChar"/>
+        </w:rPr>
+        <w:t xml:space="preserve">        TRUE</w:t>
+      </w:r>
+      <w:r>
+        <w:br/>
+      </w:r>
+      <w:r>
+        <w:rPr>
+          <w:rStyle w:val="VerbatimChar"/>
+        </w:rPr>
+        <w:t xml:space="preserve">        AND pa.activity_type = 'created'</w:t>
+      </w:r>
+      <w:r>
+        <w:br/>
+      </w:r>
+      <w:r>
+        <w:rPr>
+          <w:rStyle w:val="VerbatimChar"/>
+        </w:rPr>
+        <w:t xml:space="preserve">        AND c.creation_date &gt;= CAST('2021-06-01' as TIMESTAMP) </w:t>
+      </w:r>
+      <w:r>
+        <w:br/>
+      </w:r>
+      <w:r>
+        <w:rPr>
+          <w:rStyle w:val="VerbatimChar"/>
+        </w:rPr>
+        <w:t xml:space="preserve">        AND c.creation_date &lt;= CAST('2021-09-30' as TIMESTAMP)</w:t>
+      </w:r>
+      <w:r>
+        <w:br/>
+      </w:r>
+      <w:r>
+        <w:rPr>
+          <w:rStyle w:val="VerbatimChar"/>
+        </w:rPr>
+        <w:t xml:space="preserve">    GROUP BY</w:t>
+      </w:r>
+      <w:r>
+        <w:br/>
+      </w:r>
+      <w:r>
+        <w:rPr>
+          <w:rStyle w:val="VerbatimChar"/>
+        </w:rPr>
+        <w:t xml:space="preserve">        1,2</w:t>
+      </w:r>
+      <w:r>
+        <w:br/>
+      </w:r>
+      <w:r>
+        <w:rPr>
+          <w:rStyle w:val="VerbatimChar"/>
+        </w:rPr>
+        <w:t xml:space="preserve">)</w:t>
+      </w:r>
+      <w:r>
+        <w:br/>
+      </w:r>
+      <w:r>
+        <w:rPr>
+          <w:rStyle w:val="VerbatimChar"/>
+        </w:rPr>
+        <w:t xml:space="preserve">-- Calculate the votes metrics at the user, date granularity</w:t>
+      </w:r>
+      <w:r>
+        <w:br/>
+      </w:r>
+      <w:r>
+        <w:rPr>
+          <w:rStyle w:val="VerbatimChar"/>
+        </w:rPr>
+        <w:t xml:space="preserve">, votes_on_user_post AS (</w:t>
+      </w:r>
+      <w:r>
+        <w:br/>
+      </w:r>
+      <w:r>
+        <w:rPr>
+          <w:rStyle w:val="VerbatimChar"/>
+        </w:rPr>
+        <w:t xml:space="preserve">      SELECT</w:t>
+      </w:r>
+      <w:r>
+        <w:br/>
+      </w:r>
+      <w:r>
+        <w:rPr>
+          <w:rStyle w:val="VerbatimChar"/>
+        </w:rPr>
+        <w:t xml:space="preserve">        pa.user_id,</w:t>
+      </w:r>
+      <w:r>
+        <w:br/>
+      </w:r>
+      <w:r>
+        <w:rPr>
+          <w:rStyle w:val="VerbatimChar"/>
+        </w:rPr>
+        <w:t xml:space="preserve">        CAST(v.creation_date AS DATE) AS activity_date,</w:t>
+      </w:r>
+      <w:r>
+        <w:br/>
+      </w:r>
+      <w:r>
+        <w:rPr>
+          <w:rStyle w:val="VerbatimChar"/>
+        </w:rPr>
+        <w:t xml:space="preserve">        SUM(CASE WHEN vote_type_id = 2 THEN 1 ELSE 0 END) AS total_upvotes,</w:t>
+      </w:r>
+      <w:r>
+        <w:br/>
+      </w:r>
+      <w:r>
+        <w:rPr>
+          <w:rStyle w:val="VerbatimChar"/>
+        </w:rPr>
+        <w:t xml:space="preserve">        SUM(CASE WHEN vote_type_id = 3 THEN 1 ELSE 0 END) AS total_downvotes,</w:t>
+      </w:r>
+      <w:r>
+        <w:br/>
+      </w:r>
+      <w:r>
+        <w:rPr>
+          <w:rStyle w:val="VerbatimChar"/>
+        </w:rPr>
+        <w:t xml:space="preserve">    FROM</w:t>
+      </w:r>
+      <w:r>
+        <w:br/>
+      </w:r>
+      <w:r>
+        <w:rPr>
+          <w:rStyle w:val="VerbatimChar"/>
+        </w:rPr>
+        <w:t xml:space="preserve">        `bigquery-public-data.stackoverflow.votes` v</w:t>
+      </w:r>
+      <w:r>
+        <w:br/>
+      </w:r>
+      <w:r>
+        <w:rPr>
+          <w:rStyle w:val="VerbatimChar"/>
+        </w:rPr>
+        <w:t xml:space="preserve">        INNER JOIN post_activity pa ON pa.post_id = v.post_id</w:t>
+      </w:r>
+      <w:r>
+        <w:br/>
+      </w:r>
+      <w:r>
+        <w:rPr>
+          <w:rStyle w:val="VerbatimChar"/>
+        </w:rPr>
+        <w:t xml:space="preserve">    WHERE</w:t>
+      </w:r>
+      <w:r>
+        <w:br/>
+      </w:r>
+      <w:r>
+        <w:rPr>
+          <w:rStyle w:val="VerbatimChar"/>
+        </w:rPr>
+        <w:t xml:space="preserve">        TRUE</w:t>
+      </w:r>
+      <w:r>
+        <w:br/>
+      </w:r>
+      <w:r>
+        <w:rPr>
+          <w:rStyle w:val="VerbatimChar"/>
+        </w:rPr>
+        <w:t xml:space="preserve">        AND pa.activity_type = 'created'</w:t>
+      </w:r>
+      <w:r>
+        <w:br/>
+      </w:r>
+      <w:r>
+        <w:rPr>
+          <w:rStyle w:val="VerbatimChar"/>
+        </w:rPr>
+        <w:t xml:space="preserve">        AND v.creation_date &gt;= CAST('2021-06-01' as TIMESTAMP) </w:t>
+      </w:r>
+      <w:r>
+        <w:br/>
+      </w:r>
+      <w:r>
+        <w:rPr>
+          <w:rStyle w:val="VerbatimChar"/>
+        </w:rPr>
+        <w:t xml:space="preserve">        AND v.creation_date &lt;= CAST('2021-09-30' as TIMESTAMP)</w:t>
+      </w:r>
+      <w:r>
+        <w:br/>
+      </w:r>
+      <w:r>
+        <w:rPr>
+          <w:rStyle w:val="VerbatimChar"/>
+        </w:rPr>
+        <w:t xml:space="preserve">    GROUP BY</w:t>
+      </w:r>
+      <w:r>
+        <w:br/>
+      </w:r>
+      <w:r>
+        <w:rPr>
+          <w:rStyle w:val="VerbatimChar"/>
+        </w:rPr>
+        <w:t xml:space="preserve">        1,2</w:t>
+      </w:r>
+      <w:r>
+        <w:br/>
+      </w:r>
+      <w:r>
+        <w:rPr>
+          <w:rStyle w:val="VerbatimChar"/>
+        </w:rPr>
+        <w:t xml:space="preserve">)</w:t>
+      </w:r>
+      <w:r>
+        <w:br/>
+      </w:r>
+      <w:r>
+        <w:rPr>
+          <w:rStyle w:val="VerbatimChar"/>
+        </w:rPr>
+        <w:t xml:space="preserve">-- Combine all the above metrics in one CTE</w:t>
+      </w:r>
+      <w:r>
+        <w:br/>
+      </w:r>
+      <w:r>
+        <w:rPr>
+          <w:rStyle w:val="VerbatimChar"/>
+        </w:rPr>
+        <w:t xml:space="preserve">, total_metrics_per_user AS (</w:t>
+      </w:r>
+      <w:r>
+        <w:br/>
+      </w:r>
+      <w:r>
+        <w:rPr>
+          <w:rStyle w:val="VerbatimChar"/>
+        </w:rPr>
+        <w:t xml:space="preserve">    SELECT</w:t>
+      </w:r>
+      <w:r>
+        <w:br/>
+      </w:r>
+      <w:r>
+        <w:rPr>
+          <w:rStyle w:val="VerbatimChar"/>
+        </w:rPr>
+        <w:t xml:space="preserve">        pm.user_id,</w:t>
+      </w:r>
+      <w:r>
+        <w:br/>
+      </w:r>
+      <w:r>
+        <w:rPr>
+          <w:rStyle w:val="VerbatimChar"/>
+        </w:rPr>
+        <w:t xml:space="preserve">        pm.user_name,</w:t>
+      </w:r>
+      <w:r>
+        <w:br/>
+      </w:r>
+      <w:r>
+        <w:rPr>
+          <w:rStyle w:val="VerbatimChar"/>
+        </w:rPr>
+        <w:t xml:space="preserve">        SUM(pm.posts_created)            AS total_posts_created, </w:t>
+      </w:r>
+      <w:r>
+        <w:br/>
+      </w:r>
+      <w:r>
+        <w:rPr>
+          <w:rStyle w:val="VerbatimChar"/>
+        </w:rPr>
+        <w:t xml:space="preserve">        SUM(pm.posts_edited)             AS total_posts_edited,</w:t>
+      </w:r>
+      <w:r>
+        <w:br/>
+      </w:r>
+      <w:r>
+        <w:rPr>
+          <w:rStyle w:val="VerbatimChar"/>
+        </w:rPr>
+        <w:t xml:space="preserve">        SUM(pm.answers_created)          AS total_answers_created,</w:t>
+      </w:r>
+      <w:r>
+        <w:br/>
+      </w:r>
+      <w:r>
+        <w:rPr>
+          <w:rStyle w:val="VerbatimChar"/>
+        </w:rPr>
+        <w:t xml:space="preserve">        SUM(pm.answers_edited)           AS total_answers_edited,</w:t>
+      </w:r>
+      <w:r>
+        <w:br/>
+      </w:r>
+      <w:r>
+        <w:rPr>
+          <w:rStyle w:val="VerbatimChar"/>
+        </w:rPr>
+        <w:t xml:space="preserve">        SUM(pm.questions_created)        AS total_questions_created,</w:t>
+      </w:r>
+      <w:r>
+        <w:br/>
+      </w:r>
+      <w:r>
+        <w:rPr>
+          <w:rStyle w:val="VerbatimChar"/>
+        </w:rPr>
+        <w:t xml:space="preserve">        SUM(pm.questions_edited)         AS total_questions_edited,</w:t>
+      </w:r>
+      <w:r>
+        <w:br/>
+      </w:r>
+      <w:r>
+        <w:rPr>
+          <w:rStyle w:val="VerbatimChar"/>
+        </w:rPr>
+        <w:t xml:space="preserve">        SUM(vu.total_upvotes)            AS total_upvotes,</w:t>
+      </w:r>
+      <w:r>
+        <w:br/>
+      </w:r>
+      <w:r>
+        <w:rPr>
+          <w:rStyle w:val="VerbatimChar"/>
+        </w:rPr>
+        <w:t xml:space="preserve">        SUM(vu.total_downvotes)          AS total_downvotes,</w:t>
+      </w:r>
+      <w:r>
+        <w:br/>
+      </w:r>
+      <w:r>
+        <w:rPr>
+          <w:rStyle w:val="VerbatimChar"/>
+        </w:rPr>
+        <w:t xml:space="preserve">        SUM(cu.total_comments)           AS total_comments_by_user,</w:t>
+      </w:r>
+      <w:r>
+        <w:br/>
+      </w:r>
+      <w:r>
+        <w:rPr>
+          <w:rStyle w:val="VerbatimChar"/>
+        </w:rPr>
+        <w:t xml:space="preserve">        SUM(cp.total_comments)           AS total_comments_on_post,</w:t>
+      </w:r>
+      <w:r>
+        <w:br/>
+      </w:r>
+      <w:r>
+        <w:rPr>
+          <w:rStyle w:val="VerbatimChar"/>
+        </w:rPr>
+        <w:t xml:space="preserve">        COUNT(DISTINCT pm.activity_date) AS streak_in_days      </w:t>
+      </w:r>
+      <w:r>
+        <w:br/>
+      </w:r>
+      <w:r>
+        <w:rPr>
+          <w:rStyle w:val="VerbatimChar"/>
+        </w:rPr>
+        <w:t xml:space="preserve">    FROM</w:t>
+      </w:r>
+      <w:r>
+        <w:br/>
+      </w:r>
+      <w:r>
+        <w:rPr>
+          <w:rStyle w:val="VerbatimChar"/>
+        </w:rPr>
+        <w:t xml:space="preserve">        user_post_metrics pm</w:t>
+      </w:r>
+      <w:r>
+        <w:br/>
+      </w:r>
+      <w:r>
+        <w:rPr>
+          <w:rStyle w:val="VerbatimChar"/>
+        </w:rPr>
+        <w:t xml:space="preserve">        JOIN votes_on_user_post vu</w:t>
+      </w:r>
+      <w:r>
+        <w:br/>
+      </w:r>
+      <w:r>
+        <w:rPr>
+          <w:rStyle w:val="VerbatimChar"/>
+        </w:rPr>
+        <w:t xml:space="preserve">            ON pm.activity_date = vu.activity_date</w:t>
+      </w:r>
+      <w:r>
+        <w:br/>
+      </w:r>
+      <w:r>
+        <w:rPr>
+          <w:rStyle w:val="VerbatimChar"/>
+        </w:rPr>
+        <w:t xml:space="preserve">            AND pm.user_id = vu.user_id</w:t>
+      </w:r>
+      <w:r>
+        <w:br/>
+      </w:r>
+      <w:r>
+        <w:rPr>
+          <w:rStyle w:val="VerbatimChar"/>
+        </w:rPr>
+        <w:t xml:space="preserve">        JOIN comments_on_user_post cp </w:t>
+      </w:r>
+      <w:r>
+        <w:br/>
+      </w:r>
+      <w:r>
+        <w:rPr>
+          <w:rStyle w:val="VerbatimChar"/>
+        </w:rPr>
+        <w:t xml:space="preserve">            ON pm.activity_date = cp.activity_date</w:t>
+      </w:r>
+      <w:r>
+        <w:br/>
+      </w:r>
+      <w:r>
+        <w:rPr>
+          <w:rStyle w:val="VerbatimChar"/>
+        </w:rPr>
+        <w:t xml:space="preserve">            AND pm.user_id = cp.user_id</w:t>
+      </w:r>
+      <w:r>
+        <w:br/>
+      </w:r>
+      <w:r>
+        <w:rPr>
+          <w:rStyle w:val="VerbatimChar"/>
+        </w:rPr>
+        <w:t xml:space="preserve">        JOIN comments_by_user cu</w:t>
+      </w:r>
+      <w:r>
+        <w:br/>
+      </w:r>
+      <w:r>
+        <w:rPr>
+          <w:rStyle w:val="VerbatimChar"/>
+        </w:rPr>
+        <w:t xml:space="preserve">            ON pm.activity_date = cu.activity_date</w:t>
+      </w:r>
+      <w:r>
+        <w:br/>
+      </w:r>
+      <w:r>
+        <w:rPr>
+          <w:rStyle w:val="VerbatimChar"/>
+        </w:rPr>
+        <w:t xml:space="preserve">            AND pm.user_id = cu.user_id</w:t>
+      </w:r>
+      <w:r>
+        <w:br/>
+      </w:r>
+      <w:r>
+        <w:rPr>
+          <w:rStyle w:val="VerbatimChar"/>
+        </w:rPr>
+        <w:t xml:space="preserve">    GROUP BY</w:t>
+      </w:r>
+      <w:r>
+        <w:br/>
+      </w:r>
+      <w:r>
+        <w:rPr>
+          <w:rStyle w:val="VerbatimChar"/>
+        </w:rPr>
+        <w:t xml:space="preserve">        1,2</w:t>
+      </w:r>
+      <w:r>
+        <w:br/>
+      </w:r>
+      <w:r>
+        <w:rPr>
+          <w:rStyle w:val="VerbatimChar"/>
+        </w:rPr>
+        <w:t xml:space="preserve">)</w:t>
+      </w:r>
+      <w:r>
+        <w:br/>
+      </w:r>
+      <w:r>
+        <w:rPr>
+          <w:rStyle w:val="VerbatimChar"/>
+        </w:rPr>
+        <w:t xml:space="preserve">------------------------------------------------</w:t>
+      </w:r>
+      <w:r>
+        <w:br/>
+      </w:r>
+      <w:r>
+        <w:rPr>
+          <w:rStyle w:val="VerbatimChar"/>
+        </w:rPr>
+        <w:t xml:space="preserve">---- Main Query - Calculate all derived metrics</w:t>
+      </w:r>
+      <w:r>
+        <w:br/>
+      </w:r>
+      <w:r>
+        <w:rPr>
+          <w:rStyle w:val="VerbatimChar"/>
+        </w:rPr>
+        <w:t xml:space="preserve">SELECT</w:t>
+      </w:r>
+      <w:r>
+        <w:br/>
+      </w:r>
+      <w:r>
+        <w:rPr>
+          <w:rStyle w:val="VerbatimChar"/>
+        </w:rPr>
+        <w:t xml:space="preserve">    user_id,</w:t>
+      </w:r>
+      <w:r>
+        <w:br/>
+      </w:r>
+      <w:r>
+        <w:rPr>
+          <w:rStyle w:val="VerbatimChar"/>
+        </w:rPr>
+        <w:t xml:space="preserve">    user_name,</w:t>
+      </w:r>
+      <w:r>
+        <w:br/>
+      </w:r>
+      <w:r>
+        <w:rPr>
+          <w:rStyle w:val="VerbatimChar"/>
+        </w:rPr>
+        <w:t xml:space="preserve">    total_posts_created, </w:t>
+      </w:r>
+      <w:r>
+        <w:br/>
+      </w:r>
+      <w:r>
+        <w:rPr>
+          <w:rStyle w:val="VerbatimChar"/>
+        </w:rPr>
+        <w:t xml:space="preserve">    total_answers_created,</w:t>
+      </w:r>
+      <w:r>
+        <w:br/>
+      </w:r>
+      <w:r>
+        <w:rPr>
+          <w:rStyle w:val="VerbatimChar"/>
+        </w:rPr>
+        <w:t xml:space="preserve">    total_answers_edited,</w:t>
+      </w:r>
+      <w:r>
+        <w:br/>
+      </w:r>
+      <w:r>
+        <w:rPr>
+          <w:rStyle w:val="VerbatimChar"/>
+        </w:rPr>
+        <w:t xml:space="preserve">    total_questions_created,</w:t>
+      </w:r>
+      <w:r>
+        <w:br/>
+      </w:r>
+      <w:r>
+        <w:rPr>
+          <w:rStyle w:val="VerbatimChar"/>
+        </w:rPr>
+        <w:t xml:space="preserve">    total_questions_edited,</w:t>
+      </w:r>
+      <w:r>
+        <w:br/>
+      </w:r>
+      <w:r>
+        <w:rPr>
+          <w:rStyle w:val="VerbatimChar"/>
+        </w:rPr>
+        <w:t xml:space="preserve">    total_upvotes,</w:t>
+      </w:r>
+      <w:r>
+        <w:br/>
+      </w:r>
+      <w:r>
+        <w:rPr>
+          <w:rStyle w:val="VerbatimChar"/>
+        </w:rPr>
+        <w:t xml:space="preserve">    total_comments_by_user,</w:t>
+      </w:r>
+      <w:r>
+        <w:br/>
+      </w:r>
+      <w:r>
+        <w:rPr>
+          <w:rStyle w:val="VerbatimChar"/>
+        </w:rPr>
+        <w:t xml:space="preserve">    total_comments_on_post,</w:t>
+      </w:r>
+      <w:r>
+        <w:br/>
+      </w:r>
+      <w:r>
+        <w:rPr>
+          <w:rStyle w:val="VerbatimChar"/>
+        </w:rPr>
+        <w:t xml:space="preserve">    streak_in_days,</w:t>
+      </w:r>
+      <w:r>
+        <w:br/>
+      </w:r>
+      <w:r>
+        <w:rPr>
+          <w:rStyle w:val="VerbatimChar"/>
+        </w:rPr>
+        <w:t xml:space="preserve">    ROUND(CAST(IFNULL(SAFE_DIVIDE(total_posts_created, streak_in_days), 0) AS NUMERIC), 1)          AS posts_per_day,</w:t>
+      </w:r>
+      <w:r>
+        <w:br/>
+      </w:r>
+      <w:r>
+        <w:rPr>
+          <w:rStyle w:val="VerbatimChar"/>
+        </w:rPr>
+        <w:t xml:space="preserve">    ROUND(CAST(IFNULL(SAFE_DIVIDE(total_posts_edited, streak_in_days), 0) AS NUMERIC), 1)           AS edits_per_day,</w:t>
+      </w:r>
+      <w:r>
+        <w:br/>
+      </w:r>
+      <w:r>
+        <w:rPr>
+          <w:rStyle w:val="VerbatimChar"/>
+        </w:rPr>
+        <w:t xml:space="preserve">    ROUND(CAST(IFNULL(SAFE_DIVIDE(total_answers_created, streak_in_days), 0) AS NUMERIC), 1)        AS answers_per_day,</w:t>
+      </w:r>
+      <w:r>
+        <w:br/>
+      </w:r>
+      <w:r>
+        <w:rPr>
+          <w:rStyle w:val="VerbatimChar"/>
+        </w:rPr>
+        <w:t xml:space="preserve">    ROUND(CAST(IFNULL(SAFE_DIVIDE(total_questions_created, streak_in_days), 0) AS NUMERIC), 1)      AS questions_per_day,</w:t>
+      </w:r>
+      <w:r>
+        <w:br/>
+      </w:r>
+      <w:r>
+        <w:rPr>
+          <w:rStyle w:val="VerbatimChar"/>
+        </w:rPr>
+        <w:t xml:space="preserve">    ROUND(CAST(IFNULL(SAFE_DIVIDE(total_comments_by_user, streak_in_days), 0) AS NUMERIC), 1)       AS comments_by_user_per_day,</w:t>
+      </w:r>
+      <w:r>
+        <w:br/>
+      </w:r>
+      <w:r>
+        <w:rPr>
+          <w:rStyle w:val="VerbatimChar"/>
+        </w:rPr>
+        <w:t xml:space="preserve">    ROUND(CAST(IFNULL(SAFE_DIVIDE(total_answers_created, total_posts_created), 0) AS NUMERIC), 1)   AS answers_per_post,</w:t>
+      </w:r>
+      <w:r>
+        <w:br/>
+      </w:r>
+      <w:r>
+        <w:rPr>
+          <w:rStyle w:val="VerbatimChar"/>
+        </w:rPr>
+        <w:t xml:space="preserve">    ROUND(CAST(IFNULL(SAFE_DIVIDE(total_questions_created, total_posts_created), 0) AS NUMERIC), 1) AS questions_per_post,</w:t>
+      </w:r>
+      <w:r>
+        <w:br/>
+      </w:r>
+      <w:r>
+        <w:rPr>
+          <w:rStyle w:val="VerbatimChar"/>
+        </w:rPr>
+        <w:t xml:space="preserve">    ROUND(CAST(IFNULL(SAFE_DIVIDE(total_upvotes, total_posts_created), 0) AS NUMERIC), 1)           AS upvotes_per_post,</w:t>
+      </w:r>
+      <w:r>
+        <w:br/>
+      </w:r>
+      <w:r>
+        <w:rPr>
+          <w:rStyle w:val="VerbatimChar"/>
+        </w:rPr>
+        <w:t xml:space="preserve">    ROUND(CAST(IFNULL(SAFE_DIVIDE(total_downvotes, total_posts_created), 0) AS NUMERIC), 1)         AS downvotes_per_post,</w:t>
+      </w:r>
+      <w:r>
+        <w:br/>
+      </w:r>
+      <w:r>
+        <w:rPr>
+          <w:rStyle w:val="VerbatimChar"/>
+        </w:rPr>
+        <w:t xml:space="preserve">    ROUND(CAST(IFNULL(SAFE_DIVIDE(total_comments_by_user, total_posts_created), 0) AS NUMERIC), 1)  AS user_comments_per_post,</w:t>
+      </w:r>
+      <w:r>
+        <w:br/>
+      </w:r>
+      <w:r>
+        <w:rPr>
+          <w:rStyle w:val="VerbatimChar"/>
+        </w:rPr>
+        <w:t xml:space="preserve">    ROUND(CAST(IFNULL(SAFE_DIVIDE(total_comments_on_post, total_posts_created), 0) AS NUMERIC), 1)  AS comments_on_post_per_post</w:t>
+      </w:r>
+      <w:r>
+        <w:br/>
+      </w:r>
+      <w:r>
+        <w:rPr>
+          <w:rStyle w:val="VerbatimChar"/>
+        </w:rPr>
+        <w:t xml:space="preserve">FROM</w:t>
+      </w:r>
+      <w:r>
+        <w:br/>
+      </w:r>
+      <w:r>
+        <w:rPr>
+          <w:rStyle w:val="VerbatimChar"/>
+        </w:rPr>
+        <w:t xml:space="preserve">    total_metrics_per_user</w:t>
+      </w:r>
+      <w:r>
+        <w:br/>
+      </w:r>
+      <w:r>
+        <w:rPr>
+          <w:rStyle w:val="VerbatimChar"/>
+        </w:rPr>
+        <w:t xml:space="preserve">ORDER BY </w:t>
+      </w:r>
+      <w:r>
+        <w:br/>
+      </w:r>
+      <w:r>
+        <w:rPr>
+          <w:rStyle w:val="VerbatimChar"/>
+        </w:rPr>
+        <w:t xml:space="preserve">    total_questions_created DESC;</w:t>
+      </w:r>
+    </w:p>
+    <w:p>
+      <w:pPr>
+        <w:pStyle w:val="FirstParagraph"/>
+      </w:pPr>
+      <w:r>
+        <w:t xml:space="preserve">There’s one final pattern we use in the final CTE. We pre-calculate all the aggregates at the user level and then add a few more ratio-based metrics. You’ll notice that we use two functions to shape the results:</w:t>
+      </w:r>
+      <w:r>
+        <w:t xml:space="preserve"> </w:t>
+      </w:r>
+      <w:r>
+        <w:rPr>
+          <w:rStyle w:val="VerbatimChar"/>
+        </w:rPr>
+        <w:t xml:space="preserve">CAST()</w:t>
+      </w:r>
+      <w:r>
+        <w:t xml:space="preserve"> </w:t>
+      </w:r>
+      <w:r>
+        <w:t xml:space="preserve">is used because SQL performs integer division and for the ratios we want to show the remainder, and then</w:t>
+      </w:r>
+      <w:r>
+        <w:t xml:space="preserve"> </w:t>
+      </w:r>
+      <w:r>
+        <w:rPr>
+          <w:rStyle w:val="VerbatimChar"/>
+        </w:rPr>
+        <w:t xml:space="preserve">ROUND()</w:t>
+      </w:r>
+      <w:r>
+        <w:t xml:space="preserve"> </w:t>
+      </w:r>
+      <w:r>
+        <w:t xml:space="preserve">is used to round the remainder to a single decimal point.</w:t>
+      </w:r>
+    </w:p>
+    <w:p>
+      <w:pPr>
+        <w:pStyle w:val="BodyText"/>
+      </w:pPr>
+      <w:r>
+        <w:t xml:space="preserve">Now that you have all these wonderful metrics you can sort it by any of the metrics. For example you can sort by</w:t>
+      </w:r>
+      <w:r>
+        <w:t xml:space="preserve"> </w:t>
+      </w:r>
+      <w:r>
+        <w:rPr>
+          <w:rStyle w:val="VerbatimChar"/>
+        </w:rPr>
+        <w:t xml:space="preserve">questions_per_post</w:t>
+      </w:r>
+      <w:r>
+        <w:t xml:space="preserve"> </w:t>
+      </w:r>
+      <w:r>
+        <w:t xml:space="preserve">to see everyone who posts mostly questions or</w:t>
+      </w:r>
+      <w:r>
+        <w:t xml:space="preserve"> </w:t>
+      </w:r>
+      <w:r>
+        <w:rPr>
+          <w:rStyle w:val="VerbatimChar"/>
+        </w:rPr>
+        <w:t xml:space="preserve">answers_by_post</w:t>
+      </w:r>
+      <w:r>
+        <w:t xml:space="preserve"> </w:t>
+      </w:r>
+      <w:r>
+        <w:t xml:space="preserve">to see those who post mostly answers. You can also create new metrics that indicate who your best users are.</w:t>
+      </w:r>
+    </w:p>
+    <w:p>
+      <w:pPr>
+        <w:pStyle w:val="BodyText"/>
+      </w:pPr>
+      <w:r>
+        <w:t xml:space="preserve">Some of the best uses of this type of table are for customer segmentation or as a feature table for data science.</w:t>
+      </w:r>
+    </w:p>
+    <w:p>
+      <w:pPr>
+        <w:pStyle w:val="BodyText"/>
+      </w:pPr>
+      <w:r>
+        <w:t xml:space="preserve">Could we have written this query in fewer lines using subqueries? Of course! The power of SQL is that there’s many ways to solve a problem, especially one as complex as this. But, by splitting our query up into multiple CTEs, aligning the granularity on the CTEs, chaining them carefully together we can achieve a solution that’s cleaner, easier to read and understand, and easier to maintain.</w:t>
+      </w:r>
+    </w:p>
+    <w:p>
+      <w:pPr>
+        <w:pStyle w:val="BodyText"/>
+      </w:pPr>
+      <w:r>
+        <w:t xml:space="preserve">In this chapter I want to go over all the patterns we’ve learned so far one more time using simple examples</w:t>
+      </w:r>
+    </w:p>
+    <w:bookmarkEnd w:id="58"/>
     <w:sectPr>
       <w:pgSz w:h="15840" w:w="12240"/>
       <w:pgMar w:bottom="1440" w:footer="720" w:gutter="0" w:header="720" w:left="1440" w:right="1440" w:top="1440"/>
@@ -14994,7 +15004,7 @@
   <w:abstractNum w15:restartNumberingAfterBreak="0" w:abstractNumId="0">
     <w:nsid w:val="170CD2DE"/>
     <w:multiLevelType w:val="multilevel"/>
-    <w:tmpl w:val="C09CD3C2"/>
+    <w:tmpl w:val="BCE06BDA"/>
     <w:lvl w:ilvl="0">
       <w:numFmt w:val="bullet"/>
       <w:lvlText w:val=" "/>

</xml_diff>